<commit_message>
finlaisation du notebook pour le P8
</commit_message>
<xml_diff>
--- a/P8/Rapport.docx
+++ b/P8/Rapport.docx
@@ -2024,11 +2024,9 @@
       <w:r>
         <w:t xml:space="preserve"> (</w:t>
       </w:r>
-      <w:proofErr w:type="spellStart"/>
-      <w:r>
-        <w:t>videos</w:t>
-      </w:r>
-      <w:proofErr w:type="spellEnd"/>
+      <w:r>
+        <w:t>vidéos</w:t>
+      </w:r>
       <w:r>
         <w:t>, sons, texte, …)</w:t>
       </w:r>
@@ -2063,11 +2061,9 @@
       <w:r>
         <w:t xml:space="preserve">populaires et utilisés </w:t>
       </w:r>
-      <w:proofErr w:type="spellStart"/>
-      <w:r>
-        <w:t>notament</w:t>
-      </w:r>
-      <w:proofErr w:type="spellEnd"/>
+      <w:r>
+        <w:t>notamment</w:t>
+      </w:r>
       <w:r>
         <w:t xml:space="preserve"> pour</w:t>
       </w:r>
@@ -2213,7 +2209,10 @@
         <w:t xml:space="preserve"> qui existe</w:t>
       </w:r>
       <w:r>
-        <w:t xml:space="preserve"> et ainsi que leurs  avantages/inconvénients.</w:t>
+        <w:t>nt</w:t>
+      </w:r>
+      <w:r>
+        <w:t xml:space="preserve"> ainsi que leurs  avantages/inconvénients.</w:t>
       </w:r>
     </w:p>
     <w:p>
@@ -2224,9 +2223,17 @@
       <w:r>
         <w:t xml:space="preserve">Fonctionnement d'un </w:t>
       </w:r>
-      <w:r>
-        <w:t>Récurrent</w:t>
-      </w:r>
+      <w:proofErr w:type="spellStart"/>
+      <w:r>
+        <w:t>R</w:t>
+      </w:r>
+      <w:r>
+        <w:t>e</w:t>
+      </w:r>
+      <w:r>
+        <w:t>current</w:t>
+      </w:r>
+      <w:proofErr w:type="spellEnd"/>
       <w:r>
         <w:t xml:space="preserve"> Neural Network</w:t>
       </w:r>
@@ -2312,7 +2319,18 @@
         <w:t>Cependant avec</w:t>
       </w:r>
       <w:r>
-        <w:t xml:space="preserve"> ce type de modèle, </w:t>
+        <w:t xml:space="preserve"> les </w:t>
+      </w:r>
+      <w:proofErr w:type="spellStart"/>
+      <w:r>
+        <w:t>Recurrent</w:t>
+      </w:r>
+      <w:proofErr w:type="spellEnd"/>
+      <w:r>
+        <w:t xml:space="preserve"> Neural Network</w:t>
+      </w:r>
+      <w:r>
+        <w:t xml:space="preserve">, </w:t>
       </w:r>
       <w:r>
         <w:t xml:space="preserve">il y a une corrélation entre </w:t>
@@ -2340,7 +2358,24 @@
         <w:t>.</w:t>
       </w:r>
       <w:r>
-        <w:t xml:space="preserve"> Pour ce faire, l'idée de base a été de boucler la sortie de chaque neurone sur une de ses entrées. Sur un Réseau de Neurone Artificiel,  la sortie peut se représenter comme :</w:t>
+        <w:t xml:space="preserve"> Pour ce faire, l'idée de base a été de boucler la sortie de chaque </w:t>
+      </w:r>
+      <w:proofErr w:type="gramStart"/>
+      <w:r>
+        <w:t>neurone</w:t>
+      </w:r>
+      <w:r>
+        <w:t>s</w:t>
+      </w:r>
+      <w:proofErr w:type="gramEnd"/>
+      <w:r>
+        <w:t xml:space="preserve"> sur une de ses entrées. Sur un Réseau de Neurone Artificiel,  la sortie </w:t>
+      </w:r>
+      <w:r>
+        <w:t xml:space="preserve">d'un layer </w:t>
+      </w:r>
+      <w:r>
+        <w:t>peut se représenter comme :</w:t>
       </w:r>
     </w:p>
     <w:p>
@@ -2730,6 +2765,12 @@
         <w:rPr>
           <w:rFonts w:eastAsiaTheme="minorEastAsia"/>
         </w:rPr>
+        <w:t>s</w:t>
+      </w:r>
+      <w:r>
+        <w:rPr>
+          <w:rFonts w:eastAsiaTheme="minorEastAsia"/>
+        </w:rPr>
         <w:t xml:space="preserve"> (pouvant être identiques)</w:t>
       </w:r>
       <w:r>
@@ -2742,16 +2783,32 @@
         <w:rPr>
           <w:rFonts w:eastAsiaTheme="minorEastAsia"/>
         </w:rPr>
-        <w:t xml:space="preserve"> mais avant </w:t>
-      </w:r>
-      <w:proofErr w:type="spellStart"/>
+        <w:t>. A</w:t>
+      </w:r>
       <w:r>
         <w:rPr>
           <w:rFonts w:eastAsiaTheme="minorEastAsia"/>
         </w:rPr>
-        <w:t>voyont</w:t>
-      </w:r>
-      <w:proofErr w:type="spellEnd"/>
+        <w:t>vant</w:t>
+      </w:r>
+      <w:r>
+        <w:rPr>
+          <w:rFonts w:eastAsiaTheme="minorEastAsia"/>
+        </w:rPr>
+        <w:t xml:space="preserve"> ce ci, </w:t>
+      </w:r>
+      <w:r>
+        <w:rPr>
+          <w:rFonts w:eastAsiaTheme="minorEastAsia"/>
+        </w:rPr>
+        <w:t>voyon</w:t>
+      </w:r>
+      <w:r>
+        <w:rPr>
+          <w:rFonts w:eastAsiaTheme="minorEastAsia"/>
+        </w:rPr>
+        <w:t>s</w:t>
+      </w:r>
       <w:r>
         <w:rPr>
           <w:rFonts w:eastAsiaTheme="minorEastAsia"/>
@@ -2788,7 +2845,13 @@
       </w:r>
       <w:proofErr w:type="spellStart"/>
       <w:r>
-        <w:t>Recurent</w:t>
+        <w:t>Recur</w:t>
+      </w:r>
+      <w:r>
+        <w:t>r</w:t>
+      </w:r>
+      <w:r>
+        <w:t>ent</w:t>
       </w:r>
       <w:proofErr w:type="spellEnd"/>
       <w:r>
@@ -2919,11 +2982,9 @@
       <w:r>
         <w:t xml:space="preserve"> note lui permettra de </w:t>
       </w:r>
-      <w:proofErr w:type="spellStart"/>
-      <w:r>
-        <w:t>determiner</w:t>
-      </w:r>
-      <w:proofErr w:type="spellEnd"/>
+      <w:r>
+        <w:t>déterminer</w:t>
+      </w:r>
       <w:r>
         <w:t xml:space="preserve"> la suivante, ainsi que celle qui suit etc…</w:t>
       </w:r>
@@ -2950,28 +3011,208 @@
       <w:r>
         <w:t xml:space="preserve">faire des </w:t>
       </w:r>
+      <w:r>
+        <w:t>estimations</w:t>
+      </w:r>
+      <w:r>
+        <w:t xml:space="preserve"> sur des phénomènes "dynamique</w:t>
+      </w:r>
+      <w:r>
+        <w:t>s</w:t>
+      </w:r>
+      <w:r>
+        <w:t>". En effet,</w:t>
+      </w:r>
+      <w:r>
+        <w:t xml:space="preserve"> le RNN </w:t>
+      </w:r>
+      <w:r>
+        <w:t xml:space="preserve">va </w:t>
+      </w:r>
+      <w:r>
+        <w:t>prend</w:t>
+      </w:r>
+      <w:r>
+        <w:t>re</w:t>
+      </w:r>
+      <w:r>
+        <w:t xml:space="preserve"> en compte plusieurs </w:t>
+      </w:r>
+      <w:proofErr w:type="spellStart"/>
+      <w:r>
+        <w:t>timesteps</w:t>
+      </w:r>
+      <w:proofErr w:type="spellEnd"/>
+      <w:r>
+        <w:t xml:space="preserve"> pour </w:t>
+      </w:r>
+      <w:r>
+        <w:t>déterminer</w:t>
+      </w:r>
+      <w:r>
+        <w:t xml:space="preserve"> la suivante</w:t>
+      </w:r>
+      <w:r>
+        <w:t xml:space="preserve">. </w:t>
+      </w:r>
+      <w:r>
+        <w:t>S</w:t>
+      </w:r>
+      <w:r>
+        <w:t xml:space="preserve">upposons le lancer d'une balle. Si on a en entrée la position x et y, le modèle One-to-One </w:t>
+      </w:r>
+      <w:r>
+        <w:t xml:space="preserve">n'arrivera pas </w:t>
+      </w:r>
+      <w:proofErr w:type="spellStart"/>
+      <w:r>
+        <w:t>a</w:t>
+      </w:r>
+      <w:proofErr w:type="spellEnd"/>
+      <w:r>
+        <w:t xml:space="preserve"> prédire la prochaines position car il ne </w:t>
+      </w:r>
       <w:proofErr w:type="gramStart"/>
       <w:r>
-        <w:t>estimation</w:t>
+        <w:t>connais</w:t>
       </w:r>
       <w:proofErr w:type="gramEnd"/>
       <w:r>
-        <w:t xml:space="preserve"> sur des phénomènes "dynamique". En effet,</w:t>
-      </w:r>
-      <w:r>
-        <w:t xml:space="preserve"> le RNN </w:t>
-      </w:r>
-      <w:r>
-        <w:t xml:space="preserve">va </w:t>
-      </w:r>
-      <w:r>
-        <w:t>prend</w:t>
-      </w:r>
-      <w:r>
-        <w:t>re</w:t>
-      </w:r>
-      <w:r>
-        <w:t xml:space="preserve"> en compte plusieurs </w:t>
+        <w:t xml:space="preserve"> pas la direction et la vitesse</w:t>
+      </w:r>
+      <w:r>
+        <w:t xml:space="preserve">. Un </w:t>
+      </w:r>
+      <w:proofErr w:type="spellStart"/>
+      <w:r>
+        <w:t>many</w:t>
+      </w:r>
+      <w:proofErr w:type="spellEnd"/>
+      <w:r>
+        <w:t xml:space="preserve">-to-One model va prendre en compte par exemple les 3 </w:t>
+      </w:r>
+      <w:r>
+        <w:t>dernières positions</w:t>
+      </w:r>
+      <w:r>
+        <w:t xml:space="preserve"> pour </w:t>
+      </w:r>
+      <w:r>
+        <w:t>estimer</w:t>
+      </w:r>
+      <w:r>
+        <w:t xml:space="preserve"> la suivante. </w:t>
+      </w:r>
+      <w:r>
+        <w:t xml:space="preserve">Le modèle pourra "estimer" la vitesse et la direction grâce </w:t>
+      </w:r>
+      <w:proofErr w:type="spellStart"/>
+      <w:r>
+        <w:t>a</w:t>
+      </w:r>
+      <w:proofErr w:type="spellEnd"/>
+      <w:r>
+        <w:t xml:space="preserve"> ces données.</w:t>
+      </w:r>
+      <w:r>
+        <w:t xml:space="preserve"> Ce type de modèle est aussi utilisé pour de la classification.</w:t>
+      </w:r>
+    </w:p>
+    <w:p>
+      <w:r>
+        <w:t xml:space="preserve">Le </w:t>
+      </w:r>
+      <w:proofErr w:type="spellStart"/>
+      <w:r>
+        <w:t>M</w:t>
+      </w:r>
+      <w:r>
+        <w:t>any</w:t>
+      </w:r>
+      <w:proofErr w:type="spellEnd"/>
+      <w:r>
+        <w:t>-to-</w:t>
+      </w:r>
+      <w:proofErr w:type="spellStart"/>
+      <w:r>
+        <w:t>M</w:t>
+      </w:r>
+      <w:r>
+        <w:t>any</w:t>
+      </w:r>
+      <w:proofErr w:type="spellEnd"/>
+      <w:r>
+        <w:t xml:space="preserve"> :</w:t>
+      </w:r>
+    </w:p>
+    <w:p>
+      <w:r>
+        <w:tab/>
+      </w:r>
+      <w:r>
+        <w:t>L</w:t>
+      </w:r>
+      <w:r>
+        <w:t>e</w:t>
+      </w:r>
+      <w:r>
+        <w:t xml:space="preserve"> 1</w:t>
+      </w:r>
+      <w:r>
+        <w:rPr>
+          <w:vertAlign w:val="superscript"/>
+        </w:rPr>
+        <w:t>er</w:t>
+      </w:r>
+      <w:r>
+        <w:t xml:space="preserve"> modèle</w:t>
+      </w:r>
+      <w:r>
+        <w:t xml:space="preserve"> de </w:t>
+      </w:r>
+      <w:proofErr w:type="spellStart"/>
+      <w:r>
+        <w:t>Many</w:t>
+      </w:r>
+      <w:proofErr w:type="spellEnd"/>
+      <w:r>
+        <w:t>-to-</w:t>
+      </w:r>
+      <w:proofErr w:type="spellStart"/>
+      <w:r>
+        <w:t>Many</w:t>
+      </w:r>
+      <w:proofErr w:type="spellEnd"/>
+      <w:r>
+        <w:t xml:space="preserve"> est un mix entre le </w:t>
+      </w:r>
+      <w:proofErr w:type="spellStart"/>
+      <w:r>
+        <w:t>Many</w:t>
+      </w:r>
+      <w:proofErr w:type="spellEnd"/>
+      <w:r>
+        <w:t xml:space="preserve">-to-One </w:t>
+      </w:r>
+      <w:r>
+        <w:t xml:space="preserve">and </w:t>
+      </w:r>
+      <w:r>
+        <w:t>One-to-</w:t>
+      </w:r>
+      <w:proofErr w:type="spellStart"/>
+      <w:r>
+        <w:t>Many</w:t>
+      </w:r>
+      <w:proofErr w:type="spellEnd"/>
+      <w:r>
+        <w:t xml:space="preserve">. Il sert donc de </w:t>
+      </w:r>
+      <w:r>
+        <w:t>générateur</w:t>
+      </w:r>
+      <w:r>
+        <w:t xml:space="preserve"> basé sur plusieurs </w:t>
       </w:r>
       <w:proofErr w:type="spellStart"/>
       <w:r>
@@ -2979,196 +3220,23 @@
       </w:r>
       <w:proofErr w:type="spellEnd"/>
       <w:r>
-        <w:t xml:space="preserve"> pour </w:t>
-      </w:r>
-      <w:proofErr w:type="spellStart"/>
-      <w:r>
-        <w:t>determiner</w:t>
-      </w:r>
-      <w:proofErr w:type="spellEnd"/>
-      <w:r>
-        <w:t xml:space="preserve"> la suivante</w:t>
-      </w:r>
-      <w:r>
-        <w:t xml:space="preserve">. </w:t>
-      </w:r>
-      <w:r>
-        <w:t>S</w:t>
-      </w:r>
-      <w:r>
-        <w:t xml:space="preserve">upposons le lancer d'une balle. Si on a en entrée la position x et y, le modèle One-to-One </w:t>
-      </w:r>
-      <w:r>
-        <w:t xml:space="preserve">n'arrivera pas </w:t>
-      </w:r>
-      <w:proofErr w:type="spellStart"/>
-      <w:r>
-        <w:t>a</w:t>
-      </w:r>
-      <w:proofErr w:type="spellEnd"/>
-      <w:r>
-        <w:t xml:space="preserve"> prédire la prochaines position car il ne </w:t>
-      </w:r>
-      <w:proofErr w:type="gramStart"/>
-      <w:r>
-        <w:t>connais</w:t>
-      </w:r>
-      <w:proofErr w:type="gramEnd"/>
-      <w:r>
-        <w:t xml:space="preserve"> pas la direction et la vitesse</w:t>
-      </w:r>
-      <w:r>
-        <w:t xml:space="preserve">. Un </w:t>
-      </w:r>
-      <w:proofErr w:type="spellStart"/>
-      <w:r>
-        <w:t>many</w:t>
-      </w:r>
-      <w:proofErr w:type="spellEnd"/>
-      <w:r>
-        <w:t xml:space="preserve">-to-One model va prendre en compte par exemple les 3 </w:t>
-      </w:r>
-      <w:r>
-        <w:t>dernières positions</w:t>
-      </w:r>
-      <w:r>
-        <w:t xml:space="preserve"> pour </w:t>
-      </w:r>
-      <w:r>
-        <w:t>estimer</w:t>
-      </w:r>
-      <w:r>
-        <w:t xml:space="preserve"> la suivante. </w:t>
-      </w:r>
-      <w:r>
-        <w:t xml:space="preserve">Le modèle pourra "estimer" la vitesse et la direction grâce </w:t>
-      </w:r>
-      <w:proofErr w:type="spellStart"/>
-      <w:r>
-        <w:t>a</w:t>
-      </w:r>
-      <w:proofErr w:type="spellEnd"/>
-      <w:r>
-        <w:t xml:space="preserve"> ces données.</w:t>
-      </w:r>
-    </w:p>
-    <w:p>
-      <w:r>
-        <w:t xml:space="preserve">Le </w:t>
-      </w:r>
-      <w:proofErr w:type="spellStart"/>
-      <w:r>
-        <w:t>M</w:t>
-      </w:r>
-      <w:r>
-        <w:t>any</w:t>
-      </w:r>
-      <w:proofErr w:type="spellEnd"/>
-      <w:r>
-        <w:t>-to-</w:t>
-      </w:r>
-      <w:proofErr w:type="spellStart"/>
-      <w:r>
-        <w:t>M</w:t>
-      </w:r>
-      <w:r>
-        <w:t>any</w:t>
-      </w:r>
-      <w:proofErr w:type="spellEnd"/>
-      <w:r>
-        <w:t xml:space="preserve"> :</w:t>
-      </w:r>
-    </w:p>
-    <w:p>
-      <w:r>
-        <w:tab/>
-      </w:r>
-      <w:r>
-        <w:t>L</w:t>
-      </w:r>
-      <w:r>
-        <w:t>e</w:t>
-      </w:r>
-      <w:r>
-        <w:t xml:space="preserve"> 1</w:t>
-      </w:r>
-      <w:r>
-        <w:rPr>
-          <w:vertAlign w:val="superscript"/>
-        </w:rPr>
-        <w:t>er</w:t>
-      </w:r>
-      <w:r>
-        <w:t xml:space="preserve"> modèle</w:t>
-      </w:r>
-      <w:r>
-        <w:t xml:space="preserve"> de </w:t>
-      </w:r>
-      <w:proofErr w:type="spellStart"/>
-      <w:r>
-        <w:t>Many</w:t>
-      </w:r>
-      <w:proofErr w:type="spellEnd"/>
-      <w:r>
-        <w:t>-to-</w:t>
-      </w:r>
-      <w:proofErr w:type="spellStart"/>
-      <w:r>
-        <w:t>Many</w:t>
-      </w:r>
-      <w:proofErr w:type="spellEnd"/>
-      <w:r>
-        <w:t xml:space="preserve"> est un mix entre le </w:t>
-      </w:r>
-      <w:proofErr w:type="spellStart"/>
-      <w:r>
-        <w:t>Many</w:t>
-      </w:r>
-      <w:proofErr w:type="spellEnd"/>
-      <w:r>
-        <w:t xml:space="preserve">-to-One </w:t>
-      </w:r>
-      <w:r>
-        <w:t xml:space="preserve">and </w:t>
-      </w:r>
-      <w:r>
-        <w:t>One-to-</w:t>
-      </w:r>
-      <w:proofErr w:type="spellStart"/>
-      <w:r>
-        <w:t>Many</w:t>
-      </w:r>
-      <w:proofErr w:type="spellEnd"/>
-      <w:r>
-        <w:t xml:space="preserve">. Il sert donc de </w:t>
-      </w:r>
-      <w:proofErr w:type="spellStart"/>
-      <w:r>
-        <w:t>generateur</w:t>
-      </w:r>
-      <w:proofErr w:type="spellEnd"/>
-      <w:r>
-        <w:t xml:space="preserve"> basé sur plusieurs </w:t>
-      </w:r>
-      <w:proofErr w:type="spellStart"/>
-      <w:r>
-        <w:t>timesteps</w:t>
-      </w:r>
-      <w:proofErr w:type="spellEnd"/>
-      <w:r>
         <w:t xml:space="preserve">. Si on reprend l'exemple du lancer de balle, le modèle </w:t>
       </w:r>
-      <w:proofErr w:type="gramStart"/>
-      <w:r>
-        <w:t>retournerai</w:t>
-      </w:r>
-      <w:proofErr w:type="gramEnd"/>
-      <w:r>
-        <w:t xml:space="preserve"> les n </w:t>
+      <w:r>
+        <w:t>retournera</w:t>
+      </w:r>
+      <w:r>
+        <w:t xml:space="preserve"> les n</w:t>
+      </w:r>
+      <w:r>
+        <w:t>-</w:t>
       </w:r>
       <w:proofErr w:type="spellStart"/>
       <w:r>
         <w:t>step</w:t>
+      </w:r>
+      <w:r>
+        <w:t>s</w:t>
       </w:r>
       <w:proofErr w:type="spellEnd"/>
       <w:r>
@@ -3563,13 +3631,25 @@
         <w:rPr>
           <w:rFonts w:eastAsiaTheme="minorEastAsia"/>
         </w:rPr>
-        <w:t xml:space="preserve">On a donc de gros problèmes de </w:t>
-      </w:r>
-      <w:proofErr w:type="spellStart"/>
+        <w:t>On a donc de</w:t>
+      </w:r>
       <w:r>
         <w:rPr>
           <w:rFonts w:eastAsiaTheme="minorEastAsia"/>
         </w:rPr>
+        <w:t xml:space="preserve"> plus</w:t>
+      </w:r>
+      <w:r>
+        <w:rPr>
+          <w:rFonts w:eastAsiaTheme="minorEastAsia"/>
+        </w:rPr>
+        <w:t xml:space="preserve"> gros problèmes de </w:t>
+      </w:r>
+      <w:proofErr w:type="spellStart"/>
+      <w:r>
+        <w:rPr>
+          <w:rFonts w:eastAsiaTheme="minorEastAsia"/>
+        </w:rPr>
         <w:t>Vanishing</w:t>
       </w:r>
       <w:proofErr w:type="spellEnd"/>
@@ -3582,7 +3662,7 @@
     </w:p>
     <w:p>
       <w:pPr>
-        <w:jc w:val="both"/>
+        <w:jc w:val="center"/>
         <w:rPr>
           <w:rFonts w:eastAsiaTheme="minorEastAsia"/>
         </w:rPr>
@@ -3590,14 +3670,12 @@
       <w:r>
         <w:rPr>
           <w:rFonts w:eastAsiaTheme="minorEastAsia"/>
-          <w:noProof/>
-          <w:lang w:eastAsia="fr-FR"/>
         </w:rPr>
         <w:drawing>
-          <wp:inline distT="0" distB="0" distL="0" distR="0" wp14:anchorId="59A0011D" wp14:editId="6A578CF9">
-            <wp:extent cx="4991797" cy="2657846"/>
-            <wp:effectExtent l="0" t="0" r="0" b="9525"/>
-            <wp:docPr id="10" name="Image 10"/>
+          <wp:inline distT="0" distB="0" distL="0" distR="0" wp14:anchorId="45B45D2D" wp14:editId="20FF74FD">
+            <wp:extent cx="4580627" cy="2492051"/>
+            <wp:effectExtent l="0" t="0" r="0" b="3810"/>
+            <wp:docPr id="11" name="Image 11"/>
             <wp:cNvGraphicFramePr>
               <a:graphicFrameLocks xmlns:a="http://schemas.openxmlformats.org/drawingml/2006/main" noChangeAspect="1"/>
             </wp:cNvGraphicFramePr>
@@ -3617,7 +3695,7 @@
                   <pic:spPr>
                     <a:xfrm>
                       <a:off x="0" y="0"/>
-                      <a:ext cx="4991797" cy="2657846"/>
+                      <a:ext cx="4583507" cy="2493618"/>
                     </a:xfrm>
                     <a:prstGeom prst="rect">
                       <a:avLst/>
@@ -3654,7 +3732,19 @@
         <w:rPr>
           <w:rFonts w:eastAsiaTheme="minorEastAsia"/>
         </w:rPr>
-        <w:t xml:space="preserve"> de 20/30 </w:t>
+        <w:t xml:space="preserve"> de </w:t>
+      </w:r>
+      <w:r>
+        <w:rPr>
+          <w:rFonts w:eastAsiaTheme="minorEastAsia"/>
+        </w:rPr>
+        <w:t>30-40</w:t>
+      </w:r>
+      <w:r>
+        <w:rPr>
+          <w:rFonts w:eastAsiaTheme="minorEastAsia"/>
+        </w:rPr>
+        <w:t xml:space="preserve"> </w:t>
       </w:r>
       <w:proofErr w:type="spellStart"/>
       <w:r>
@@ -3691,42 +3781,19 @@
       </w:pPr>
       <w:bookmarkStart w:id="5" w:name="_Toc498014348"/>
       <w:r>
-        <w:t>En 1997</w:t>
-      </w:r>
-      <w:bookmarkEnd w:id="5"/>
-    </w:p>
-    <w:p>
-      <w:pPr>
-        <w:ind w:firstLine="708"/>
-        <w:jc w:val="both"/>
-      </w:pPr>
-      <w:r>
-        <w:rPr>
-          <w:rFonts w:eastAsiaTheme="minorEastAsia"/>
-          <w:noProof/>
-          <w:lang w:eastAsia="fr-FR"/>
-        </w:rPr>
         <w:drawing>
-          <wp:anchor distT="0" distB="0" distL="114300" distR="114300" simplePos="0" relativeHeight="251659264" behindDoc="1" locked="0" layoutInCell="1" allowOverlap="1" wp14:anchorId="68D39897" wp14:editId="1891D41E">
+          <wp:anchor distT="0" distB="0" distL="114300" distR="114300" simplePos="0" relativeHeight="251659264" behindDoc="0" locked="0" layoutInCell="1" allowOverlap="1" wp14:anchorId="2388B7C3" wp14:editId="4EFE8789">
             <wp:simplePos x="0" y="0"/>
             <wp:positionH relativeFrom="column">
-              <wp:posOffset>3894455</wp:posOffset>
+              <wp:posOffset>3705225</wp:posOffset>
             </wp:positionH>
             <wp:positionV relativeFrom="paragraph">
-              <wp:posOffset>1905</wp:posOffset>
+              <wp:posOffset>262255</wp:posOffset>
             </wp:positionV>
-            <wp:extent cx="2181860" cy="1351280"/>
-            <wp:effectExtent l="0" t="0" r="8890" b="1270"/>
-            <wp:wrapTight wrapText="bothSides">
-              <wp:wrapPolygon edited="0">
-                <wp:start x="0" y="0"/>
-                <wp:lineTo x="0" y="21316"/>
-                <wp:lineTo x="21499" y="21316"/>
-                <wp:lineTo x="21499" y="0"/>
-                <wp:lineTo x="0" y="0"/>
-              </wp:wrapPolygon>
-            </wp:wrapTight>
-            <wp:docPr id="5" name="Image 5"/>
+            <wp:extent cx="2085975" cy="1171575"/>
+            <wp:effectExtent l="0" t="0" r="9525" b="9525"/>
+            <wp:wrapSquare wrapText="bothSides"/>
+            <wp:docPr id="15" name="Image 15"/>
             <wp:cNvGraphicFramePr>
               <a:graphicFrameLocks xmlns:a="http://schemas.openxmlformats.org/drawingml/2006/main" noChangeAspect="1"/>
             </wp:cNvGraphicFramePr>
@@ -3752,7 +3819,7 @@
                   <pic:spPr>
                     <a:xfrm>
                       <a:off x="0" y="0"/>
-                      <a:ext cx="2181860" cy="1351280"/>
+                      <a:ext cx="2085975" cy="1171575"/>
                     </a:xfrm>
                     <a:prstGeom prst="rect">
                       <a:avLst/>
@@ -3771,6 +3838,16 @@
         </w:drawing>
       </w:r>
       <w:r>
+        <w:t>En 1997</w:t>
+      </w:r>
+      <w:bookmarkEnd w:id="5"/>
+    </w:p>
+    <w:p>
+      <w:pPr>
+        <w:ind w:firstLine="708"/>
+        <w:jc w:val="both"/>
+      </w:pPr>
+      <w:r>
         <w:t>Il aura fallu attendre 1997 pour que 2 scientifiques</w:t>
       </w:r>
       <w:r>
@@ -3902,11 +3979,9 @@
       <w:r>
         <w:t xml:space="preserve"> va être </w:t>
       </w:r>
-      <w:proofErr w:type="gramStart"/>
-      <w:r>
-        <w:t>utiliser</w:t>
-      </w:r>
-      <w:proofErr w:type="gramEnd"/>
+      <w:r>
+        <w:t>utilisé</w:t>
+      </w:r>
       <w:r>
         <w:t xml:space="preserve"> aussi pour updater</w:t>
       </w:r>
@@ -3930,11 +4005,9 @@
       <w:r>
         <w:t xml:space="preserve">C'est l'utilisation de </w:t>
       </w:r>
-      <w:proofErr w:type="gramStart"/>
-      <w:r>
-        <w:t>ces porte</w:t>
-      </w:r>
-      <w:proofErr w:type="gramEnd"/>
+      <w:r>
+        <w:t>ces portes</w:t>
+      </w:r>
       <w:r>
         <w:t xml:space="preserve"> sur les états </w:t>
       </w:r>
@@ -3942,7 +4015,13 @@
         <w:t xml:space="preserve">qui </w:t>
       </w:r>
       <w:r>
-        <w:t>permet de filtrer les informations importante pour les propager à la cellule suivante (</w:t>
+        <w:t>permet de filtrer les informations importante</w:t>
+      </w:r>
+      <w:r>
+        <w:t>s</w:t>
+      </w:r>
+      <w:r>
+        <w:t xml:space="preserve"> pour les propager à la cellule suivante (</w:t>
       </w:r>
       <w:r>
         <w:t xml:space="preserve">via la </w:t>
@@ -4097,15 +4176,7 @@
         <w:t xml:space="preserve">a fait basculer son utilisation au stade qu'elle en est actuellement. En effet, ce modèle est extrêmement </w:t>
       </w:r>
       <w:r>
-        <w:t xml:space="preserve">performant sur </w:t>
-      </w:r>
-      <w:proofErr w:type="spellStart"/>
-      <w:r>
-        <w:t>sur</w:t>
-      </w:r>
-      <w:proofErr w:type="spellEnd"/>
-      <w:r>
-        <w:t xml:space="preserve"> des très longue séquences</w:t>
+        <w:t>performant sur de très longue séquences</w:t>
       </w:r>
       <w:r>
         <w:t xml:space="preserve"> (phrase, texte entier, musique)</w:t>
@@ -4140,191 +4211,19 @@
       </w:pPr>
       <w:bookmarkStart w:id="6" w:name="_Toc498014349"/>
       <w:r>
-        <w:t>En 2014</w:t>
-      </w:r>
-      <w:bookmarkEnd w:id="6"/>
-    </w:p>
-    <w:p>
-      <w:pPr>
-        <w:jc w:val="both"/>
-      </w:pPr>
-      <w:r>
-        <w:tab/>
-      </w:r>
-      <w:r>
-        <w:t xml:space="preserve">Depuis quelques années, un nouveau modèle fait de l'ombre au </w:t>
-      </w:r>
-      <w:r>
-        <w:t>Long Short-</w:t>
-      </w:r>
-      <w:proofErr w:type="spellStart"/>
-      <w:r>
-        <w:t>Term</w:t>
-      </w:r>
-      <w:proofErr w:type="spellEnd"/>
-      <w:r>
-        <w:t xml:space="preserve"> Memory</w:t>
-      </w:r>
-      <w:r>
-        <w:rPr>
-          <w:b/>
-        </w:rPr>
-        <w:t xml:space="preserve">. </w:t>
-      </w:r>
-      <w:r>
-        <w:t xml:space="preserve">Le </w:t>
-      </w:r>
-      <w:r>
-        <w:t xml:space="preserve">principe reste le même mais on remplace la LSTM </w:t>
-      </w:r>
-      <w:proofErr w:type="spellStart"/>
-      <w:r>
-        <w:t>Cell</w:t>
-      </w:r>
-      <w:proofErr w:type="spellEnd"/>
-      <w:r>
-        <w:t xml:space="preserve"> par une autre cellule appelé </w:t>
-      </w:r>
-      <w:proofErr w:type="spellStart"/>
-      <w:r>
-        <w:rPr>
-          <w:i/>
-        </w:rPr>
-        <w:t>Gated</w:t>
-      </w:r>
-      <w:proofErr w:type="spellEnd"/>
-      <w:r>
-        <w:rPr>
-          <w:i/>
-        </w:rPr>
-        <w:t xml:space="preserve"> </w:t>
-      </w:r>
-      <w:proofErr w:type="spellStart"/>
-      <w:r>
-        <w:rPr>
-          <w:i/>
-        </w:rPr>
-        <w:t>Recurrent</w:t>
-      </w:r>
-      <w:proofErr w:type="spellEnd"/>
-      <w:r>
-        <w:rPr>
-          <w:i/>
-        </w:rPr>
-        <w:t xml:space="preserve"> Unit</w:t>
-      </w:r>
-      <w:r>
-        <w:rPr>
-          <w:i/>
-        </w:rPr>
-        <w:t>.</w:t>
-      </w:r>
-      <w:r>
-        <w:t xml:space="preserve"> L'intérêt de cette cellule est d'être plus </w:t>
-      </w:r>
-      <w:proofErr w:type="gramStart"/>
-      <w:r>
-        <w:t>légère</w:t>
-      </w:r>
-      <w:proofErr w:type="gramEnd"/>
-      <w:r>
-        <w:t xml:space="preserve"> en </w:t>
-      </w:r>
-      <w:r>
-        <w:t>termes</w:t>
-      </w:r>
-      <w:r>
-        <w:t xml:space="preserve"> de calcul pour un résultat similaire. Le LSTM possède 3 </w:t>
-      </w:r>
-      <w:proofErr w:type="spellStart"/>
-      <w:r>
-        <w:t>gates</w:t>
-      </w:r>
-      <w:proofErr w:type="spellEnd"/>
-      <w:r>
-        <w:t xml:space="preserve"> (Input </w:t>
-      </w:r>
-      <w:proofErr w:type="spellStart"/>
-      <w:r>
-        <w:t>Gate</w:t>
-      </w:r>
-      <w:proofErr w:type="spellEnd"/>
-      <w:r>
-        <w:t xml:space="preserve">, Output </w:t>
-      </w:r>
-      <w:proofErr w:type="spellStart"/>
-      <w:r>
-        <w:t>Gate</w:t>
-      </w:r>
-      <w:proofErr w:type="spellEnd"/>
-      <w:r>
-        <w:t xml:space="preserve"> and Forget </w:t>
-      </w:r>
-      <w:proofErr w:type="spellStart"/>
-      <w:r>
-        <w:t>Gate</w:t>
-      </w:r>
-      <w:proofErr w:type="spellEnd"/>
-      <w:r>
-        <w:t>)</w:t>
-      </w:r>
-      <w:r>
-        <w:t xml:space="preserve"> et 2 états</w:t>
-      </w:r>
-      <w:r>
-        <w:t xml:space="preserve"> alors que le GRU en a que 2 (Update </w:t>
-      </w:r>
-      <w:proofErr w:type="spellStart"/>
-      <w:r>
-        <w:t>Gate</w:t>
-      </w:r>
-      <w:proofErr w:type="spellEnd"/>
-      <w:r>
-        <w:t xml:space="preserve"> et Reset </w:t>
-      </w:r>
-      <w:proofErr w:type="spellStart"/>
-      <w:r>
-        <w:t>Gate</w:t>
-      </w:r>
-      <w:proofErr w:type="spellEnd"/>
-      <w:r>
-        <w:t>).</w:t>
-      </w:r>
-      <w:r>
-        <w:t xml:space="preserve"> </w:t>
-      </w:r>
-    </w:p>
-    <w:p>
-      <w:pPr>
-        <w:pStyle w:val="Titre3"/>
-      </w:pPr>
-      <w:bookmarkStart w:id="7" w:name="_Toc498014350"/>
-      <w:r>
-        <w:rPr>
-          <w:noProof/>
-          <w:lang w:eastAsia="fr-FR"/>
-        </w:rPr>
         <w:drawing>
-          <wp:anchor distT="0" distB="0" distL="114300" distR="114300" simplePos="0" relativeHeight="251660288" behindDoc="1" locked="0" layoutInCell="1" allowOverlap="1" wp14:anchorId="167B136F" wp14:editId="0AA53FF3">
+          <wp:anchor distT="0" distB="0" distL="114300" distR="114300" simplePos="0" relativeHeight="251660288" behindDoc="0" locked="0" layoutInCell="1" allowOverlap="1" wp14:anchorId="1A6C64DC" wp14:editId="4B661B6C">
             <wp:simplePos x="0" y="0"/>
             <wp:positionH relativeFrom="column">
-              <wp:posOffset>4013835</wp:posOffset>
+              <wp:posOffset>4060190</wp:posOffset>
             </wp:positionH>
             <wp:positionV relativeFrom="paragraph">
-              <wp:posOffset>-1029335</wp:posOffset>
+              <wp:posOffset>247650</wp:posOffset>
             </wp:positionV>
-            <wp:extent cx="1990725" cy="1428750"/>
-            <wp:effectExtent l="0" t="0" r="9525" b="0"/>
-            <wp:wrapTight wrapText="bothSides">
-              <wp:wrapPolygon edited="0">
-                <wp:start x="0" y="0"/>
-                <wp:lineTo x="0" y="21312"/>
-                <wp:lineTo x="21497" y="21312"/>
-                <wp:lineTo x="21497" y="0"/>
-                <wp:lineTo x="0" y="0"/>
-              </wp:wrapPolygon>
-            </wp:wrapTight>
-            <wp:docPr id="6" name="Image 6"/>
+            <wp:extent cx="1733550" cy="1257300"/>
+            <wp:effectExtent l="0" t="0" r="0" b="0"/>
+            <wp:wrapSquare wrapText="bothSides"/>
+            <wp:docPr id="16" name="Image 16"/>
             <wp:cNvGraphicFramePr>
               <a:graphicFrameLocks xmlns:a="http://schemas.openxmlformats.org/drawingml/2006/main" noChangeAspect="1"/>
             </wp:cNvGraphicFramePr>
@@ -4350,7 +4249,7 @@
                   <pic:spPr>
                     <a:xfrm>
                       <a:off x="0" y="0"/>
-                      <a:ext cx="1990725" cy="1428750"/>
+                      <a:ext cx="1733550" cy="1257300"/>
                     </a:xfrm>
                     <a:prstGeom prst="rect">
                       <a:avLst/>
@@ -4369,6 +4268,177 @@
         </w:drawing>
       </w:r>
       <w:r>
+        <w:t>En 2014</w:t>
+      </w:r>
+      <w:bookmarkEnd w:id="6"/>
+    </w:p>
+    <w:p>
+      <w:pPr>
+        <w:jc w:val="both"/>
+      </w:pPr>
+      <w:r>
+        <w:tab/>
+      </w:r>
+      <w:r>
+        <w:t xml:space="preserve">Depuis quelques années, un nouveau modèle fait de l'ombre au </w:t>
+      </w:r>
+      <w:r>
+        <w:t>Long Short-</w:t>
+      </w:r>
+      <w:proofErr w:type="spellStart"/>
+      <w:r>
+        <w:t>Term</w:t>
+      </w:r>
+      <w:proofErr w:type="spellEnd"/>
+      <w:r>
+        <w:t xml:space="preserve"> Memory</w:t>
+      </w:r>
+      <w:r>
+        <w:rPr>
+          <w:b/>
+        </w:rPr>
+        <w:t xml:space="preserve">. </w:t>
+      </w:r>
+      <w:r>
+        <w:t xml:space="preserve">Le </w:t>
+      </w:r>
+      <w:r>
+        <w:t xml:space="preserve">principe reste le même mais on remplace la LSTM </w:t>
+      </w:r>
+      <w:proofErr w:type="spellStart"/>
+      <w:r>
+        <w:t>Cell</w:t>
+      </w:r>
+      <w:proofErr w:type="spellEnd"/>
+      <w:r>
+        <w:t xml:space="preserve"> par une autre cellule appelé </w:t>
+      </w:r>
+      <w:proofErr w:type="spellStart"/>
+      <w:r>
+        <w:rPr>
+          <w:i/>
+        </w:rPr>
+        <w:t>Gated</w:t>
+      </w:r>
+      <w:proofErr w:type="spellEnd"/>
+      <w:r>
+        <w:rPr>
+          <w:i/>
+        </w:rPr>
+        <w:t xml:space="preserve"> </w:t>
+      </w:r>
+      <w:proofErr w:type="spellStart"/>
+      <w:r>
+        <w:rPr>
+          <w:i/>
+        </w:rPr>
+        <w:t>Recurrent</w:t>
+      </w:r>
+      <w:proofErr w:type="spellEnd"/>
+      <w:r>
+        <w:rPr>
+          <w:i/>
+        </w:rPr>
+        <w:t xml:space="preserve"> Unit</w:t>
+      </w:r>
+      <w:r>
+        <w:rPr>
+          <w:i/>
+        </w:rPr>
+        <w:t>.</w:t>
+      </w:r>
+      <w:r>
+        <w:t xml:space="preserve"> L'intérêt de cette cellule est d'être plus </w:t>
+      </w:r>
+      <w:proofErr w:type="gramStart"/>
+      <w:r>
+        <w:t>légère</w:t>
+      </w:r>
+      <w:proofErr w:type="gramEnd"/>
+      <w:r>
+        <w:t xml:space="preserve"> en </w:t>
+      </w:r>
+      <w:r>
+        <w:t>termes</w:t>
+      </w:r>
+      <w:r>
+        <w:t xml:space="preserve"> de calcul pour un résultat similaire. Le LSTM possède 3 </w:t>
+      </w:r>
+      <w:proofErr w:type="spellStart"/>
+      <w:r>
+        <w:t>gates</w:t>
+      </w:r>
+      <w:proofErr w:type="spellEnd"/>
+      <w:r>
+        <w:t xml:space="preserve"> (Input </w:t>
+      </w:r>
+      <w:proofErr w:type="spellStart"/>
+      <w:r>
+        <w:t>Gate</w:t>
+      </w:r>
+      <w:proofErr w:type="spellEnd"/>
+      <w:r>
+        <w:t xml:space="preserve">, Output </w:t>
+      </w:r>
+      <w:proofErr w:type="spellStart"/>
+      <w:r>
+        <w:t>Gate</w:t>
+      </w:r>
+      <w:proofErr w:type="spellEnd"/>
+      <w:r>
+        <w:t xml:space="preserve"> and Forget </w:t>
+      </w:r>
+      <w:proofErr w:type="spellStart"/>
+      <w:r>
+        <w:t>Gate</w:t>
+      </w:r>
+      <w:proofErr w:type="spellEnd"/>
+      <w:r>
+        <w:t>)</w:t>
+      </w:r>
+      <w:r>
+        <w:t xml:space="preserve"> et 2 états</w:t>
+      </w:r>
+      <w:r>
+        <w:t xml:space="preserve"> alors que le GRU </w:t>
+      </w:r>
+      <w:r>
+        <w:t xml:space="preserve">n'a que 2 </w:t>
+      </w:r>
+      <w:proofErr w:type="spellStart"/>
+      <w:r>
+        <w:t>gates</w:t>
+      </w:r>
+      <w:proofErr w:type="spellEnd"/>
+      <w:r>
+        <w:t xml:space="preserve"> (Update </w:t>
+      </w:r>
+      <w:proofErr w:type="spellStart"/>
+      <w:r>
+        <w:t>Gate</w:t>
+      </w:r>
+      <w:proofErr w:type="spellEnd"/>
+      <w:r>
+        <w:t xml:space="preserve"> et Reset </w:t>
+      </w:r>
+      <w:proofErr w:type="spellStart"/>
+      <w:r>
+        <w:t>Gate</w:t>
+      </w:r>
+      <w:proofErr w:type="spellEnd"/>
+      <w:r>
+        <w:t>).</w:t>
+      </w:r>
+      <w:r>
+        <w:t xml:space="preserve"> </w:t>
+      </w:r>
+    </w:p>
+    <w:p>
+      <w:pPr>
+        <w:pStyle w:val="Titre3"/>
+      </w:pPr>
+      <w:bookmarkStart w:id="7" w:name="_Toc498014350"/>
+      <w:r>
         <w:t>En 201</w:t>
       </w:r>
       <w:r>
@@ -4387,7 +4457,12 @@
       </w:r>
       <w:proofErr w:type="spellEnd"/>
       <w:r>
-        <w:t xml:space="preserve"> de convolution. Au lieu d'entrainer en série un modèle, chaque </w:t>
+        <w:t xml:space="preserve"> de convolution. </w:t>
+      </w:r>
+    </w:p>
+    <w:p>
+      <w:r>
+        <w:t>Au lieu d'entrainer, pour chaque inputs, les n-</w:t>
       </w:r>
       <w:proofErr w:type="spellStart"/>
       <w:r>
@@ -4395,119 +4470,298 @@
       </w:r>
       <w:proofErr w:type="spellEnd"/>
       <w:r>
+        <w:t xml:space="preserve">, le modèle regroupe l'ensemble du batch par </w:t>
+      </w:r>
+      <w:proofErr w:type="spellStart"/>
+      <w:r>
+        <w:t>timestep</w:t>
+      </w:r>
+      <w:proofErr w:type="spellEnd"/>
+      <w:r>
+        <w:t xml:space="preserve"> et applique une étape de convolution</w:t>
+      </w:r>
+      <w:r>
+        <w:t>.</w:t>
+      </w:r>
+    </w:p>
+    <w:p>
+      <w:r>
+        <w:drawing>
+          <wp:inline distT="0" distB="0" distL="0" distR="0" wp14:anchorId="0847BACB" wp14:editId="3C4A7873">
+            <wp:extent cx="5760720" cy="1210204"/>
+            <wp:effectExtent l="0" t="0" r="0" b="9525"/>
+            <wp:docPr id="17" name="Image 17"/>
+            <wp:cNvGraphicFramePr>
+              <a:graphicFrameLocks xmlns:a="http://schemas.openxmlformats.org/drawingml/2006/main" noChangeAspect="1"/>
+            </wp:cNvGraphicFramePr>
+            <a:graphic xmlns:a="http://schemas.openxmlformats.org/drawingml/2006/main">
+              <a:graphicData uri="http://schemas.openxmlformats.org/drawingml/2006/picture">
+                <pic:pic xmlns:pic="http://schemas.openxmlformats.org/drawingml/2006/picture">
+                  <pic:nvPicPr>
+                    <pic:cNvPr id="0" name=""/>
+                    <pic:cNvPicPr/>
+                  </pic:nvPicPr>
+                  <pic:blipFill>
+                    <a:blip r:embed="rId16"/>
+                    <a:stretch>
+                      <a:fillRect/>
+                    </a:stretch>
+                  </pic:blipFill>
+                  <pic:spPr>
+                    <a:xfrm>
+                      <a:off x="0" y="0"/>
+                      <a:ext cx="5760720" cy="1210204"/>
+                    </a:xfrm>
+                    <a:prstGeom prst="rect">
+                      <a:avLst/>
+                    </a:prstGeom>
+                  </pic:spPr>
+                </pic:pic>
+              </a:graphicData>
+            </a:graphic>
+          </wp:inline>
+        </w:drawing>
+      </w:r>
+      <w:r>
+        <w:t xml:space="preserve"> </w:t>
+      </w:r>
+    </w:p>
+    <w:p>
+      <w:pPr>
+        <w:rPr>
+          <w:color w:val="FF0000"/>
+        </w:rPr>
+      </w:pPr>
+      <w:r>
+        <w:rPr>
+          <w:color w:val="FF0000"/>
+        </w:rPr>
+        <w:lastRenderedPageBreak/>
+        <w:t xml:space="preserve">Au lieu d'entrainer en série un modèle, chaque </w:t>
+      </w:r>
+      <w:proofErr w:type="spellStart"/>
+      <w:r>
+        <w:rPr>
+          <w:color w:val="FF0000"/>
+        </w:rPr>
+        <w:t>timestep</w:t>
+      </w:r>
+      <w:proofErr w:type="spellEnd"/>
+      <w:r>
+        <w:rPr>
+          <w:color w:val="FF0000"/>
+        </w:rPr>
         <w:t xml:space="preserve"> sera effectué en </w:t>
       </w:r>
       <w:r>
+        <w:rPr>
+          <w:color w:val="FF0000"/>
+        </w:rPr>
         <w:t>parallèle</w:t>
       </w:r>
       <w:r>
+        <w:rPr>
+          <w:color w:val="FF0000"/>
+        </w:rPr>
         <w:t>. Une fonction finale viendra ensuite les regrouper. L'</w:t>
       </w:r>
       <w:r>
+        <w:rPr>
+          <w:color w:val="FF0000"/>
+        </w:rPr>
         <w:t>intérêt</w:t>
       </w:r>
       <w:r>
+        <w:rPr>
+          <w:color w:val="FF0000"/>
+        </w:rPr>
         <w:t xml:space="preserve"> de ce modèle ? Un training en </w:t>
       </w:r>
       <w:r>
+        <w:rPr>
+          <w:color w:val="FF0000"/>
+        </w:rPr>
         <w:t>parallèle</w:t>
       </w:r>
       <w:r>
+        <w:rPr>
+          <w:color w:val="FF0000"/>
+        </w:rPr>
         <w:t xml:space="preserve"> </w:t>
       </w:r>
       <w:r>
+        <w:rPr>
+          <w:color w:val="FF0000"/>
+        </w:rPr>
         <w:t>allant</w:t>
       </w:r>
       <w:r>
+        <w:rPr>
+          <w:color w:val="FF0000"/>
+        </w:rPr>
         <w:t xml:space="preserve"> jusqu’à 1</w:t>
       </w:r>
       <w:r>
+        <w:rPr>
+          <w:color w:val="FF0000"/>
+        </w:rPr>
         <w:t>6</w:t>
       </w:r>
       <w:r>
+        <w:rPr>
+          <w:color w:val="FF0000"/>
+        </w:rPr>
         <w:t xml:space="preserve"> fois plus vite et avec une précision à </w:t>
       </w:r>
       <w:proofErr w:type="spellStart"/>
       <w:r>
+        <w:rPr>
+          <w:color w:val="FF0000"/>
+        </w:rPr>
         <w:t>topology</w:t>
       </w:r>
       <w:proofErr w:type="spellEnd"/>
       <w:r>
+        <w:rPr>
+          <w:color w:val="FF0000"/>
+        </w:rPr>
         <w:t xml:space="preserve"> identique supérieure au LSTM. </w:t>
       </w:r>
     </w:p>
     <w:p>
-      <w:r>
+      <w:pPr>
+        <w:rPr>
+          <w:color w:val="FF0000"/>
+        </w:rPr>
+      </w:pPr>
+      <w:r>
+        <w:rPr>
+          <w:color w:val="FF0000"/>
+        </w:rPr>
         <w:t xml:space="preserve">Pour tous les modèles il est possible de </w:t>
       </w:r>
       <w:proofErr w:type="spellStart"/>
       <w:r>
+        <w:rPr>
+          <w:color w:val="FF0000"/>
+        </w:rPr>
         <w:t>stacker</w:t>
       </w:r>
       <w:proofErr w:type="spellEnd"/>
       <w:r>
+        <w:rPr>
+          <w:color w:val="FF0000"/>
+        </w:rPr>
         <w:t xml:space="preserve"> les niveaux si le </w:t>
       </w:r>
       <w:proofErr w:type="spellStart"/>
       <w:r>
+        <w:rPr>
+          <w:color w:val="FF0000"/>
+        </w:rPr>
         <w:t>moèle</w:t>
       </w:r>
       <w:proofErr w:type="spellEnd"/>
       <w:r>
+        <w:rPr>
+          <w:color w:val="FF0000"/>
+        </w:rPr>
         <w:t xml:space="preserve"> un plus complexe. Pour les Simple RNN, cela fonctionne comme pour les </w:t>
       </w:r>
       <w:proofErr w:type="spellStart"/>
       <w:r>
+        <w:rPr>
+          <w:color w:val="FF0000"/>
+        </w:rPr>
         <w:t>FeedForward</w:t>
       </w:r>
       <w:proofErr w:type="spellEnd"/>
       <w:r>
+        <w:rPr>
+          <w:color w:val="FF0000"/>
+        </w:rPr>
         <w:t xml:space="preserve"> Neural network en ajoutant des </w:t>
       </w:r>
       <w:proofErr w:type="spellStart"/>
       <w:r>
+        <w:rPr>
+          <w:color w:val="FF0000"/>
+        </w:rPr>
         <w:t>Hidden</w:t>
       </w:r>
       <w:proofErr w:type="spellEnd"/>
       <w:r>
+        <w:rPr>
+          <w:color w:val="FF0000"/>
+        </w:rPr>
         <w:t xml:space="preserve"> </w:t>
       </w:r>
       <w:proofErr w:type="spellStart"/>
       <w:r>
+        <w:rPr>
+          <w:color w:val="FF0000"/>
+        </w:rPr>
         <w:t>Layers</w:t>
       </w:r>
       <w:proofErr w:type="spellEnd"/>
       <w:r>
+        <w:rPr>
+          <w:color w:val="FF0000"/>
+        </w:rPr>
         <w:t xml:space="preserve">. Pour les Cellules LSTM/GRU, elles peuvent aussi se </w:t>
       </w:r>
       <w:proofErr w:type="spellStart"/>
       <w:r>
+        <w:rPr>
+          <w:color w:val="FF0000"/>
+        </w:rPr>
         <w:t>stacker</w:t>
       </w:r>
       <w:proofErr w:type="spellEnd"/>
       <w:r>
+        <w:rPr>
+          <w:color w:val="FF0000"/>
+        </w:rPr>
         <w:t xml:space="preserve"> de </w:t>
       </w:r>
       <w:proofErr w:type="spellStart"/>
       <w:r>
+        <w:rPr>
+          <w:color w:val="FF0000"/>
+        </w:rPr>
         <w:t>facon</w:t>
       </w:r>
       <w:proofErr w:type="spellEnd"/>
       <w:r>
+        <w:rPr>
+          <w:color w:val="FF0000"/>
+        </w:rPr>
         <w:t xml:space="preserve"> similaires. La différence est que chaque cellule propagera sa mémoire dans les </w:t>
       </w:r>
       <w:proofErr w:type="spellStart"/>
       <w:r>
+        <w:rPr>
+          <w:color w:val="FF0000"/>
+        </w:rPr>
         <w:t>timesteps</w:t>
       </w:r>
       <w:proofErr w:type="spellEnd"/>
       <w:r>
+        <w:rPr>
+          <w:color w:val="FF0000"/>
+        </w:rPr>
         <w:t xml:space="preserve"> suivantes</w:t>
       </w:r>
       <w:r>
+        <w:rPr>
+          <w:color w:val="FF0000"/>
+        </w:rPr>
         <w:t xml:space="preserve"> (de gauche à droite)</w:t>
       </w:r>
       <w:r>
+        <w:rPr>
+          <w:color w:val="FF0000"/>
+        </w:rPr>
         <w:t>.</w:t>
       </w:r>
     </w:p>
@@ -4520,7 +4774,6 @@
           <w:noProof/>
           <w:lang w:eastAsia="fr-FR"/>
         </w:rPr>
-        <w:lastRenderedPageBreak/>
         <w:drawing>
           <wp:inline distT="0" distB="0" distL="0" distR="0">
             <wp:extent cx="2381885" cy="2543810"/>
@@ -4539,7 +4792,7 @@
                     </pic:cNvPicPr>
                   </pic:nvPicPr>
                   <pic:blipFill>
-                    <a:blip r:embed="rId16" cstate="print">
+                    <a:blip r:embed="rId17" cstate="print">
                       <a:extLst>
                         <a:ext uri="{28A0092B-C50C-407E-A947-70E740481C1C}">
                           <a14:useLocalDpi xmlns:a14="http://schemas.microsoft.com/office/drawing/2010/main" val="0"/>
@@ -4617,6 +4870,7 @@
           <w:noProof/>
           <w:lang w:eastAsia="fr-FR"/>
         </w:rPr>
+        <w:lastRenderedPageBreak/>
         <w:drawing>
           <wp:inline distT="0" distB="0" distL="0" distR="0" wp14:anchorId="13ADD74D" wp14:editId="0F294E30">
             <wp:extent cx="5760720" cy="3372683"/>
@@ -4633,7 +4887,7 @@
                     <pic:cNvPicPr/>
                   </pic:nvPicPr>
                   <pic:blipFill>
-                    <a:blip r:embed="rId17"/>
+                    <a:blip r:embed="rId18"/>
                     <a:stretch>
                       <a:fillRect/>
                     </a:stretch>
@@ -4745,7 +4999,6 @@
         <w:ind w:firstLine="360"/>
       </w:pPr>
       <w:r>
-        <w:lastRenderedPageBreak/>
         <w:t>Le 1</w:t>
       </w:r>
       <w:r>
@@ -6468,7 +6721,6 @@
         <w:jc w:val="center"/>
       </w:pPr>
       <w:r>
-        <w:lastRenderedPageBreak/>
         <w:pict>
           <v:shapetype id="_x0000_t75" coordsize="21600,21600" o:spt="75" o:preferrelative="t" path="m@4@5l@4@11@9@11@9@5xe" filled="f" stroked="f">
             <v:stroke joinstyle="miter"/>
@@ -6490,7 +6742,7 @@
             <o:lock v:ext="edit" aspectratio="t"/>
           </v:shapetype>
           <v:shape id="_x0000_i1025" type="#_x0000_t75" style="width:368.85pt;height:182.7pt">
-            <v:imagedata r:id="rId18" o:title="Untitled Diagram"/>
+            <v:imagedata r:id="rId19" o:title="Untitled Diagram"/>
           </v:shape>
         </w:pict>
       </w:r>
@@ -7056,6 +7308,7 @@
     </w:p>
     <w:p>
       <w:r>
+        <w:lastRenderedPageBreak/>
         <w:t>La sortie de ces 2</w:t>
       </w:r>
       <w:r>
@@ -7537,7 +7790,6 @@
           <w:noProof/>
           <w:lang w:eastAsia="fr-FR"/>
         </w:rPr>
-        <w:lastRenderedPageBreak/>
         <w:drawing>
           <wp:inline distT="0" distB="0" distL="0" distR="0" wp14:anchorId="4B8D5451" wp14:editId="07E88AB6">
             <wp:extent cx="5760720" cy="1253722"/>
@@ -7556,7 +7808,7 @@
                     </pic:cNvPicPr>
                   </pic:nvPicPr>
                   <pic:blipFill>
-                    <a:blip r:embed="rId19">
+                    <a:blip r:embed="rId20">
                       <a:extLst>
                         <a:ext uri="{28A0092B-C50C-407E-A947-70E740481C1C}">
                           <a14:useLocalDpi xmlns:a14="http://schemas.microsoft.com/office/drawing/2010/main" val="0"/>
@@ -7686,6 +7938,7 @@
           <w:noProof/>
           <w:lang w:eastAsia="fr-FR"/>
         </w:rPr>
+        <w:lastRenderedPageBreak/>
         <w:drawing>
           <wp:inline distT="0" distB="0" distL="0" distR="0">
             <wp:extent cx="3339548" cy="2131249"/>
@@ -7704,7 +7957,7 @@
                     </pic:cNvPicPr>
                   </pic:nvPicPr>
                   <pic:blipFill>
-                    <a:blip r:embed="rId20">
+                    <a:blip r:embed="rId21">
                       <a:extLst>
                         <a:ext uri="{28A0092B-C50C-407E-A947-70E740481C1C}">
                           <a14:useLocalDpi xmlns:a14="http://schemas.microsoft.com/office/drawing/2010/main" val="0"/>
@@ -7780,7 +8033,6 @@
           <w:noProof/>
           <w:lang w:eastAsia="fr-FR"/>
         </w:rPr>
-        <w:lastRenderedPageBreak/>
         <w:drawing>
           <wp:inline distT="0" distB="0" distL="0" distR="0">
             <wp:extent cx="3784821" cy="2873784"/>
@@ -7799,7 +8051,7 @@
                     </pic:cNvPicPr>
                   </pic:nvPicPr>
                   <pic:blipFill>
-                    <a:blip r:embed="rId21">
+                    <a:blip r:embed="rId22">
                       <a:extLst>
                         <a:ext uri="{28A0092B-C50C-407E-A947-70E740481C1C}">
                           <a14:useLocalDpi xmlns:a14="http://schemas.microsoft.com/office/drawing/2010/main" val="0"/>
@@ -7886,7 +8138,7 @@
       <w:r>
         <w:t xml:space="preserve"> générer des mots de Reber sera celle présente sur </w:t>
       </w:r>
-      <w:hyperlink r:id="rId22" w:history="1">
+      <w:hyperlink r:id="rId23" w:history="1">
         <w:r>
           <w:rPr>
             <w:rStyle w:val="Lienhypertexte"/>
@@ -9748,7 +10000,6 @@
           <w:szCs w:val="20"/>
           <w:highlight w:val="white"/>
         </w:rPr>
-        <w:lastRenderedPageBreak/>
         <w:t>def</w:t>
       </w:r>
       <w:proofErr w:type="spellEnd"/>
@@ -13941,6 +14192,7 @@
       </w:pPr>
       <w:bookmarkStart w:id="17" w:name="_Toc498014360"/>
       <w:r>
+        <w:lastRenderedPageBreak/>
         <w:t xml:space="preserve">Génération du </w:t>
       </w:r>
       <w:proofErr w:type="spellStart"/>
@@ -15886,7 +16138,6 @@
           <w:szCs w:val="20"/>
           <w:highlight w:val="white"/>
         </w:rPr>
-        <w:lastRenderedPageBreak/>
         <w:t>X_train</w:t>
       </w:r>
       <w:proofErr w:type="spellEnd"/>
@@ -19398,6 +19649,7 @@
           <w:szCs w:val="20"/>
           <w:highlight w:val="white"/>
         </w:rPr>
+        <w:lastRenderedPageBreak/>
         <w:t>early</w:t>
       </w:r>
       <w:proofErr w:type="spellEnd"/>
@@ -21309,7 +21561,6 @@
           <w:szCs w:val="20"/>
           <w:highlight w:val="white"/>
         </w:rPr>
-        <w:lastRenderedPageBreak/>
         <w:t>newModel</w:t>
       </w:r>
       <w:r>
@@ -22003,7 +22254,7 @@
       <w:r>
         <w:pict>
           <v:shape id="_x0000_i1026" type="#_x0000_t75" style="width:373.6pt;height:205.8pt">
-            <v:imagedata r:id="rId23" o:title="barplot"/>
+            <v:imagedata r:id="rId24" o:title="barplot"/>
           </v:shape>
         </w:pict>
       </w:r>
@@ -22090,7 +22341,11 @@
       </w:r>
       <w:proofErr w:type="spellEnd"/>
       <w:r>
-        <w:t xml:space="preserve">. SI on compare en terme de temps, on remarque que le </w:t>
+        <w:t xml:space="preserve">. SI on compare en terme de temps, on </w:t>
+      </w:r>
+      <w:r>
+        <w:lastRenderedPageBreak/>
+        <w:t xml:space="preserve">remarque que le </w:t>
       </w:r>
       <w:proofErr w:type="spellStart"/>
       <w:r>
@@ -22162,10 +22417,9 @@
         <w:spacing w:after="0" w:line="240" w:lineRule="auto"/>
       </w:pPr>
       <w:r>
-        <w:lastRenderedPageBreak/>
         <w:pict>
           <v:shape id="_x0000_i1027" type="#_x0000_t75" style="width:453.05pt;height:378.35pt">
-            <v:imagedata r:id="rId24" o:title="loss" croptop="6097f" cropbottom="4622f"/>
+            <v:imagedata r:id="rId25" o:title="loss" croptop="6097f" cropbottom="4622f"/>
           </v:shape>
         </w:pict>
       </w:r>
@@ -22288,7 +22542,7 @@
         <w:lastRenderedPageBreak/>
         <w:pict>
           <v:shape id="_x0000_i1028" type="#_x0000_t75" style="width:430.65pt;height:220.1pt">
-            <v:imagedata r:id="rId25" o:title="test_result" croptop="6694f" cropbottom="5317f"/>
+            <v:imagedata r:id="rId26" o:title="test_result" croptop="6694f" cropbottom="5317f"/>
           </v:shape>
         </w:pict>
       </w:r>
@@ -22304,7 +22558,7 @@
       <w:r>
         <w:pict>
           <v:shape id="_x0000_i1029" type="#_x0000_t75" style="width:453.05pt;height:203.1pt">
-            <v:imagedata r:id="rId26" o:title="boxplot"/>
+            <v:imagedata r:id="rId27" o:title="boxplot"/>
           </v:shape>
         </w:pict>
       </w:r>
@@ -22489,23 +22743,6 @@
       <w:r>
         <w:t xml:space="preserve"> :  </w:t>
       </w:r>
-    </w:p>
-    <w:p>
-      <w:pPr>
-        <w:pStyle w:val="Paragraphedeliste"/>
-        <w:numPr>
-          <w:ilvl w:val="0"/>
-          <w:numId w:val="1"/>
-        </w:numPr>
-      </w:pPr>
-      <w:hyperlink r:id="rId27" w:history="1">
-        <w:r>
-          <w:rPr>
-            <w:rStyle w:val="Lienhypertexte"/>
-          </w:rPr>
-          <w:t>https://fr.wikipedia.org/wiki/R%C3%A9tropropagation_du_gradient</w:t>
-        </w:r>
-      </w:hyperlink>
     </w:p>
     <w:p>
       <w:pPr>
@@ -22520,7 +22757,7 @@
           <w:rPr>
             <w:rStyle w:val="Lienhypertexte"/>
           </w:rPr>
-          <w:t>https://fr.wikipedia.org/wiki/Gradient</w:t>
+          <w:t>https://fr.wikipedia.org/wiki/R%C3%A9tropropagation_du_gradient</w:t>
         </w:r>
       </w:hyperlink>
     </w:p>
@@ -22533,6 +22770,23 @@
         </w:numPr>
       </w:pPr>
       <w:hyperlink r:id="rId29" w:history="1">
+        <w:r>
+          <w:rPr>
+            <w:rStyle w:val="Lienhypertexte"/>
+          </w:rPr>
+          <w:t>https://fr.wikipedia.org/wiki/Gradient</w:t>
+        </w:r>
+      </w:hyperlink>
+    </w:p>
+    <w:p>
+      <w:pPr>
+        <w:pStyle w:val="Paragraphedeliste"/>
+        <w:numPr>
+          <w:ilvl w:val="0"/>
+          <w:numId w:val="1"/>
+        </w:numPr>
+      </w:pPr>
+      <w:hyperlink r:id="rId30" w:history="1">
         <w:r>
           <w:rPr>
             <w:rStyle w:val="Lienhypertexte"/>
@@ -23466,8 +23720,6 @@
       <w:pPr>
         <w:pStyle w:val="Titre1"/>
       </w:pPr>
-      <w:bookmarkStart w:id="26" w:name="_GoBack"/>
-      <w:bookmarkEnd w:id="26"/>
       <w:r>
         <w:lastRenderedPageBreak/>
         <w:t>Sources :</w:t>
@@ -23476,7 +23728,7 @@
     </w:p>
     <w:p/>
     <w:p>
-      <w:hyperlink r:id="rId30" w:history="1">
+      <w:hyperlink r:id="rId31" w:history="1">
         <w:r>
           <w:rPr>
             <w:rStyle w:val="Lienhypertexte"/>
@@ -23486,7 +23738,7 @@
       </w:hyperlink>
     </w:p>
     <w:p>
-      <w:hyperlink r:id="rId31" w:history="1">
+      <w:hyperlink r:id="rId32" w:history="1">
         <w:r>
           <w:rPr>
             <w:rStyle w:val="Lienhypertexte"/>
@@ -23496,7 +23748,7 @@
       </w:hyperlink>
     </w:p>
     <w:p>
-      <w:hyperlink r:id="rId32" w:history="1">
+      <w:hyperlink r:id="rId33" w:history="1">
         <w:r>
           <w:rPr>
             <w:rStyle w:val="Lienhypertexte"/>
@@ -23506,7 +23758,7 @@
       </w:hyperlink>
     </w:p>
     <w:p>
-      <w:hyperlink r:id="rId33" w:history="1">
+      <w:hyperlink r:id="rId34" w:history="1">
         <w:r>
           <w:rPr>
             <w:rStyle w:val="Lienhypertexte"/>
@@ -23516,7 +23768,7 @@
       </w:hyperlink>
     </w:p>
     <w:p>
-      <w:hyperlink r:id="rId34" w:history="1">
+      <w:hyperlink r:id="rId35" w:history="1">
         <w:r>
           <w:rPr>
             <w:rStyle w:val="Lienhypertexte"/>
@@ -23531,7 +23783,7 @@
           <w:rStyle w:val="Lienhypertexte"/>
         </w:rPr>
       </w:pPr>
-      <w:hyperlink r:id="rId35" w:history="1">
+      <w:hyperlink r:id="rId36" w:history="1">
         <w:r>
           <w:rPr>
             <w:rStyle w:val="Lienhypertexte"/>
@@ -23541,7 +23793,7 @@
       </w:hyperlink>
     </w:p>
     <w:p>
-      <w:hyperlink r:id="rId36" w:history="1">
+      <w:hyperlink r:id="rId37" w:history="1">
         <w:r>
           <w:rPr>
             <w:rStyle w:val="Lienhypertexte"/>
@@ -23551,7 +23803,7 @@
       </w:hyperlink>
     </w:p>
     <w:p>
-      <w:hyperlink r:id="rId37" w:history="1">
+      <w:hyperlink r:id="rId38" w:history="1">
         <w:r>
           <w:rPr>
             <w:rStyle w:val="Lienhypertexte"/>
@@ -23561,7 +23813,7 @@
       </w:hyperlink>
     </w:p>
     <w:p>
-      <w:hyperlink r:id="rId38" w:history="1">
+      <w:hyperlink r:id="rId39" w:history="1">
         <w:r>
           <w:rPr>
             <w:rStyle w:val="Lienhypertexte"/>
@@ -23576,7 +23828,7 @@
           <w:rStyle w:val="Lienhypertexte"/>
         </w:rPr>
       </w:pPr>
-      <w:hyperlink r:id="rId39" w:history="1">
+      <w:hyperlink r:id="rId40" w:history="1">
         <w:r>
           <w:rPr>
             <w:rStyle w:val="Lienhypertexte"/>
@@ -23592,12 +23844,1776 @@
     </w:p>
     <w:p/>
     <w:p/>
+    <w:p>
+      <w:r>
+        <w:br w:type="page"/>
+      </w:r>
+    </w:p>
+    <w:p>
+      <w:pPr>
+        <w:tabs>
+          <w:tab w:val="left" w:pos="916"/>
+          <w:tab w:val="left" w:pos="1832"/>
+          <w:tab w:val="left" w:pos="2748"/>
+          <w:tab w:val="left" w:pos="3664"/>
+          <w:tab w:val="left" w:pos="4580"/>
+          <w:tab w:val="left" w:pos="5496"/>
+          <w:tab w:val="left" w:pos="6412"/>
+          <w:tab w:val="left" w:pos="7328"/>
+          <w:tab w:val="left" w:pos="8244"/>
+          <w:tab w:val="left" w:pos="9160"/>
+          <w:tab w:val="left" w:pos="10076"/>
+          <w:tab w:val="left" w:pos="10992"/>
+          <w:tab w:val="left" w:pos="11908"/>
+          <w:tab w:val="left" w:pos="12824"/>
+          <w:tab w:val="left" w:pos="13740"/>
+          <w:tab w:val="left" w:pos="14656"/>
+        </w:tabs>
+        <w:wordWrap w:val="0"/>
+        <w:spacing w:after="0" w:line="291" w:lineRule="atLeast"/>
+        <w:rPr>
+          <w:rFonts w:ascii="inherit" w:eastAsia="Times New Roman" w:hAnsi="inherit" w:cs="Courier New"/>
+          <w:color w:val="000000"/>
+          <w:sz w:val="20"/>
+          <w:szCs w:val="20"/>
+          <w:lang w:eastAsia="fr-FR"/>
+        </w:rPr>
+      </w:pPr>
+      <w:proofErr w:type="spellStart"/>
+      <w:proofErr w:type="gramStart"/>
+      <w:r>
+        <w:rPr>
+          <w:rFonts w:ascii="inherit" w:eastAsia="Times New Roman" w:hAnsi="inherit" w:cs="Courier New"/>
+          <w:color w:val="008000"/>
+          <w:sz w:val="20"/>
+          <w:szCs w:val="20"/>
+          <w:lang w:eastAsia="fr-FR"/>
+        </w:rPr>
+        <w:lastRenderedPageBreak/>
+        <w:t>print</w:t>
+      </w:r>
+      <w:proofErr w:type="spellEnd"/>
+      <w:r>
+        <w:rPr>
+          <w:rFonts w:ascii="inherit" w:eastAsia="Times New Roman" w:hAnsi="inherit" w:cs="Courier New"/>
+          <w:color w:val="000000"/>
+          <w:sz w:val="20"/>
+          <w:szCs w:val="20"/>
+          <w:lang w:eastAsia="fr-FR"/>
+        </w:rPr>
+        <w:t>(</w:t>
+      </w:r>
+      <w:proofErr w:type="spellStart"/>
+      <w:proofErr w:type="gramEnd"/>
+      <w:r>
+        <w:rPr>
+          <w:rFonts w:ascii="inherit" w:eastAsia="Times New Roman" w:hAnsi="inherit" w:cs="Courier New"/>
+          <w:color w:val="000000"/>
+          <w:sz w:val="20"/>
+          <w:szCs w:val="20"/>
+          <w:lang w:eastAsia="fr-FR"/>
+        </w:rPr>
+        <w:t>accuracy_score</w:t>
+      </w:r>
+      <w:proofErr w:type="spellEnd"/>
+      <w:r>
+        <w:rPr>
+          <w:rFonts w:ascii="inherit" w:eastAsia="Times New Roman" w:hAnsi="inherit" w:cs="Courier New"/>
+          <w:color w:val="000000"/>
+          <w:sz w:val="20"/>
+          <w:szCs w:val="20"/>
+          <w:lang w:eastAsia="fr-FR"/>
+        </w:rPr>
+        <w:t>(</w:t>
+      </w:r>
+      <w:proofErr w:type="spellStart"/>
+      <w:r>
+        <w:rPr>
+          <w:rFonts w:ascii="inherit" w:eastAsia="Times New Roman" w:hAnsi="inherit" w:cs="Courier New"/>
+          <w:color w:val="000000"/>
+          <w:sz w:val="20"/>
+          <w:szCs w:val="20"/>
+          <w:lang w:eastAsia="fr-FR"/>
+        </w:rPr>
+        <w:t>y_eval</w:t>
+      </w:r>
+      <w:proofErr w:type="spellEnd"/>
+      <w:r>
+        <w:rPr>
+          <w:rFonts w:ascii="inherit" w:eastAsia="Times New Roman" w:hAnsi="inherit" w:cs="Courier New"/>
+          <w:color w:val="000000"/>
+          <w:sz w:val="20"/>
+          <w:szCs w:val="20"/>
+          <w:lang w:eastAsia="fr-FR"/>
+        </w:rPr>
+        <w:t xml:space="preserve">, </w:t>
+      </w:r>
+      <w:proofErr w:type="spellStart"/>
+      <w:r>
+        <w:rPr>
+          <w:rFonts w:ascii="inherit" w:eastAsia="Times New Roman" w:hAnsi="inherit" w:cs="Courier New"/>
+          <w:color w:val="000000"/>
+          <w:sz w:val="20"/>
+          <w:szCs w:val="20"/>
+          <w:lang w:eastAsia="fr-FR"/>
+        </w:rPr>
+        <w:t>y_pred_floor</w:t>
+      </w:r>
+      <w:proofErr w:type="spellEnd"/>
+      <w:r>
+        <w:rPr>
+          <w:rFonts w:ascii="inherit" w:eastAsia="Times New Roman" w:hAnsi="inherit" w:cs="Courier New"/>
+          <w:color w:val="000000"/>
+          <w:sz w:val="20"/>
+          <w:szCs w:val="20"/>
+          <w:lang w:eastAsia="fr-FR"/>
+        </w:rPr>
+        <w:t>))</w:t>
+      </w:r>
+    </w:p>
+    <w:p>
+      <w:pPr>
+        <w:tabs>
+          <w:tab w:val="left" w:pos="916"/>
+          <w:tab w:val="left" w:pos="1832"/>
+          <w:tab w:val="left" w:pos="2748"/>
+          <w:tab w:val="left" w:pos="3664"/>
+          <w:tab w:val="left" w:pos="4580"/>
+          <w:tab w:val="left" w:pos="5496"/>
+          <w:tab w:val="left" w:pos="6412"/>
+          <w:tab w:val="left" w:pos="7328"/>
+          <w:tab w:val="left" w:pos="8244"/>
+          <w:tab w:val="left" w:pos="9160"/>
+          <w:tab w:val="left" w:pos="10076"/>
+          <w:tab w:val="left" w:pos="10992"/>
+          <w:tab w:val="left" w:pos="11908"/>
+          <w:tab w:val="left" w:pos="12824"/>
+          <w:tab w:val="left" w:pos="13740"/>
+          <w:tab w:val="left" w:pos="14656"/>
+        </w:tabs>
+        <w:wordWrap w:val="0"/>
+        <w:spacing w:after="0" w:line="291" w:lineRule="atLeast"/>
+        <w:rPr>
+          <w:rFonts w:ascii="inherit" w:eastAsia="Times New Roman" w:hAnsi="inherit" w:cs="Courier New"/>
+          <w:color w:val="000000"/>
+          <w:sz w:val="20"/>
+          <w:szCs w:val="20"/>
+          <w:lang w:eastAsia="fr-FR"/>
+        </w:rPr>
+      </w:pPr>
+      <w:proofErr w:type="spellStart"/>
+      <w:proofErr w:type="gramStart"/>
+      <w:r>
+        <w:rPr>
+          <w:rFonts w:ascii="inherit" w:eastAsia="Times New Roman" w:hAnsi="inherit" w:cs="Courier New"/>
+          <w:color w:val="008000"/>
+          <w:sz w:val="20"/>
+          <w:szCs w:val="20"/>
+          <w:lang w:eastAsia="fr-FR"/>
+        </w:rPr>
+        <w:t>print</w:t>
+      </w:r>
+      <w:proofErr w:type="spellEnd"/>
+      <w:r>
+        <w:rPr>
+          <w:rFonts w:ascii="inherit" w:eastAsia="Times New Roman" w:hAnsi="inherit" w:cs="Courier New"/>
+          <w:color w:val="000000"/>
+          <w:sz w:val="20"/>
+          <w:szCs w:val="20"/>
+          <w:lang w:eastAsia="fr-FR"/>
+        </w:rPr>
+        <w:t>(</w:t>
+      </w:r>
+      <w:proofErr w:type="spellStart"/>
+      <w:proofErr w:type="gramEnd"/>
+      <w:r>
+        <w:rPr>
+          <w:rFonts w:ascii="inherit" w:eastAsia="Times New Roman" w:hAnsi="inherit" w:cs="Courier New"/>
+          <w:color w:val="000000"/>
+          <w:sz w:val="20"/>
+          <w:szCs w:val="20"/>
+          <w:lang w:eastAsia="fr-FR"/>
+        </w:rPr>
+        <w:t>confusion_matrix</w:t>
+      </w:r>
+      <w:proofErr w:type="spellEnd"/>
+      <w:r>
+        <w:rPr>
+          <w:rFonts w:ascii="inherit" w:eastAsia="Times New Roman" w:hAnsi="inherit" w:cs="Courier New"/>
+          <w:color w:val="000000"/>
+          <w:sz w:val="20"/>
+          <w:szCs w:val="20"/>
+          <w:lang w:eastAsia="fr-FR"/>
+        </w:rPr>
+        <w:t>(</w:t>
+      </w:r>
+      <w:proofErr w:type="spellStart"/>
+      <w:r>
+        <w:rPr>
+          <w:rFonts w:ascii="inherit" w:eastAsia="Times New Roman" w:hAnsi="inherit" w:cs="Courier New"/>
+          <w:color w:val="000000"/>
+          <w:sz w:val="20"/>
+          <w:szCs w:val="20"/>
+          <w:lang w:eastAsia="fr-FR"/>
+        </w:rPr>
+        <w:t>y_eval</w:t>
+      </w:r>
+      <w:proofErr w:type="spellEnd"/>
+      <w:r>
+        <w:rPr>
+          <w:rFonts w:ascii="inherit" w:eastAsia="Times New Roman" w:hAnsi="inherit" w:cs="Courier New"/>
+          <w:color w:val="000000"/>
+          <w:sz w:val="20"/>
+          <w:szCs w:val="20"/>
+          <w:lang w:eastAsia="fr-FR"/>
+        </w:rPr>
+        <w:t xml:space="preserve">, </w:t>
+      </w:r>
+      <w:proofErr w:type="spellStart"/>
+      <w:r>
+        <w:rPr>
+          <w:rFonts w:ascii="inherit" w:eastAsia="Times New Roman" w:hAnsi="inherit" w:cs="Courier New"/>
+          <w:color w:val="000000"/>
+          <w:sz w:val="20"/>
+          <w:szCs w:val="20"/>
+          <w:lang w:eastAsia="fr-FR"/>
+        </w:rPr>
+        <w:t>y_pred_floor</w:t>
+      </w:r>
+      <w:proofErr w:type="spellEnd"/>
+      <w:r>
+        <w:rPr>
+          <w:rFonts w:ascii="inherit" w:eastAsia="Times New Roman" w:hAnsi="inherit" w:cs="Courier New"/>
+          <w:color w:val="000000"/>
+          <w:sz w:val="20"/>
+          <w:szCs w:val="20"/>
+          <w:lang w:eastAsia="fr-FR"/>
+        </w:rPr>
+        <w:t>))</w:t>
+      </w:r>
+    </w:p>
+    <w:p>
+      <w:pPr>
+        <w:tabs>
+          <w:tab w:val="left" w:pos="916"/>
+          <w:tab w:val="left" w:pos="1832"/>
+          <w:tab w:val="left" w:pos="2748"/>
+          <w:tab w:val="left" w:pos="3664"/>
+          <w:tab w:val="left" w:pos="4580"/>
+          <w:tab w:val="left" w:pos="5496"/>
+          <w:tab w:val="left" w:pos="6412"/>
+          <w:tab w:val="left" w:pos="7328"/>
+          <w:tab w:val="left" w:pos="8244"/>
+          <w:tab w:val="left" w:pos="9160"/>
+          <w:tab w:val="left" w:pos="10076"/>
+          <w:tab w:val="left" w:pos="10992"/>
+          <w:tab w:val="left" w:pos="11908"/>
+          <w:tab w:val="left" w:pos="12824"/>
+          <w:tab w:val="left" w:pos="13740"/>
+          <w:tab w:val="left" w:pos="14656"/>
+        </w:tabs>
+        <w:wordWrap w:val="0"/>
+        <w:spacing w:after="0" w:line="291" w:lineRule="atLeast"/>
+        <w:rPr>
+          <w:rFonts w:ascii="inherit" w:eastAsia="Times New Roman" w:hAnsi="inherit" w:cs="Courier New"/>
+          <w:color w:val="000000"/>
+          <w:sz w:val="20"/>
+          <w:szCs w:val="20"/>
+          <w:lang w:eastAsia="fr-FR"/>
+        </w:rPr>
+      </w:pPr>
+      <w:proofErr w:type="spellStart"/>
+      <w:proofErr w:type="gramStart"/>
+      <w:r>
+        <w:rPr>
+          <w:rFonts w:ascii="inherit" w:eastAsia="Times New Roman" w:hAnsi="inherit" w:cs="Courier New"/>
+          <w:color w:val="008000"/>
+          <w:sz w:val="20"/>
+          <w:szCs w:val="20"/>
+          <w:lang w:eastAsia="fr-FR"/>
+        </w:rPr>
+        <w:t>print</w:t>
+      </w:r>
+      <w:proofErr w:type="spellEnd"/>
+      <w:r>
+        <w:rPr>
+          <w:rFonts w:ascii="inherit" w:eastAsia="Times New Roman" w:hAnsi="inherit" w:cs="Courier New"/>
+          <w:color w:val="000000"/>
+          <w:sz w:val="20"/>
+          <w:szCs w:val="20"/>
+          <w:lang w:eastAsia="fr-FR"/>
+        </w:rPr>
+        <w:t>(</w:t>
+      </w:r>
+      <w:proofErr w:type="spellStart"/>
+      <w:proofErr w:type="gramEnd"/>
+      <w:r>
+        <w:rPr>
+          <w:rFonts w:ascii="inherit" w:eastAsia="Times New Roman" w:hAnsi="inherit" w:cs="Courier New"/>
+          <w:color w:val="000000"/>
+          <w:sz w:val="20"/>
+          <w:szCs w:val="20"/>
+          <w:lang w:eastAsia="fr-FR"/>
+        </w:rPr>
+        <w:t>precision_score</w:t>
+      </w:r>
+      <w:proofErr w:type="spellEnd"/>
+      <w:r>
+        <w:rPr>
+          <w:rFonts w:ascii="inherit" w:eastAsia="Times New Roman" w:hAnsi="inherit" w:cs="Courier New"/>
+          <w:color w:val="000000"/>
+          <w:sz w:val="20"/>
+          <w:szCs w:val="20"/>
+          <w:lang w:eastAsia="fr-FR"/>
+        </w:rPr>
+        <w:t>(</w:t>
+      </w:r>
+      <w:proofErr w:type="spellStart"/>
+      <w:r>
+        <w:rPr>
+          <w:rFonts w:ascii="inherit" w:eastAsia="Times New Roman" w:hAnsi="inherit" w:cs="Courier New"/>
+          <w:color w:val="000000"/>
+          <w:sz w:val="20"/>
+          <w:szCs w:val="20"/>
+          <w:lang w:eastAsia="fr-FR"/>
+        </w:rPr>
+        <w:t>y_eval</w:t>
+      </w:r>
+      <w:proofErr w:type="spellEnd"/>
+      <w:r>
+        <w:rPr>
+          <w:rFonts w:ascii="inherit" w:eastAsia="Times New Roman" w:hAnsi="inherit" w:cs="Courier New"/>
+          <w:color w:val="000000"/>
+          <w:sz w:val="20"/>
+          <w:szCs w:val="20"/>
+          <w:lang w:eastAsia="fr-FR"/>
+        </w:rPr>
+        <w:t xml:space="preserve">, </w:t>
+      </w:r>
+      <w:proofErr w:type="spellStart"/>
+      <w:r>
+        <w:rPr>
+          <w:rFonts w:ascii="inherit" w:eastAsia="Times New Roman" w:hAnsi="inherit" w:cs="Courier New"/>
+          <w:color w:val="000000"/>
+          <w:sz w:val="20"/>
+          <w:szCs w:val="20"/>
+          <w:lang w:eastAsia="fr-FR"/>
+        </w:rPr>
+        <w:t>y_pred_floor</w:t>
+      </w:r>
+      <w:proofErr w:type="spellEnd"/>
+      <w:r>
+        <w:rPr>
+          <w:rFonts w:ascii="inherit" w:eastAsia="Times New Roman" w:hAnsi="inherit" w:cs="Courier New"/>
+          <w:color w:val="000000"/>
+          <w:sz w:val="20"/>
+          <w:szCs w:val="20"/>
+          <w:lang w:eastAsia="fr-FR"/>
+        </w:rPr>
+        <w:t>))</w:t>
+      </w:r>
+    </w:p>
+    <w:p>
+      <w:pPr>
+        <w:tabs>
+          <w:tab w:val="left" w:pos="916"/>
+          <w:tab w:val="left" w:pos="1832"/>
+          <w:tab w:val="left" w:pos="2748"/>
+          <w:tab w:val="left" w:pos="3664"/>
+          <w:tab w:val="left" w:pos="4580"/>
+          <w:tab w:val="left" w:pos="5496"/>
+          <w:tab w:val="left" w:pos="6412"/>
+          <w:tab w:val="left" w:pos="7328"/>
+          <w:tab w:val="left" w:pos="8244"/>
+          <w:tab w:val="left" w:pos="9160"/>
+          <w:tab w:val="left" w:pos="10076"/>
+          <w:tab w:val="left" w:pos="10992"/>
+          <w:tab w:val="left" w:pos="11908"/>
+          <w:tab w:val="left" w:pos="12824"/>
+          <w:tab w:val="left" w:pos="13740"/>
+          <w:tab w:val="left" w:pos="14656"/>
+        </w:tabs>
+        <w:wordWrap w:val="0"/>
+        <w:spacing w:after="0" w:line="291" w:lineRule="atLeast"/>
+        <w:rPr>
+          <w:rFonts w:ascii="inherit" w:eastAsia="Times New Roman" w:hAnsi="inherit" w:cs="Courier New"/>
+          <w:color w:val="000000"/>
+          <w:sz w:val="20"/>
+          <w:szCs w:val="20"/>
+          <w:lang w:eastAsia="fr-FR"/>
+        </w:rPr>
+      </w:pPr>
+      <w:proofErr w:type="spellStart"/>
+      <w:proofErr w:type="gramStart"/>
+      <w:r>
+        <w:rPr>
+          <w:rFonts w:ascii="inherit" w:eastAsia="Times New Roman" w:hAnsi="inherit" w:cs="Courier New"/>
+          <w:color w:val="008000"/>
+          <w:sz w:val="20"/>
+          <w:szCs w:val="20"/>
+          <w:lang w:eastAsia="fr-FR"/>
+        </w:rPr>
+        <w:t>print</w:t>
+      </w:r>
+      <w:proofErr w:type="spellEnd"/>
+      <w:r>
+        <w:rPr>
+          <w:rFonts w:ascii="inherit" w:eastAsia="Times New Roman" w:hAnsi="inherit" w:cs="Courier New"/>
+          <w:color w:val="000000"/>
+          <w:sz w:val="20"/>
+          <w:szCs w:val="20"/>
+          <w:lang w:eastAsia="fr-FR"/>
+        </w:rPr>
+        <w:t>(</w:t>
+      </w:r>
+      <w:proofErr w:type="spellStart"/>
+      <w:proofErr w:type="gramEnd"/>
+      <w:r>
+        <w:rPr>
+          <w:rFonts w:ascii="inherit" w:eastAsia="Times New Roman" w:hAnsi="inherit" w:cs="Courier New"/>
+          <w:color w:val="000000"/>
+          <w:sz w:val="20"/>
+          <w:szCs w:val="20"/>
+          <w:lang w:eastAsia="fr-FR"/>
+        </w:rPr>
+        <w:t>recall_score</w:t>
+      </w:r>
+      <w:proofErr w:type="spellEnd"/>
+      <w:r>
+        <w:rPr>
+          <w:rFonts w:ascii="inherit" w:eastAsia="Times New Roman" w:hAnsi="inherit" w:cs="Courier New"/>
+          <w:color w:val="000000"/>
+          <w:sz w:val="20"/>
+          <w:szCs w:val="20"/>
+          <w:lang w:eastAsia="fr-FR"/>
+        </w:rPr>
+        <w:t>(</w:t>
+      </w:r>
+      <w:proofErr w:type="spellStart"/>
+      <w:r>
+        <w:rPr>
+          <w:rFonts w:ascii="inherit" w:eastAsia="Times New Roman" w:hAnsi="inherit" w:cs="Courier New"/>
+          <w:color w:val="000000"/>
+          <w:sz w:val="20"/>
+          <w:szCs w:val="20"/>
+          <w:lang w:eastAsia="fr-FR"/>
+        </w:rPr>
+        <w:t>y_eval</w:t>
+      </w:r>
+      <w:proofErr w:type="spellEnd"/>
+      <w:r>
+        <w:rPr>
+          <w:rFonts w:ascii="inherit" w:eastAsia="Times New Roman" w:hAnsi="inherit" w:cs="Courier New"/>
+          <w:color w:val="000000"/>
+          <w:sz w:val="20"/>
+          <w:szCs w:val="20"/>
+          <w:lang w:eastAsia="fr-FR"/>
+        </w:rPr>
+        <w:t xml:space="preserve">, </w:t>
+      </w:r>
+      <w:proofErr w:type="spellStart"/>
+      <w:r>
+        <w:rPr>
+          <w:rFonts w:ascii="inherit" w:eastAsia="Times New Roman" w:hAnsi="inherit" w:cs="Courier New"/>
+          <w:color w:val="000000"/>
+          <w:sz w:val="20"/>
+          <w:szCs w:val="20"/>
+          <w:lang w:eastAsia="fr-FR"/>
+        </w:rPr>
+        <w:t>y_pred_floor</w:t>
+      </w:r>
+      <w:proofErr w:type="spellEnd"/>
+      <w:r>
+        <w:rPr>
+          <w:rFonts w:ascii="inherit" w:eastAsia="Times New Roman" w:hAnsi="inherit" w:cs="Courier New"/>
+          <w:color w:val="000000"/>
+          <w:sz w:val="20"/>
+          <w:szCs w:val="20"/>
+          <w:lang w:eastAsia="fr-FR"/>
+        </w:rPr>
+        <w:t>))</w:t>
+      </w:r>
+    </w:p>
+    <w:p>
+      <w:pPr>
+        <w:tabs>
+          <w:tab w:val="left" w:pos="916"/>
+          <w:tab w:val="left" w:pos="1832"/>
+          <w:tab w:val="left" w:pos="2748"/>
+          <w:tab w:val="left" w:pos="3664"/>
+          <w:tab w:val="left" w:pos="4580"/>
+          <w:tab w:val="left" w:pos="5496"/>
+          <w:tab w:val="left" w:pos="6412"/>
+          <w:tab w:val="left" w:pos="7328"/>
+          <w:tab w:val="left" w:pos="8244"/>
+          <w:tab w:val="left" w:pos="9160"/>
+          <w:tab w:val="left" w:pos="10076"/>
+          <w:tab w:val="left" w:pos="10992"/>
+          <w:tab w:val="left" w:pos="11908"/>
+          <w:tab w:val="left" w:pos="12824"/>
+          <w:tab w:val="left" w:pos="13740"/>
+          <w:tab w:val="left" w:pos="14656"/>
+        </w:tabs>
+        <w:wordWrap w:val="0"/>
+        <w:spacing w:after="0" w:line="291" w:lineRule="atLeast"/>
+        <w:rPr>
+          <w:rFonts w:ascii="inherit" w:eastAsia="Times New Roman" w:hAnsi="inherit" w:cs="Courier New"/>
+          <w:color w:val="000000"/>
+          <w:sz w:val="20"/>
+          <w:szCs w:val="20"/>
+          <w:lang w:eastAsia="fr-FR"/>
+        </w:rPr>
+      </w:pPr>
+      <w:proofErr w:type="spellStart"/>
+      <w:proofErr w:type="gramStart"/>
+      <w:r>
+        <w:rPr>
+          <w:rFonts w:ascii="inherit" w:eastAsia="Times New Roman" w:hAnsi="inherit" w:cs="Courier New"/>
+          <w:color w:val="008000"/>
+          <w:sz w:val="20"/>
+          <w:szCs w:val="20"/>
+          <w:lang w:eastAsia="fr-FR"/>
+        </w:rPr>
+        <w:t>print</w:t>
+      </w:r>
+      <w:proofErr w:type="spellEnd"/>
+      <w:r>
+        <w:rPr>
+          <w:rFonts w:ascii="inherit" w:eastAsia="Times New Roman" w:hAnsi="inherit" w:cs="Courier New"/>
+          <w:color w:val="000000"/>
+          <w:sz w:val="20"/>
+          <w:szCs w:val="20"/>
+          <w:lang w:eastAsia="fr-FR"/>
+        </w:rPr>
+        <w:t>(</w:t>
+      </w:r>
+      <w:proofErr w:type="gramEnd"/>
+      <w:r>
+        <w:rPr>
+          <w:rFonts w:ascii="inherit" w:eastAsia="Times New Roman" w:hAnsi="inherit" w:cs="Courier New"/>
+          <w:color w:val="000000"/>
+          <w:sz w:val="20"/>
+          <w:szCs w:val="20"/>
+          <w:lang w:eastAsia="fr-FR"/>
+        </w:rPr>
+        <w:t>f1_score(</w:t>
+      </w:r>
+      <w:proofErr w:type="spellStart"/>
+      <w:r>
+        <w:rPr>
+          <w:rFonts w:ascii="inherit" w:eastAsia="Times New Roman" w:hAnsi="inherit" w:cs="Courier New"/>
+          <w:color w:val="000000"/>
+          <w:sz w:val="20"/>
+          <w:szCs w:val="20"/>
+          <w:lang w:eastAsia="fr-FR"/>
+        </w:rPr>
+        <w:t>y_eval</w:t>
+      </w:r>
+      <w:proofErr w:type="spellEnd"/>
+      <w:r>
+        <w:rPr>
+          <w:rFonts w:ascii="inherit" w:eastAsia="Times New Roman" w:hAnsi="inherit" w:cs="Courier New"/>
+          <w:color w:val="000000"/>
+          <w:sz w:val="20"/>
+          <w:szCs w:val="20"/>
+          <w:lang w:eastAsia="fr-FR"/>
+        </w:rPr>
+        <w:t xml:space="preserve">, </w:t>
+      </w:r>
+      <w:proofErr w:type="spellStart"/>
+      <w:r>
+        <w:rPr>
+          <w:rFonts w:ascii="inherit" w:eastAsia="Times New Roman" w:hAnsi="inherit" w:cs="Courier New"/>
+          <w:color w:val="000000"/>
+          <w:sz w:val="20"/>
+          <w:szCs w:val="20"/>
+          <w:lang w:eastAsia="fr-FR"/>
+        </w:rPr>
+        <w:t>y_pred_floor</w:t>
+      </w:r>
+      <w:proofErr w:type="spellEnd"/>
+      <w:r>
+        <w:rPr>
+          <w:rFonts w:ascii="inherit" w:eastAsia="Times New Roman" w:hAnsi="inherit" w:cs="Courier New"/>
+          <w:color w:val="000000"/>
+          <w:sz w:val="20"/>
+          <w:szCs w:val="20"/>
+          <w:lang w:eastAsia="fr-FR"/>
+        </w:rPr>
+        <w:t>))</w:t>
+      </w:r>
+    </w:p>
+    <w:p>
+      <w:pPr>
+        <w:tabs>
+          <w:tab w:val="left" w:pos="916"/>
+          <w:tab w:val="left" w:pos="1832"/>
+          <w:tab w:val="left" w:pos="2748"/>
+          <w:tab w:val="left" w:pos="3664"/>
+          <w:tab w:val="left" w:pos="4580"/>
+          <w:tab w:val="left" w:pos="5496"/>
+          <w:tab w:val="left" w:pos="6412"/>
+          <w:tab w:val="left" w:pos="7328"/>
+          <w:tab w:val="left" w:pos="8244"/>
+          <w:tab w:val="left" w:pos="9160"/>
+          <w:tab w:val="left" w:pos="10076"/>
+          <w:tab w:val="left" w:pos="10992"/>
+          <w:tab w:val="left" w:pos="11908"/>
+          <w:tab w:val="left" w:pos="12824"/>
+          <w:tab w:val="left" w:pos="13740"/>
+          <w:tab w:val="left" w:pos="14656"/>
+        </w:tabs>
+        <w:wordWrap w:val="0"/>
+        <w:spacing w:after="0" w:line="291" w:lineRule="atLeast"/>
+        <w:rPr>
+          <w:rFonts w:ascii="inherit" w:eastAsia="Times New Roman" w:hAnsi="inherit" w:cs="Courier New"/>
+          <w:color w:val="000000"/>
+          <w:sz w:val="20"/>
+          <w:szCs w:val="20"/>
+          <w:lang w:eastAsia="fr-FR"/>
+        </w:rPr>
+      </w:pPr>
+      <w:proofErr w:type="spellStart"/>
+      <w:proofErr w:type="gramStart"/>
+      <w:r>
+        <w:rPr>
+          <w:rFonts w:ascii="inherit" w:eastAsia="Times New Roman" w:hAnsi="inherit" w:cs="Courier New"/>
+          <w:color w:val="008000"/>
+          <w:sz w:val="20"/>
+          <w:szCs w:val="20"/>
+          <w:lang w:eastAsia="fr-FR"/>
+        </w:rPr>
+        <w:t>print</w:t>
+      </w:r>
+      <w:proofErr w:type="spellEnd"/>
+      <w:r>
+        <w:rPr>
+          <w:rFonts w:ascii="inherit" w:eastAsia="Times New Roman" w:hAnsi="inherit" w:cs="Courier New"/>
+          <w:color w:val="000000"/>
+          <w:sz w:val="20"/>
+          <w:szCs w:val="20"/>
+          <w:lang w:eastAsia="fr-FR"/>
+        </w:rPr>
+        <w:t>(</w:t>
+      </w:r>
+      <w:proofErr w:type="spellStart"/>
+      <w:proofErr w:type="gramEnd"/>
+      <w:r>
+        <w:rPr>
+          <w:rFonts w:ascii="inherit" w:eastAsia="Times New Roman" w:hAnsi="inherit" w:cs="Courier New"/>
+          <w:color w:val="000000"/>
+          <w:sz w:val="20"/>
+          <w:szCs w:val="20"/>
+          <w:lang w:eastAsia="fr-FR"/>
+        </w:rPr>
+        <w:t>log_loss</w:t>
+      </w:r>
+      <w:proofErr w:type="spellEnd"/>
+      <w:r>
+        <w:rPr>
+          <w:rFonts w:ascii="inherit" w:eastAsia="Times New Roman" w:hAnsi="inherit" w:cs="Courier New"/>
+          <w:color w:val="000000"/>
+          <w:sz w:val="20"/>
+          <w:szCs w:val="20"/>
+          <w:lang w:eastAsia="fr-FR"/>
+        </w:rPr>
+        <w:t>(</w:t>
+      </w:r>
+      <w:proofErr w:type="spellStart"/>
+      <w:r>
+        <w:rPr>
+          <w:rFonts w:ascii="inherit" w:eastAsia="Times New Roman" w:hAnsi="inherit" w:cs="Courier New"/>
+          <w:color w:val="000000"/>
+          <w:sz w:val="20"/>
+          <w:szCs w:val="20"/>
+          <w:lang w:eastAsia="fr-FR"/>
+        </w:rPr>
+        <w:t>y_eval</w:t>
+      </w:r>
+      <w:proofErr w:type="spellEnd"/>
+      <w:r>
+        <w:rPr>
+          <w:rFonts w:ascii="inherit" w:eastAsia="Times New Roman" w:hAnsi="inherit" w:cs="Courier New"/>
+          <w:color w:val="000000"/>
+          <w:sz w:val="20"/>
+          <w:szCs w:val="20"/>
+          <w:lang w:eastAsia="fr-FR"/>
+        </w:rPr>
+        <w:t xml:space="preserve">, </w:t>
+      </w:r>
+      <w:proofErr w:type="spellStart"/>
+      <w:r>
+        <w:rPr>
+          <w:rFonts w:ascii="inherit" w:eastAsia="Times New Roman" w:hAnsi="inherit" w:cs="Courier New"/>
+          <w:color w:val="000000"/>
+          <w:sz w:val="20"/>
+          <w:szCs w:val="20"/>
+          <w:lang w:eastAsia="fr-FR"/>
+        </w:rPr>
+        <w:t>y_pred</w:t>
+      </w:r>
+      <w:proofErr w:type="spellEnd"/>
+      <w:r>
+        <w:rPr>
+          <w:rFonts w:ascii="inherit" w:eastAsia="Times New Roman" w:hAnsi="inherit" w:cs="Courier New"/>
+          <w:color w:val="000000"/>
+          <w:sz w:val="20"/>
+          <w:szCs w:val="20"/>
+          <w:lang w:eastAsia="fr-FR"/>
+        </w:rPr>
+        <w:t>))</w:t>
+      </w:r>
+    </w:p>
+    <w:p>
+      <w:pPr>
+        <w:tabs>
+          <w:tab w:val="left" w:pos="916"/>
+          <w:tab w:val="left" w:pos="1832"/>
+          <w:tab w:val="left" w:pos="2748"/>
+          <w:tab w:val="left" w:pos="3664"/>
+          <w:tab w:val="left" w:pos="4580"/>
+          <w:tab w:val="left" w:pos="5496"/>
+          <w:tab w:val="left" w:pos="6412"/>
+          <w:tab w:val="left" w:pos="7328"/>
+          <w:tab w:val="left" w:pos="8244"/>
+          <w:tab w:val="left" w:pos="9160"/>
+          <w:tab w:val="left" w:pos="10076"/>
+          <w:tab w:val="left" w:pos="10992"/>
+          <w:tab w:val="left" w:pos="11908"/>
+          <w:tab w:val="left" w:pos="12824"/>
+          <w:tab w:val="left" w:pos="13740"/>
+          <w:tab w:val="left" w:pos="14656"/>
+        </w:tabs>
+        <w:wordWrap w:val="0"/>
+        <w:spacing w:after="0" w:line="291" w:lineRule="atLeast"/>
+        <w:rPr>
+          <w:rFonts w:ascii="inherit" w:eastAsia="Times New Roman" w:hAnsi="inherit" w:cs="Courier New"/>
+          <w:color w:val="000000"/>
+          <w:sz w:val="20"/>
+          <w:szCs w:val="20"/>
+          <w:lang w:eastAsia="fr-FR"/>
+        </w:rPr>
+      </w:pPr>
+    </w:p>
+    <w:p>
+      <w:pPr>
+        <w:tabs>
+          <w:tab w:val="left" w:pos="916"/>
+          <w:tab w:val="left" w:pos="1832"/>
+          <w:tab w:val="left" w:pos="2748"/>
+          <w:tab w:val="left" w:pos="3664"/>
+          <w:tab w:val="left" w:pos="4580"/>
+          <w:tab w:val="left" w:pos="5496"/>
+          <w:tab w:val="left" w:pos="6412"/>
+          <w:tab w:val="left" w:pos="7328"/>
+          <w:tab w:val="left" w:pos="8244"/>
+          <w:tab w:val="left" w:pos="9160"/>
+          <w:tab w:val="left" w:pos="10076"/>
+          <w:tab w:val="left" w:pos="10992"/>
+          <w:tab w:val="left" w:pos="11908"/>
+          <w:tab w:val="left" w:pos="12824"/>
+          <w:tab w:val="left" w:pos="13740"/>
+          <w:tab w:val="left" w:pos="14656"/>
+        </w:tabs>
+        <w:wordWrap w:val="0"/>
+        <w:spacing w:after="0" w:line="291" w:lineRule="atLeast"/>
+        <w:textAlignment w:val="baseline"/>
+        <w:rPr>
+          <w:rFonts w:ascii="Courier New" w:eastAsia="Times New Roman" w:hAnsi="Courier New" w:cs="Courier New"/>
+          <w:color w:val="000000"/>
+          <w:sz w:val="20"/>
+          <w:szCs w:val="20"/>
+          <w:lang w:eastAsia="fr-FR"/>
+        </w:rPr>
+      </w:pPr>
+      <w:r>
+        <w:rPr>
+          <w:rFonts w:ascii="Courier New" w:eastAsia="Times New Roman" w:hAnsi="Courier New" w:cs="Courier New"/>
+          <w:color w:val="000000"/>
+          <w:sz w:val="20"/>
+          <w:szCs w:val="20"/>
+          <w:lang w:eastAsia="fr-FR"/>
+        </w:rPr>
+        <w:t>0.96875</w:t>
+      </w:r>
+    </w:p>
+    <w:p>
+      <w:pPr>
+        <w:tabs>
+          <w:tab w:val="left" w:pos="916"/>
+          <w:tab w:val="left" w:pos="1832"/>
+          <w:tab w:val="left" w:pos="2748"/>
+          <w:tab w:val="left" w:pos="3664"/>
+          <w:tab w:val="left" w:pos="4580"/>
+          <w:tab w:val="left" w:pos="5496"/>
+          <w:tab w:val="left" w:pos="6412"/>
+          <w:tab w:val="left" w:pos="7328"/>
+          <w:tab w:val="left" w:pos="8244"/>
+          <w:tab w:val="left" w:pos="9160"/>
+          <w:tab w:val="left" w:pos="10076"/>
+          <w:tab w:val="left" w:pos="10992"/>
+          <w:tab w:val="left" w:pos="11908"/>
+          <w:tab w:val="left" w:pos="12824"/>
+          <w:tab w:val="left" w:pos="13740"/>
+          <w:tab w:val="left" w:pos="14656"/>
+        </w:tabs>
+        <w:wordWrap w:val="0"/>
+        <w:spacing w:after="0" w:line="291" w:lineRule="atLeast"/>
+        <w:textAlignment w:val="baseline"/>
+        <w:rPr>
+          <w:rFonts w:ascii="Courier New" w:eastAsia="Times New Roman" w:hAnsi="Courier New" w:cs="Courier New"/>
+          <w:color w:val="000000"/>
+          <w:sz w:val="20"/>
+          <w:szCs w:val="20"/>
+          <w:lang w:eastAsia="fr-FR"/>
+        </w:rPr>
+      </w:pPr>
+      <w:r>
+        <w:rPr>
+          <w:rFonts w:ascii="Courier New" w:eastAsia="Times New Roman" w:hAnsi="Courier New" w:cs="Courier New"/>
+          <w:color w:val="000000"/>
+          <w:sz w:val="20"/>
+          <w:szCs w:val="20"/>
+          <w:lang w:eastAsia="fr-FR"/>
+        </w:rPr>
+        <w:t>[[122   6]</w:t>
+      </w:r>
+    </w:p>
+    <w:p>
+      <w:pPr>
+        <w:tabs>
+          <w:tab w:val="left" w:pos="916"/>
+          <w:tab w:val="left" w:pos="1832"/>
+          <w:tab w:val="left" w:pos="2748"/>
+          <w:tab w:val="left" w:pos="3664"/>
+          <w:tab w:val="left" w:pos="4580"/>
+          <w:tab w:val="left" w:pos="5496"/>
+          <w:tab w:val="left" w:pos="6412"/>
+          <w:tab w:val="left" w:pos="7328"/>
+          <w:tab w:val="left" w:pos="8244"/>
+          <w:tab w:val="left" w:pos="9160"/>
+          <w:tab w:val="left" w:pos="10076"/>
+          <w:tab w:val="left" w:pos="10992"/>
+          <w:tab w:val="left" w:pos="11908"/>
+          <w:tab w:val="left" w:pos="12824"/>
+          <w:tab w:val="left" w:pos="13740"/>
+          <w:tab w:val="left" w:pos="14656"/>
+        </w:tabs>
+        <w:wordWrap w:val="0"/>
+        <w:spacing w:after="0" w:line="291" w:lineRule="atLeast"/>
+        <w:textAlignment w:val="baseline"/>
+        <w:rPr>
+          <w:rFonts w:ascii="Courier New" w:eastAsia="Times New Roman" w:hAnsi="Courier New" w:cs="Courier New"/>
+          <w:color w:val="000000"/>
+          <w:sz w:val="20"/>
+          <w:szCs w:val="20"/>
+          <w:lang w:eastAsia="fr-FR"/>
+        </w:rPr>
+      </w:pPr>
+      <w:r>
+        <w:rPr>
+          <w:rFonts w:ascii="Courier New" w:eastAsia="Times New Roman" w:hAnsi="Courier New" w:cs="Courier New"/>
+          <w:color w:val="000000"/>
+          <w:sz w:val="20"/>
+          <w:szCs w:val="20"/>
+          <w:lang w:eastAsia="fr-FR"/>
+        </w:rPr>
+        <w:t xml:space="preserve"> </w:t>
+      </w:r>
+      <w:proofErr w:type="gramStart"/>
+      <w:r>
+        <w:rPr>
+          <w:rFonts w:ascii="Courier New" w:eastAsia="Times New Roman" w:hAnsi="Courier New" w:cs="Courier New"/>
+          <w:color w:val="000000"/>
+          <w:sz w:val="20"/>
+          <w:szCs w:val="20"/>
+          <w:lang w:eastAsia="fr-FR"/>
+        </w:rPr>
+        <w:t>[  2</w:t>
+      </w:r>
+      <w:proofErr w:type="gramEnd"/>
+      <w:r>
+        <w:rPr>
+          <w:rFonts w:ascii="Courier New" w:eastAsia="Times New Roman" w:hAnsi="Courier New" w:cs="Courier New"/>
+          <w:color w:val="000000"/>
+          <w:sz w:val="20"/>
+          <w:szCs w:val="20"/>
+          <w:lang w:eastAsia="fr-FR"/>
+        </w:rPr>
+        <w:t xml:space="preserve"> 126]]</w:t>
+      </w:r>
+    </w:p>
+    <w:p>
+      <w:pPr>
+        <w:tabs>
+          <w:tab w:val="left" w:pos="916"/>
+          <w:tab w:val="left" w:pos="1832"/>
+          <w:tab w:val="left" w:pos="2748"/>
+          <w:tab w:val="left" w:pos="3664"/>
+          <w:tab w:val="left" w:pos="4580"/>
+          <w:tab w:val="left" w:pos="5496"/>
+          <w:tab w:val="left" w:pos="6412"/>
+          <w:tab w:val="left" w:pos="7328"/>
+          <w:tab w:val="left" w:pos="8244"/>
+          <w:tab w:val="left" w:pos="9160"/>
+          <w:tab w:val="left" w:pos="10076"/>
+          <w:tab w:val="left" w:pos="10992"/>
+          <w:tab w:val="left" w:pos="11908"/>
+          <w:tab w:val="left" w:pos="12824"/>
+          <w:tab w:val="left" w:pos="13740"/>
+          <w:tab w:val="left" w:pos="14656"/>
+        </w:tabs>
+        <w:wordWrap w:val="0"/>
+        <w:spacing w:after="0" w:line="291" w:lineRule="atLeast"/>
+        <w:textAlignment w:val="baseline"/>
+        <w:rPr>
+          <w:rFonts w:ascii="Courier New" w:eastAsia="Times New Roman" w:hAnsi="Courier New" w:cs="Courier New"/>
+          <w:color w:val="000000"/>
+          <w:sz w:val="20"/>
+          <w:szCs w:val="20"/>
+          <w:lang w:eastAsia="fr-FR"/>
+        </w:rPr>
+      </w:pPr>
+      <w:r>
+        <w:rPr>
+          <w:rFonts w:ascii="Courier New" w:eastAsia="Times New Roman" w:hAnsi="Courier New" w:cs="Courier New"/>
+          <w:color w:val="000000"/>
+          <w:sz w:val="20"/>
+          <w:szCs w:val="20"/>
+          <w:lang w:eastAsia="fr-FR"/>
+        </w:rPr>
+        <w:t>0.954545454545</w:t>
+      </w:r>
+    </w:p>
+    <w:p>
+      <w:pPr>
+        <w:tabs>
+          <w:tab w:val="left" w:pos="916"/>
+          <w:tab w:val="left" w:pos="1832"/>
+          <w:tab w:val="left" w:pos="2748"/>
+          <w:tab w:val="left" w:pos="3664"/>
+          <w:tab w:val="left" w:pos="4580"/>
+          <w:tab w:val="left" w:pos="5496"/>
+          <w:tab w:val="left" w:pos="6412"/>
+          <w:tab w:val="left" w:pos="7328"/>
+          <w:tab w:val="left" w:pos="8244"/>
+          <w:tab w:val="left" w:pos="9160"/>
+          <w:tab w:val="left" w:pos="10076"/>
+          <w:tab w:val="left" w:pos="10992"/>
+          <w:tab w:val="left" w:pos="11908"/>
+          <w:tab w:val="left" w:pos="12824"/>
+          <w:tab w:val="left" w:pos="13740"/>
+          <w:tab w:val="left" w:pos="14656"/>
+        </w:tabs>
+        <w:wordWrap w:val="0"/>
+        <w:spacing w:after="0" w:line="291" w:lineRule="atLeast"/>
+        <w:textAlignment w:val="baseline"/>
+        <w:rPr>
+          <w:rFonts w:ascii="Courier New" w:eastAsia="Times New Roman" w:hAnsi="Courier New" w:cs="Courier New"/>
+          <w:color w:val="000000"/>
+          <w:sz w:val="20"/>
+          <w:szCs w:val="20"/>
+          <w:lang w:eastAsia="fr-FR"/>
+        </w:rPr>
+      </w:pPr>
+      <w:r>
+        <w:rPr>
+          <w:rFonts w:ascii="Courier New" w:eastAsia="Times New Roman" w:hAnsi="Courier New" w:cs="Courier New"/>
+          <w:color w:val="000000"/>
+          <w:sz w:val="20"/>
+          <w:szCs w:val="20"/>
+          <w:lang w:eastAsia="fr-FR"/>
+        </w:rPr>
+        <w:t>0.984375</w:t>
+      </w:r>
+    </w:p>
+    <w:p>
+      <w:pPr>
+        <w:tabs>
+          <w:tab w:val="left" w:pos="916"/>
+          <w:tab w:val="left" w:pos="1832"/>
+          <w:tab w:val="left" w:pos="2748"/>
+          <w:tab w:val="left" w:pos="3664"/>
+          <w:tab w:val="left" w:pos="4580"/>
+          <w:tab w:val="left" w:pos="5496"/>
+          <w:tab w:val="left" w:pos="6412"/>
+          <w:tab w:val="left" w:pos="7328"/>
+          <w:tab w:val="left" w:pos="8244"/>
+          <w:tab w:val="left" w:pos="9160"/>
+          <w:tab w:val="left" w:pos="10076"/>
+          <w:tab w:val="left" w:pos="10992"/>
+          <w:tab w:val="left" w:pos="11908"/>
+          <w:tab w:val="left" w:pos="12824"/>
+          <w:tab w:val="left" w:pos="13740"/>
+          <w:tab w:val="left" w:pos="14656"/>
+        </w:tabs>
+        <w:wordWrap w:val="0"/>
+        <w:spacing w:after="0" w:line="291" w:lineRule="atLeast"/>
+        <w:textAlignment w:val="baseline"/>
+        <w:rPr>
+          <w:rFonts w:ascii="Courier New" w:eastAsia="Times New Roman" w:hAnsi="Courier New" w:cs="Courier New"/>
+          <w:color w:val="000000"/>
+          <w:sz w:val="20"/>
+          <w:szCs w:val="20"/>
+          <w:lang w:eastAsia="fr-FR"/>
+        </w:rPr>
+      </w:pPr>
+      <w:r>
+        <w:rPr>
+          <w:rFonts w:ascii="Courier New" w:eastAsia="Times New Roman" w:hAnsi="Courier New" w:cs="Courier New"/>
+          <w:color w:val="000000"/>
+          <w:sz w:val="20"/>
+          <w:szCs w:val="20"/>
+          <w:lang w:eastAsia="fr-FR"/>
+        </w:rPr>
+        <w:t>0.969230769231</w:t>
+      </w:r>
+    </w:p>
+    <w:p>
+      <w:pPr>
+        <w:tabs>
+          <w:tab w:val="left" w:pos="916"/>
+          <w:tab w:val="left" w:pos="1832"/>
+          <w:tab w:val="left" w:pos="2748"/>
+          <w:tab w:val="left" w:pos="3664"/>
+          <w:tab w:val="left" w:pos="4580"/>
+          <w:tab w:val="left" w:pos="5496"/>
+          <w:tab w:val="left" w:pos="6412"/>
+          <w:tab w:val="left" w:pos="7328"/>
+          <w:tab w:val="left" w:pos="8244"/>
+          <w:tab w:val="left" w:pos="9160"/>
+          <w:tab w:val="left" w:pos="10076"/>
+          <w:tab w:val="left" w:pos="10992"/>
+          <w:tab w:val="left" w:pos="11908"/>
+          <w:tab w:val="left" w:pos="12824"/>
+          <w:tab w:val="left" w:pos="13740"/>
+          <w:tab w:val="left" w:pos="14656"/>
+        </w:tabs>
+        <w:wordWrap w:val="0"/>
+        <w:spacing w:after="0" w:line="291" w:lineRule="atLeast"/>
+        <w:textAlignment w:val="baseline"/>
+        <w:rPr>
+          <w:rFonts w:ascii="Courier New" w:eastAsia="Times New Roman" w:hAnsi="Courier New" w:cs="Courier New"/>
+          <w:color w:val="000000"/>
+          <w:sz w:val="20"/>
+          <w:szCs w:val="20"/>
+          <w:lang w:eastAsia="fr-FR"/>
+        </w:rPr>
+      </w:pPr>
+      <w:r>
+        <w:rPr>
+          <w:rFonts w:ascii="Courier New" w:eastAsia="Times New Roman" w:hAnsi="Courier New" w:cs="Courier New"/>
+          <w:color w:val="000000"/>
+          <w:sz w:val="20"/>
+          <w:szCs w:val="20"/>
+          <w:lang w:eastAsia="fr-FR"/>
+        </w:rPr>
+        <w:t>0.0964980389554</w:t>
+      </w:r>
+    </w:p>
+    <w:p>
+      <w:pPr>
+        <w:tabs>
+          <w:tab w:val="left" w:pos="916"/>
+          <w:tab w:val="left" w:pos="1832"/>
+          <w:tab w:val="left" w:pos="2748"/>
+          <w:tab w:val="left" w:pos="3664"/>
+          <w:tab w:val="left" w:pos="4580"/>
+          <w:tab w:val="left" w:pos="5496"/>
+          <w:tab w:val="left" w:pos="6412"/>
+          <w:tab w:val="left" w:pos="7328"/>
+          <w:tab w:val="left" w:pos="8244"/>
+          <w:tab w:val="left" w:pos="9160"/>
+          <w:tab w:val="left" w:pos="10076"/>
+          <w:tab w:val="left" w:pos="10992"/>
+          <w:tab w:val="left" w:pos="11908"/>
+          <w:tab w:val="left" w:pos="12824"/>
+          <w:tab w:val="left" w:pos="13740"/>
+          <w:tab w:val="left" w:pos="14656"/>
+        </w:tabs>
+        <w:wordWrap w:val="0"/>
+        <w:spacing w:after="0" w:line="291" w:lineRule="atLeast"/>
+        <w:textAlignment w:val="baseline"/>
+        <w:rPr>
+          <w:rFonts w:ascii="Courier New" w:eastAsia="Times New Roman" w:hAnsi="Courier New" w:cs="Courier New"/>
+          <w:color w:val="303F9F"/>
+          <w:sz w:val="21"/>
+          <w:szCs w:val="21"/>
+          <w:lang w:eastAsia="fr-FR"/>
+        </w:rPr>
+      </w:pPr>
+    </w:p>
+    <w:p>
+      <w:pPr>
+        <w:tabs>
+          <w:tab w:val="left" w:pos="916"/>
+          <w:tab w:val="left" w:pos="1832"/>
+          <w:tab w:val="left" w:pos="2748"/>
+          <w:tab w:val="left" w:pos="3664"/>
+          <w:tab w:val="left" w:pos="4580"/>
+          <w:tab w:val="left" w:pos="5496"/>
+          <w:tab w:val="left" w:pos="6412"/>
+          <w:tab w:val="left" w:pos="7328"/>
+          <w:tab w:val="left" w:pos="8244"/>
+          <w:tab w:val="left" w:pos="9160"/>
+          <w:tab w:val="left" w:pos="10076"/>
+          <w:tab w:val="left" w:pos="10992"/>
+          <w:tab w:val="left" w:pos="11908"/>
+          <w:tab w:val="left" w:pos="12824"/>
+          <w:tab w:val="left" w:pos="13740"/>
+          <w:tab w:val="left" w:pos="14656"/>
+        </w:tabs>
+        <w:wordWrap w:val="0"/>
+        <w:spacing w:after="0" w:line="291" w:lineRule="atLeast"/>
+        <w:textAlignment w:val="baseline"/>
+        <w:rPr>
+          <w:rFonts w:ascii="Courier New" w:eastAsia="Times New Roman" w:hAnsi="Courier New" w:cs="Courier New"/>
+          <w:color w:val="000000"/>
+          <w:sz w:val="20"/>
+          <w:szCs w:val="20"/>
+          <w:lang w:eastAsia="fr-FR"/>
+        </w:rPr>
+      </w:pPr>
+      <w:r>
+        <w:rPr>
+          <w:rFonts w:ascii="Courier New" w:eastAsia="Times New Roman" w:hAnsi="Courier New" w:cs="Courier New"/>
+          <w:color w:val="000000"/>
+          <w:sz w:val="20"/>
+          <w:szCs w:val="20"/>
+          <w:lang w:eastAsia="fr-FR"/>
+        </w:rPr>
+        <w:t>0.7578125</w:t>
+      </w:r>
+    </w:p>
+    <w:p>
+      <w:pPr>
+        <w:tabs>
+          <w:tab w:val="left" w:pos="916"/>
+          <w:tab w:val="left" w:pos="1832"/>
+          <w:tab w:val="left" w:pos="2748"/>
+          <w:tab w:val="left" w:pos="3664"/>
+          <w:tab w:val="left" w:pos="4580"/>
+          <w:tab w:val="left" w:pos="5496"/>
+          <w:tab w:val="left" w:pos="6412"/>
+          <w:tab w:val="left" w:pos="7328"/>
+          <w:tab w:val="left" w:pos="8244"/>
+          <w:tab w:val="left" w:pos="9160"/>
+          <w:tab w:val="left" w:pos="10076"/>
+          <w:tab w:val="left" w:pos="10992"/>
+          <w:tab w:val="left" w:pos="11908"/>
+          <w:tab w:val="left" w:pos="12824"/>
+          <w:tab w:val="left" w:pos="13740"/>
+          <w:tab w:val="left" w:pos="14656"/>
+        </w:tabs>
+        <w:wordWrap w:val="0"/>
+        <w:spacing w:after="0" w:line="291" w:lineRule="atLeast"/>
+        <w:textAlignment w:val="baseline"/>
+        <w:rPr>
+          <w:rFonts w:ascii="Courier New" w:eastAsia="Times New Roman" w:hAnsi="Courier New" w:cs="Courier New"/>
+          <w:color w:val="000000"/>
+          <w:sz w:val="20"/>
+          <w:szCs w:val="20"/>
+          <w:lang w:eastAsia="fr-FR"/>
+        </w:rPr>
+      </w:pPr>
+      <w:r>
+        <w:rPr>
+          <w:rFonts w:ascii="Courier New" w:eastAsia="Times New Roman" w:hAnsi="Courier New" w:cs="Courier New"/>
+          <w:color w:val="000000"/>
+          <w:sz w:val="20"/>
+          <w:szCs w:val="20"/>
+          <w:lang w:eastAsia="fr-FR"/>
+        </w:rPr>
+        <w:t>[[100  28]</w:t>
+      </w:r>
+    </w:p>
+    <w:p>
+      <w:pPr>
+        <w:tabs>
+          <w:tab w:val="left" w:pos="916"/>
+          <w:tab w:val="left" w:pos="1832"/>
+          <w:tab w:val="left" w:pos="2748"/>
+          <w:tab w:val="left" w:pos="3664"/>
+          <w:tab w:val="left" w:pos="4580"/>
+          <w:tab w:val="left" w:pos="5496"/>
+          <w:tab w:val="left" w:pos="6412"/>
+          <w:tab w:val="left" w:pos="7328"/>
+          <w:tab w:val="left" w:pos="8244"/>
+          <w:tab w:val="left" w:pos="9160"/>
+          <w:tab w:val="left" w:pos="10076"/>
+          <w:tab w:val="left" w:pos="10992"/>
+          <w:tab w:val="left" w:pos="11908"/>
+          <w:tab w:val="left" w:pos="12824"/>
+          <w:tab w:val="left" w:pos="13740"/>
+          <w:tab w:val="left" w:pos="14656"/>
+        </w:tabs>
+        <w:wordWrap w:val="0"/>
+        <w:spacing w:after="0" w:line="291" w:lineRule="atLeast"/>
+        <w:textAlignment w:val="baseline"/>
+        <w:rPr>
+          <w:rFonts w:ascii="Courier New" w:eastAsia="Times New Roman" w:hAnsi="Courier New" w:cs="Courier New"/>
+          <w:color w:val="000000"/>
+          <w:sz w:val="20"/>
+          <w:szCs w:val="20"/>
+          <w:lang w:eastAsia="fr-FR"/>
+        </w:rPr>
+      </w:pPr>
+      <w:r>
+        <w:rPr>
+          <w:rFonts w:ascii="Courier New" w:eastAsia="Times New Roman" w:hAnsi="Courier New" w:cs="Courier New"/>
+          <w:color w:val="000000"/>
+          <w:sz w:val="20"/>
+          <w:szCs w:val="20"/>
+          <w:lang w:eastAsia="fr-FR"/>
+        </w:rPr>
+        <w:t xml:space="preserve"> </w:t>
+      </w:r>
+      <w:proofErr w:type="gramStart"/>
+      <w:r>
+        <w:rPr>
+          <w:rFonts w:ascii="Courier New" w:eastAsia="Times New Roman" w:hAnsi="Courier New" w:cs="Courier New"/>
+          <w:color w:val="000000"/>
+          <w:sz w:val="20"/>
+          <w:szCs w:val="20"/>
+          <w:lang w:eastAsia="fr-FR"/>
+        </w:rPr>
+        <w:t>[ 34</w:t>
+      </w:r>
+      <w:proofErr w:type="gramEnd"/>
+      <w:r>
+        <w:rPr>
+          <w:rFonts w:ascii="Courier New" w:eastAsia="Times New Roman" w:hAnsi="Courier New" w:cs="Courier New"/>
+          <w:color w:val="000000"/>
+          <w:sz w:val="20"/>
+          <w:szCs w:val="20"/>
+          <w:lang w:eastAsia="fr-FR"/>
+        </w:rPr>
+        <w:t xml:space="preserve">  94]]</w:t>
+      </w:r>
+    </w:p>
+    <w:p>
+      <w:pPr>
+        <w:tabs>
+          <w:tab w:val="left" w:pos="916"/>
+          <w:tab w:val="left" w:pos="1832"/>
+          <w:tab w:val="left" w:pos="2748"/>
+          <w:tab w:val="left" w:pos="3664"/>
+          <w:tab w:val="left" w:pos="4580"/>
+          <w:tab w:val="left" w:pos="5496"/>
+          <w:tab w:val="left" w:pos="6412"/>
+          <w:tab w:val="left" w:pos="7328"/>
+          <w:tab w:val="left" w:pos="8244"/>
+          <w:tab w:val="left" w:pos="9160"/>
+          <w:tab w:val="left" w:pos="10076"/>
+          <w:tab w:val="left" w:pos="10992"/>
+          <w:tab w:val="left" w:pos="11908"/>
+          <w:tab w:val="left" w:pos="12824"/>
+          <w:tab w:val="left" w:pos="13740"/>
+          <w:tab w:val="left" w:pos="14656"/>
+        </w:tabs>
+        <w:wordWrap w:val="0"/>
+        <w:spacing w:after="0" w:line="291" w:lineRule="atLeast"/>
+        <w:textAlignment w:val="baseline"/>
+        <w:rPr>
+          <w:rFonts w:ascii="Courier New" w:eastAsia="Times New Roman" w:hAnsi="Courier New" w:cs="Courier New"/>
+          <w:color w:val="000000"/>
+          <w:sz w:val="20"/>
+          <w:szCs w:val="20"/>
+          <w:lang w:eastAsia="fr-FR"/>
+        </w:rPr>
+      </w:pPr>
+      <w:r>
+        <w:rPr>
+          <w:rFonts w:ascii="Courier New" w:eastAsia="Times New Roman" w:hAnsi="Courier New" w:cs="Courier New"/>
+          <w:color w:val="000000"/>
+          <w:sz w:val="20"/>
+          <w:szCs w:val="20"/>
+          <w:lang w:eastAsia="fr-FR"/>
+        </w:rPr>
+        <w:t>0.770491803279</w:t>
+      </w:r>
+    </w:p>
+    <w:p>
+      <w:pPr>
+        <w:tabs>
+          <w:tab w:val="left" w:pos="916"/>
+          <w:tab w:val="left" w:pos="1832"/>
+          <w:tab w:val="left" w:pos="2748"/>
+          <w:tab w:val="left" w:pos="3664"/>
+          <w:tab w:val="left" w:pos="4580"/>
+          <w:tab w:val="left" w:pos="5496"/>
+          <w:tab w:val="left" w:pos="6412"/>
+          <w:tab w:val="left" w:pos="7328"/>
+          <w:tab w:val="left" w:pos="8244"/>
+          <w:tab w:val="left" w:pos="9160"/>
+          <w:tab w:val="left" w:pos="10076"/>
+          <w:tab w:val="left" w:pos="10992"/>
+          <w:tab w:val="left" w:pos="11908"/>
+          <w:tab w:val="left" w:pos="12824"/>
+          <w:tab w:val="left" w:pos="13740"/>
+          <w:tab w:val="left" w:pos="14656"/>
+        </w:tabs>
+        <w:wordWrap w:val="0"/>
+        <w:spacing w:after="0" w:line="291" w:lineRule="atLeast"/>
+        <w:textAlignment w:val="baseline"/>
+        <w:rPr>
+          <w:rFonts w:ascii="Courier New" w:eastAsia="Times New Roman" w:hAnsi="Courier New" w:cs="Courier New"/>
+          <w:color w:val="000000"/>
+          <w:sz w:val="20"/>
+          <w:szCs w:val="20"/>
+          <w:lang w:eastAsia="fr-FR"/>
+        </w:rPr>
+      </w:pPr>
+      <w:r>
+        <w:rPr>
+          <w:rFonts w:ascii="Courier New" w:eastAsia="Times New Roman" w:hAnsi="Courier New" w:cs="Courier New"/>
+          <w:color w:val="000000"/>
+          <w:sz w:val="20"/>
+          <w:szCs w:val="20"/>
+          <w:lang w:eastAsia="fr-FR"/>
+        </w:rPr>
+        <w:t>0.734375</w:t>
+      </w:r>
+    </w:p>
+    <w:p>
+      <w:pPr>
+        <w:tabs>
+          <w:tab w:val="left" w:pos="916"/>
+          <w:tab w:val="left" w:pos="1832"/>
+          <w:tab w:val="left" w:pos="2748"/>
+          <w:tab w:val="left" w:pos="3664"/>
+          <w:tab w:val="left" w:pos="4580"/>
+          <w:tab w:val="left" w:pos="5496"/>
+          <w:tab w:val="left" w:pos="6412"/>
+          <w:tab w:val="left" w:pos="7328"/>
+          <w:tab w:val="left" w:pos="8244"/>
+          <w:tab w:val="left" w:pos="9160"/>
+          <w:tab w:val="left" w:pos="10076"/>
+          <w:tab w:val="left" w:pos="10992"/>
+          <w:tab w:val="left" w:pos="11908"/>
+          <w:tab w:val="left" w:pos="12824"/>
+          <w:tab w:val="left" w:pos="13740"/>
+          <w:tab w:val="left" w:pos="14656"/>
+        </w:tabs>
+        <w:wordWrap w:val="0"/>
+        <w:spacing w:after="0" w:line="291" w:lineRule="atLeast"/>
+        <w:textAlignment w:val="baseline"/>
+        <w:rPr>
+          <w:rFonts w:ascii="Courier New" w:eastAsia="Times New Roman" w:hAnsi="Courier New" w:cs="Courier New"/>
+          <w:color w:val="000000"/>
+          <w:sz w:val="20"/>
+          <w:szCs w:val="20"/>
+          <w:lang w:eastAsia="fr-FR"/>
+        </w:rPr>
+      </w:pPr>
+      <w:r>
+        <w:rPr>
+          <w:rFonts w:ascii="Courier New" w:eastAsia="Times New Roman" w:hAnsi="Courier New" w:cs="Courier New"/>
+          <w:color w:val="000000"/>
+          <w:sz w:val="20"/>
+          <w:szCs w:val="20"/>
+          <w:lang w:eastAsia="fr-FR"/>
+        </w:rPr>
+        <w:t>0.752</w:t>
+      </w:r>
+    </w:p>
+    <w:p>
+      <w:pPr>
+        <w:tabs>
+          <w:tab w:val="left" w:pos="916"/>
+          <w:tab w:val="left" w:pos="1832"/>
+          <w:tab w:val="left" w:pos="2748"/>
+          <w:tab w:val="left" w:pos="3664"/>
+          <w:tab w:val="left" w:pos="4580"/>
+          <w:tab w:val="left" w:pos="5496"/>
+          <w:tab w:val="left" w:pos="6412"/>
+          <w:tab w:val="left" w:pos="7328"/>
+          <w:tab w:val="left" w:pos="8244"/>
+          <w:tab w:val="left" w:pos="9160"/>
+          <w:tab w:val="left" w:pos="10076"/>
+          <w:tab w:val="left" w:pos="10992"/>
+          <w:tab w:val="left" w:pos="11908"/>
+          <w:tab w:val="left" w:pos="12824"/>
+          <w:tab w:val="left" w:pos="13740"/>
+          <w:tab w:val="left" w:pos="14656"/>
+        </w:tabs>
+        <w:wordWrap w:val="0"/>
+        <w:spacing w:after="0" w:line="291" w:lineRule="atLeast"/>
+        <w:textAlignment w:val="baseline"/>
+        <w:rPr>
+          <w:rFonts w:ascii="Courier New" w:eastAsia="Times New Roman" w:hAnsi="Courier New" w:cs="Courier New"/>
+          <w:color w:val="000000"/>
+          <w:sz w:val="20"/>
+          <w:szCs w:val="20"/>
+          <w:lang w:eastAsia="fr-FR"/>
+        </w:rPr>
+      </w:pPr>
+      <w:r>
+        <w:rPr>
+          <w:rFonts w:ascii="Courier New" w:eastAsia="Times New Roman" w:hAnsi="Courier New" w:cs="Courier New"/>
+          <w:color w:val="000000"/>
+          <w:sz w:val="20"/>
+          <w:szCs w:val="20"/>
+          <w:lang w:eastAsia="fr-FR"/>
+        </w:rPr>
+        <w:t>0.48050892388</w:t>
+      </w:r>
+    </w:p>
+    <w:p>
+      <w:pPr>
+        <w:tabs>
+          <w:tab w:val="left" w:pos="916"/>
+          <w:tab w:val="left" w:pos="1832"/>
+          <w:tab w:val="left" w:pos="2748"/>
+          <w:tab w:val="left" w:pos="3664"/>
+          <w:tab w:val="left" w:pos="4580"/>
+          <w:tab w:val="left" w:pos="5496"/>
+          <w:tab w:val="left" w:pos="6412"/>
+          <w:tab w:val="left" w:pos="7328"/>
+          <w:tab w:val="left" w:pos="8244"/>
+          <w:tab w:val="left" w:pos="9160"/>
+          <w:tab w:val="left" w:pos="10076"/>
+          <w:tab w:val="left" w:pos="10992"/>
+          <w:tab w:val="left" w:pos="11908"/>
+          <w:tab w:val="left" w:pos="12824"/>
+          <w:tab w:val="left" w:pos="13740"/>
+          <w:tab w:val="left" w:pos="14656"/>
+        </w:tabs>
+        <w:wordWrap w:val="0"/>
+        <w:spacing w:after="0" w:line="291" w:lineRule="atLeast"/>
+        <w:rPr>
+          <w:rFonts w:ascii="inherit" w:eastAsia="Times New Roman" w:hAnsi="inherit" w:cs="Courier New"/>
+          <w:color w:val="000000"/>
+          <w:sz w:val="20"/>
+          <w:szCs w:val="20"/>
+          <w:lang w:eastAsia="fr-FR"/>
+        </w:rPr>
+      </w:pPr>
+      <w:bookmarkStart w:id="26" w:name="_GoBack"/>
+      <w:bookmarkEnd w:id="26"/>
+    </w:p>
+    <w:p>
+      <w:pPr>
+        <w:tabs>
+          <w:tab w:val="left" w:pos="916"/>
+          <w:tab w:val="left" w:pos="1832"/>
+          <w:tab w:val="left" w:pos="2748"/>
+          <w:tab w:val="left" w:pos="3664"/>
+          <w:tab w:val="left" w:pos="4580"/>
+          <w:tab w:val="left" w:pos="5496"/>
+          <w:tab w:val="left" w:pos="6412"/>
+          <w:tab w:val="left" w:pos="7328"/>
+          <w:tab w:val="left" w:pos="8244"/>
+          <w:tab w:val="left" w:pos="9160"/>
+          <w:tab w:val="left" w:pos="10076"/>
+          <w:tab w:val="left" w:pos="10992"/>
+          <w:tab w:val="left" w:pos="11908"/>
+          <w:tab w:val="left" w:pos="12824"/>
+          <w:tab w:val="left" w:pos="13740"/>
+          <w:tab w:val="left" w:pos="14656"/>
+        </w:tabs>
+        <w:wordWrap w:val="0"/>
+        <w:spacing w:after="0" w:line="291" w:lineRule="atLeast"/>
+        <w:textAlignment w:val="baseline"/>
+        <w:rPr>
+          <w:rFonts w:ascii="Courier New" w:eastAsia="Times New Roman" w:hAnsi="Courier New" w:cs="Courier New"/>
+          <w:color w:val="000000"/>
+          <w:sz w:val="20"/>
+          <w:szCs w:val="20"/>
+          <w:lang w:eastAsia="fr-FR"/>
+        </w:rPr>
+      </w:pPr>
+      <w:r>
+        <w:rPr>
+          <w:rFonts w:ascii="Courier New" w:eastAsia="Times New Roman" w:hAnsi="Courier New" w:cs="Courier New"/>
+          <w:color w:val="000000"/>
+          <w:sz w:val="20"/>
+          <w:szCs w:val="20"/>
+          <w:lang w:eastAsia="fr-FR"/>
+        </w:rPr>
+        <w:t>0.984375</w:t>
+      </w:r>
+    </w:p>
+    <w:p>
+      <w:pPr>
+        <w:tabs>
+          <w:tab w:val="left" w:pos="916"/>
+          <w:tab w:val="left" w:pos="1832"/>
+          <w:tab w:val="left" w:pos="2748"/>
+          <w:tab w:val="left" w:pos="3664"/>
+          <w:tab w:val="left" w:pos="4580"/>
+          <w:tab w:val="left" w:pos="5496"/>
+          <w:tab w:val="left" w:pos="6412"/>
+          <w:tab w:val="left" w:pos="7328"/>
+          <w:tab w:val="left" w:pos="8244"/>
+          <w:tab w:val="left" w:pos="9160"/>
+          <w:tab w:val="left" w:pos="10076"/>
+          <w:tab w:val="left" w:pos="10992"/>
+          <w:tab w:val="left" w:pos="11908"/>
+          <w:tab w:val="left" w:pos="12824"/>
+          <w:tab w:val="left" w:pos="13740"/>
+          <w:tab w:val="left" w:pos="14656"/>
+        </w:tabs>
+        <w:wordWrap w:val="0"/>
+        <w:spacing w:after="0" w:line="291" w:lineRule="atLeast"/>
+        <w:textAlignment w:val="baseline"/>
+        <w:rPr>
+          <w:rFonts w:ascii="Courier New" w:eastAsia="Times New Roman" w:hAnsi="Courier New" w:cs="Courier New"/>
+          <w:color w:val="000000"/>
+          <w:sz w:val="20"/>
+          <w:szCs w:val="20"/>
+          <w:lang w:eastAsia="fr-FR"/>
+        </w:rPr>
+      </w:pPr>
+      <w:r>
+        <w:rPr>
+          <w:rFonts w:ascii="Courier New" w:eastAsia="Times New Roman" w:hAnsi="Courier New" w:cs="Courier New"/>
+          <w:color w:val="000000"/>
+          <w:sz w:val="20"/>
+          <w:szCs w:val="20"/>
+          <w:lang w:eastAsia="fr-FR"/>
+        </w:rPr>
+        <w:t>[[125   3]</w:t>
+      </w:r>
+    </w:p>
+    <w:p>
+      <w:pPr>
+        <w:tabs>
+          <w:tab w:val="left" w:pos="916"/>
+          <w:tab w:val="left" w:pos="1832"/>
+          <w:tab w:val="left" w:pos="2748"/>
+          <w:tab w:val="left" w:pos="3664"/>
+          <w:tab w:val="left" w:pos="4580"/>
+          <w:tab w:val="left" w:pos="5496"/>
+          <w:tab w:val="left" w:pos="6412"/>
+          <w:tab w:val="left" w:pos="7328"/>
+          <w:tab w:val="left" w:pos="8244"/>
+          <w:tab w:val="left" w:pos="9160"/>
+          <w:tab w:val="left" w:pos="10076"/>
+          <w:tab w:val="left" w:pos="10992"/>
+          <w:tab w:val="left" w:pos="11908"/>
+          <w:tab w:val="left" w:pos="12824"/>
+          <w:tab w:val="left" w:pos="13740"/>
+          <w:tab w:val="left" w:pos="14656"/>
+        </w:tabs>
+        <w:wordWrap w:val="0"/>
+        <w:spacing w:after="0" w:line="291" w:lineRule="atLeast"/>
+        <w:textAlignment w:val="baseline"/>
+        <w:rPr>
+          <w:rFonts w:ascii="Courier New" w:eastAsia="Times New Roman" w:hAnsi="Courier New" w:cs="Courier New"/>
+          <w:color w:val="000000"/>
+          <w:sz w:val="20"/>
+          <w:szCs w:val="20"/>
+          <w:lang w:eastAsia="fr-FR"/>
+        </w:rPr>
+      </w:pPr>
+      <w:r>
+        <w:rPr>
+          <w:rFonts w:ascii="Courier New" w:eastAsia="Times New Roman" w:hAnsi="Courier New" w:cs="Courier New"/>
+          <w:color w:val="000000"/>
+          <w:sz w:val="20"/>
+          <w:szCs w:val="20"/>
+          <w:lang w:eastAsia="fr-FR"/>
+        </w:rPr>
+        <w:t xml:space="preserve"> </w:t>
+      </w:r>
+      <w:proofErr w:type="gramStart"/>
+      <w:r>
+        <w:rPr>
+          <w:rFonts w:ascii="Courier New" w:eastAsia="Times New Roman" w:hAnsi="Courier New" w:cs="Courier New"/>
+          <w:color w:val="000000"/>
+          <w:sz w:val="20"/>
+          <w:szCs w:val="20"/>
+          <w:lang w:eastAsia="fr-FR"/>
+        </w:rPr>
+        <w:t>[  1</w:t>
+      </w:r>
+      <w:proofErr w:type="gramEnd"/>
+      <w:r>
+        <w:rPr>
+          <w:rFonts w:ascii="Courier New" w:eastAsia="Times New Roman" w:hAnsi="Courier New" w:cs="Courier New"/>
+          <w:color w:val="000000"/>
+          <w:sz w:val="20"/>
+          <w:szCs w:val="20"/>
+          <w:lang w:eastAsia="fr-FR"/>
+        </w:rPr>
+        <w:t xml:space="preserve"> 127]]</w:t>
+      </w:r>
+    </w:p>
+    <w:p>
+      <w:pPr>
+        <w:tabs>
+          <w:tab w:val="left" w:pos="916"/>
+          <w:tab w:val="left" w:pos="1832"/>
+          <w:tab w:val="left" w:pos="2748"/>
+          <w:tab w:val="left" w:pos="3664"/>
+          <w:tab w:val="left" w:pos="4580"/>
+          <w:tab w:val="left" w:pos="5496"/>
+          <w:tab w:val="left" w:pos="6412"/>
+          <w:tab w:val="left" w:pos="7328"/>
+          <w:tab w:val="left" w:pos="8244"/>
+          <w:tab w:val="left" w:pos="9160"/>
+          <w:tab w:val="left" w:pos="10076"/>
+          <w:tab w:val="left" w:pos="10992"/>
+          <w:tab w:val="left" w:pos="11908"/>
+          <w:tab w:val="left" w:pos="12824"/>
+          <w:tab w:val="left" w:pos="13740"/>
+          <w:tab w:val="left" w:pos="14656"/>
+        </w:tabs>
+        <w:wordWrap w:val="0"/>
+        <w:spacing w:after="0" w:line="291" w:lineRule="atLeast"/>
+        <w:textAlignment w:val="baseline"/>
+        <w:rPr>
+          <w:rFonts w:ascii="Courier New" w:eastAsia="Times New Roman" w:hAnsi="Courier New" w:cs="Courier New"/>
+          <w:color w:val="000000"/>
+          <w:sz w:val="20"/>
+          <w:szCs w:val="20"/>
+          <w:lang w:eastAsia="fr-FR"/>
+        </w:rPr>
+      </w:pPr>
+      <w:r>
+        <w:rPr>
+          <w:rFonts w:ascii="Courier New" w:eastAsia="Times New Roman" w:hAnsi="Courier New" w:cs="Courier New"/>
+          <w:color w:val="000000"/>
+          <w:sz w:val="20"/>
+          <w:szCs w:val="20"/>
+          <w:lang w:eastAsia="fr-FR"/>
+        </w:rPr>
+        <w:t>0.976923076923</w:t>
+      </w:r>
+    </w:p>
+    <w:p>
+      <w:pPr>
+        <w:tabs>
+          <w:tab w:val="left" w:pos="916"/>
+          <w:tab w:val="left" w:pos="1832"/>
+          <w:tab w:val="left" w:pos="2748"/>
+          <w:tab w:val="left" w:pos="3664"/>
+          <w:tab w:val="left" w:pos="4580"/>
+          <w:tab w:val="left" w:pos="5496"/>
+          <w:tab w:val="left" w:pos="6412"/>
+          <w:tab w:val="left" w:pos="7328"/>
+          <w:tab w:val="left" w:pos="8244"/>
+          <w:tab w:val="left" w:pos="9160"/>
+          <w:tab w:val="left" w:pos="10076"/>
+          <w:tab w:val="left" w:pos="10992"/>
+          <w:tab w:val="left" w:pos="11908"/>
+          <w:tab w:val="left" w:pos="12824"/>
+          <w:tab w:val="left" w:pos="13740"/>
+          <w:tab w:val="left" w:pos="14656"/>
+        </w:tabs>
+        <w:wordWrap w:val="0"/>
+        <w:spacing w:after="0" w:line="291" w:lineRule="atLeast"/>
+        <w:textAlignment w:val="baseline"/>
+        <w:rPr>
+          <w:rFonts w:ascii="Courier New" w:eastAsia="Times New Roman" w:hAnsi="Courier New" w:cs="Courier New"/>
+          <w:color w:val="000000"/>
+          <w:sz w:val="20"/>
+          <w:szCs w:val="20"/>
+          <w:lang w:eastAsia="fr-FR"/>
+        </w:rPr>
+      </w:pPr>
+      <w:r>
+        <w:rPr>
+          <w:rFonts w:ascii="Courier New" w:eastAsia="Times New Roman" w:hAnsi="Courier New" w:cs="Courier New"/>
+          <w:color w:val="000000"/>
+          <w:sz w:val="20"/>
+          <w:szCs w:val="20"/>
+          <w:lang w:eastAsia="fr-FR"/>
+        </w:rPr>
+        <w:t>0.9921875</w:t>
+      </w:r>
+    </w:p>
+    <w:p>
+      <w:pPr>
+        <w:tabs>
+          <w:tab w:val="left" w:pos="916"/>
+          <w:tab w:val="left" w:pos="1832"/>
+          <w:tab w:val="left" w:pos="2748"/>
+          <w:tab w:val="left" w:pos="3664"/>
+          <w:tab w:val="left" w:pos="4580"/>
+          <w:tab w:val="left" w:pos="5496"/>
+          <w:tab w:val="left" w:pos="6412"/>
+          <w:tab w:val="left" w:pos="7328"/>
+          <w:tab w:val="left" w:pos="8244"/>
+          <w:tab w:val="left" w:pos="9160"/>
+          <w:tab w:val="left" w:pos="10076"/>
+          <w:tab w:val="left" w:pos="10992"/>
+          <w:tab w:val="left" w:pos="11908"/>
+          <w:tab w:val="left" w:pos="12824"/>
+          <w:tab w:val="left" w:pos="13740"/>
+          <w:tab w:val="left" w:pos="14656"/>
+        </w:tabs>
+        <w:wordWrap w:val="0"/>
+        <w:spacing w:after="0" w:line="291" w:lineRule="atLeast"/>
+        <w:textAlignment w:val="baseline"/>
+        <w:rPr>
+          <w:rFonts w:ascii="Courier New" w:eastAsia="Times New Roman" w:hAnsi="Courier New" w:cs="Courier New"/>
+          <w:color w:val="000000"/>
+          <w:sz w:val="20"/>
+          <w:szCs w:val="20"/>
+          <w:lang w:eastAsia="fr-FR"/>
+        </w:rPr>
+      </w:pPr>
+      <w:r>
+        <w:rPr>
+          <w:rFonts w:ascii="Courier New" w:eastAsia="Times New Roman" w:hAnsi="Courier New" w:cs="Courier New"/>
+          <w:color w:val="000000"/>
+          <w:sz w:val="20"/>
+          <w:szCs w:val="20"/>
+          <w:lang w:eastAsia="fr-FR"/>
+        </w:rPr>
+        <w:t>0.984496124031</w:t>
+      </w:r>
+    </w:p>
+    <w:p>
+      <w:pPr>
+        <w:tabs>
+          <w:tab w:val="left" w:pos="916"/>
+          <w:tab w:val="left" w:pos="1832"/>
+          <w:tab w:val="left" w:pos="2748"/>
+          <w:tab w:val="left" w:pos="3664"/>
+          <w:tab w:val="left" w:pos="4580"/>
+          <w:tab w:val="left" w:pos="5496"/>
+          <w:tab w:val="left" w:pos="6412"/>
+          <w:tab w:val="left" w:pos="7328"/>
+          <w:tab w:val="left" w:pos="8244"/>
+          <w:tab w:val="left" w:pos="9160"/>
+          <w:tab w:val="left" w:pos="10076"/>
+          <w:tab w:val="left" w:pos="10992"/>
+          <w:tab w:val="left" w:pos="11908"/>
+          <w:tab w:val="left" w:pos="12824"/>
+          <w:tab w:val="left" w:pos="13740"/>
+          <w:tab w:val="left" w:pos="14656"/>
+        </w:tabs>
+        <w:wordWrap w:val="0"/>
+        <w:spacing w:after="0" w:line="291" w:lineRule="atLeast"/>
+        <w:textAlignment w:val="baseline"/>
+        <w:rPr>
+          <w:rFonts w:ascii="Courier New" w:eastAsia="Times New Roman" w:hAnsi="Courier New" w:cs="Courier New"/>
+          <w:color w:val="000000"/>
+          <w:sz w:val="20"/>
+          <w:szCs w:val="20"/>
+          <w:lang w:eastAsia="fr-FR"/>
+        </w:rPr>
+      </w:pPr>
+      <w:r>
+        <w:rPr>
+          <w:rFonts w:ascii="Courier New" w:eastAsia="Times New Roman" w:hAnsi="Courier New" w:cs="Courier New"/>
+          <w:color w:val="000000"/>
+          <w:sz w:val="20"/>
+          <w:szCs w:val="20"/>
+          <w:lang w:eastAsia="fr-FR"/>
+        </w:rPr>
+        <w:t>0.0586241011113</w:t>
+      </w:r>
+    </w:p>
     <w:p/>
     <w:p/>
     <w:p/>
     <w:p/>
     <w:sectPr>
-      <w:footerReference w:type="default" r:id="rId40"/>
+      <w:footerReference w:type="default" r:id="rId41"/>
       <w:pgSz w:w="11906" w:h="16838"/>
       <w:pgMar w:top="1417" w:right="1417" w:bottom="1417" w:left="1417" w:header="708" w:footer="708" w:gutter="0"/>
       <w:cols w:space="708"/>
@@ -23661,7 +25677,7 @@
           <w:rPr>
             <w:noProof/>
           </w:rPr>
-          <w:t>17</w:t>
+          <w:t>18</w:t>
         </w:r>
         <w:r>
           <w:fldChar w:fldCharType="end"/>
@@ -24627,6 +26643,71 @@
       <w:u w:val="single"/>
     </w:rPr>
   </w:style>
+  <w:style w:type="paragraph" w:styleId="PrformatHTML">
+    <w:name w:val="HTML Preformatted"/>
+    <w:basedOn w:val="Normal"/>
+    <w:link w:val="PrformatHTMLCar"/>
+    <w:uiPriority w:val="99"/>
+    <w:semiHidden/>
+    <w:unhideWhenUsed/>
+    <w:rsid w:val="00540958"/>
+    <w:pPr>
+      <w:tabs>
+        <w:tab w:val="left" w:pos="916"/>
+        <w:tab w:val="left" w:pos="1832"/>
+        <w:tab w:val="left" w:pos="2748"/>
+        <w:tab w:val="left" w:pos="3664"/>
+        <w:tab w:val="left" w:pos="4580"/>
+        <w:tab w:val="left" w:pos="5496"/>
+        <w:tab w:val="left" w:pos="6412"/>
+        <w:tab w:val="left" w:pos="7328"/>
+        <w:tab w:val="left" w:pos="8244"/>
+        <w:tab w:val="left" w:pos="9160"/>
+        <w:tab w:val="left" w:pos="10076"/>
+        <w:tab w:val="left" w:pos="10992"/>
+        <w:tab w:val="left" w:pos="11908"/>
+        <w:tab w:val="left" w:pos="12824"/>
+        <w:tab w:val="left" w:pos="13740"/>
+        <w:tab w:val="left" w:pos="14656"/>
+      </w:tabs>
+      <w:spacing w:after="0" w:line="240" w:lineRule="auto"/>
+    </w:pPr>
+    <w:rPr>
+      <w:rFonts w:ascii="Courier New" w:eastAsia="Times New Roman" w:hAnsi="Courier New" w:cs="Courier New"/>
+      <w:sz w:val="20"/>
+      <w:szCs w:val="20"/>
+      <w:lang w:eastAsia="fr-FR"/>
+    </w:rPr>
+  </w:style>
+  <w:style w:type="character" w:customStyle="1" w:styleId="PrformatHTMLCar">
+    <w:name w:val="Préformaté HTML Car"/>
+    <w:basedOn w:val="Policepardfaut"/>
+    <w:link w:val="PrformatHTML"/>
+    <w:uiPriority w:val="99"/>
+    <w:semiHidden/>
+    <w:rsid w:val="00540958"/>
+    <w:rPr>
+      <w:rFonts w:ascii="Courier New" w:eastAsia="Times New Roman" w:hAnsi="Courier New" w:cs="Courier New"/>
+      <w:sz w:val="20"/>
+      <w:szCs w:val="20"/>
+      <w:lang w:eastAsia="fr-FR"/>
+    </w:rPr>
+  </w:style>
+  <w:style w:type="character" w:customStyle="1" w:styleId="cm-variable">
+    <w:name w:val="cm-variable"/>
+    <w:basedOn w:val="Policepardfaut"/>
+    <w:rsid w:val="00540958"/>
+  </w:style>
+  <w:style w:type="character" w:customStyle="1" w:styleId="cm-property">
+    <w:name w:val="cm-property"/>
+    <w:basedOn w:val="Policepardfaut"/>
+    <w:rsid w:val="00540958"/>
+  </w:style>
+  <w:style w:type="character" w:customStyle="1" w:styleId="cm-builtin">
+    <w:name w:val="cm-builtin"/>
+    <w:basedOn w:val="Policepardfaut"/>
+    <w:rsid w:val="00540958"/>
+  </w:style>
 </w:styles>
 </file>
 
@@ -25205,6 +27286,71 @@
       <w:u w:val="single"/>
     </w:rPr>
   </w:style>
+  <w:style w:type="paragraph" w:styleId="PrformatHTML">
+    <w:name w:val="HTML Preformatted"/>
+    <w:basedOn w:val="Normal"/>
+    <w:link w:val="PrformatHTMLCar"/>
+    <w:uiPriority w:val="99"/>
+    <w:semiHidden/>
+    <w:unhideWhenUsed/>
+    <w:rsid w:val="00540958"/>
+    <w:pPr>
+      <w:tabs>
+        <w:tab w:val="left" w:pos="916"/>
+        <w:tab w:val="left" w:pos="1832"/>
+        <w:tab w:val="left" w:pos="2748"/>
+        <w:tab w:val="left" w:pos="3664"/>
+        <w:tab w:val="left" w:pos="4580"/>
+        <w:tab w:val="left" w:pos="5496"/>
+        <w:tab w:val="left" w:pos="6412"/>
+        <w:tab w:val="left" w:pos="7328"/>
+        <w:tab w:val="left" w:pos="8244"/>
+        <w:tab w:val="left" w:pos="9160"/>
+        <w:tab w:val="left" w:pos="10076"/>
+        <w:tab w:val="left" w:pos="10992"/>
+        <w:tab w:val="left" w:pos="11908"/>
+        <w:tab w:val="left" w:pos="12824"/>
+        <w:tab w:val="left" w:pos="13740"/>
+        <w:tab w:val="left" w:pos="14656"/>
+      </w:tabs>
+      <w:spacing w:after="0" w:line="240" w:lineRule="auto"/>
+    </w:pPr>
+    <w:rPr>
+      <w:rFonts w:ascii="Courier New" w:eastAsia="Times New Roman" w:hAnsi="Courier New" w:cs="Courier New"/>
+      <w:sz w:val="20"/>
+      <w:szCs w:val="20"/>
+      <w:lang w:eastAsia="fr-FR"/>
+    </w:rPr>
+  </w:style>
+  <w:style w:type="character" w:customStyle="1" w:styleId="PrformatHTMLCar">
+    <w:name w:val="Préformaté HTML Car"/>
+    <w:basedOn w:val="Policepardfaut"/>
+    <w:link w:val="PrformatHTML"/>
+    <w:uiPriority w:val="99"/>
+    <w:semiHidden/>
+    <w:rsid w:val="00540958"/>
+    <w:rPr>
+      <w:rFonts w:ascii="Courier New" w:eastAsia="Times New Roman" w:hAnsi="Courier New" w:cs="Courier New"/>
+      <w:sz w:val="20"/>
+      <w:szCs w:val="20"/>
+      <w:lang w:eastAsia="fr-FR"/>
+    </w:rPr>
+  </w:style>
+  <w:style w:type="character" w:customStyle="1" w:styleId="cm-variable">
+    <w:name w:val="cm-variable"/>
+    <w:basedOn w:val="Policepardfaut"/>
+    <w:rsid w:val="00540958"/>
+  </w:style>
+  <w:style w:type="character" w:customStyle="1" w:styleId="cm-property">
+    <w:name w:val="cm-property"/>
+    <w:basedOn w:val="Policepardfaut"/>
+    <w:rsid w:val="00540958"/>
+  </w:style>
+  <w:style w:type="character" w:customStyle="1" w:styleId="cm-builtin">
+    <w:name w:val="cm-builtin"/>
+    <w:basedOn w:val="Policepardfaut"/>
+    <w:rsid w:val="00540958"/>
+  </w:style>
 </w:styles>
 </file>
 
@@ -25498,7 +27644,7 @@
 </file>
 
 <file path=customXml/itemProps1.xml><?xml version="1.0" encoding="utf-8"?>
-<ds:datastoreItem xmlns:ds="http://schemas.openxmlformats.org/officeDocument/2006/customXml" ds:itemID="{693C8FD7-2543-4AA3-9F66-EA5B085A540C}">
+<ds:datastoreItem xmlns:ds="http://schemas.openxmlformats.org/officeDocument/2006/customXml" ds:itemID="{F489BCB7-F713-497D-B2D0-80716D863CA8}">
   <ds:schemaRefs>
     <ds:schemaRef ds:uri="http://schemas.openxmlformats.org/officeDocument/2006/bibliography"/>
   </ds:schemaRefs>

</xml_diff>

<commit_message>
creation d'une version light (10 pages) et corrections de fautes
</commit_message>
<xml_diff>
--- a/P8/Rapport.docx
+++ b/P8/Rapport.docx
@@ -37,6 +37,7 @@
           <w:docPartUnique/>
         </w:docPartObj>
       </w:sdtPr>
+      <w:sdtEndPr/>
       <w:sdtContent>
         <w:p>
           <w:pPr>
@@ -1461,10 +1462,7 @@
         <w:t>de travailler sur des données temporelles</w:t>
       </w:r>
       <w:r>
-        <w:t xml:space="preserve"> </w:t>
-      </w:r>
-      <w:r>
-        <w:t>(vidéos, sons, texte, …)</w:t>
+        <w:t xml:space="preserve"> (vidéos, sons, texte, …)</w:t>
       </w:r>
       <w:r>
         <w:t xml:space="preserve">. </w:t>
@@ -1775,18 +1773,31 @@
         <w:pStyle w:val="Lgende"/>
         <w:jc w:val="center"/>
       </w:pPr>
-      <w:bookmarkStart w:id="3" w:name="_Toc501375135"/>
+      <w:bookmarkStart w:id="3" w:name="_Toc501727115"/>
       <w:r>
         <w:t xml:space="preserve">Figure </w:t>
       </w:r>
-      <w:fldSimple w:instr=" SEQ Figure \* ARABIC ">
-        <w:r>
-          <w:rPr>
-            <w:noProof/>
-          </w:rPr>
-          <w:t>1</w:t>
-        </w:r>
-      </w:fldSimple>
+      <w:r>
+        <w:fldChar w:fldCharType="begin"/>
+      </w:r>
+      <w:r>
+        <w:instrText xml:space="preserve"> SEQ Figure \* ARABIC </w:instrText>
+      </w:r>
+      <w:r>
+        <w:fldChar w:fldCharType="separate"/>
+      </w:r>
+      <w:r>
+        <w:rPr>
+          <w:noProof/>
+        </w:rPr>
+        <w:t>1</w:t>
+      </w:r>
+      <w:r>
+        <w:rPr>
+          <w:noProof/>
+        </w:rPr>
+        <w:fldChar w:fldCharType="end"/>
+      </w:r>
       <w:r>
         <w:t xml:space="preserve"> - Problème de Vanishing Gradient en BPTT</w:t>
       </w:r>
@@ -1914,18 +1925,31 @@
         <w:pStyle w:val="Lgende"/>
         <w:jc w:val="center"/>
       </w:pPr>
-      <w:bookmarkStart w:id="5" w:name="_Toc501375136"/>
+      <w:bookmarkStart w:id="5" w:name="_Toc501727116"/>
       <w:r>
         <w:t xml:space="preserve">Figure </w:t>
       </w:r>
-      <w:fldSimple w:instr=" SEQ Figure \* ARABIC ">
-        <w:r>
-          <w:rPr>
-            <w:noProof/>
-          </w:rPr>
-          <w:t>2</w:t>
-        </w:r>
-      </w:fldSimple>
+      <w:r>
+        <w:fldChar w:fldCharType="begin"/>
+      </w:r>
+      <w:r>
+        <w:instrText xml:space="preserve"> SEQ Figure \* ARABIC </w:instrText>
+      </w:r>
+      <w:r>
+        <w:fldChar w:fldCharType="separate"/>
+      </w:r>
+      <w:r>
+        <w:rPr>
+          <w:noProof/>
+        </w:rPr>
+        <w:t>2</w:t>
+      </w:r>
+      <w:r>
+        <w:rPr>
+          <w:noProof/>
+        </w:rPr>
+        <w:fldChar w:fldCharType="end"/>
+      </w:r>
       <w:r>
         <w:t xml:space="preserve"> - Les différentes architectures de RNN</w:t>
       </w:r>
@@ -3138,18 +3162,31 @@
           <w:lang w:eastAsia="fr-FR"/>
         </w:rPr>
       </w:pPr>
-      <w:bookmarkStart w:id="11" w:name="_Toc501375137"/>
+      <w:bookmarkStart w:id="11" w:name="_Toc501727117"/>
       <w:r>
         <w:t xml:space="preserve">Figure </w:t>
       </w:r>
-      <w:fldSimple w:instr=" SEQ Figure \* ARABIC ">
-        <w:r>
-          <w:rPr>
-            <w:noProof/>
-          </w:rPr>
-          <w:t>3</w:t>
-        </w:r>
-      </w:fldSimple>
+      <w:r>
+        <w:fldChar w:fldCharType="begin"/>
+      </w:r>
+      <w:r>
+        <w:instrText xml:space="preserve"> SEQ Figure \* ARABIC </w:instrText>
+      </w:r>
+      <w:r>
+        <w:fldChar w:fldCharType="separate"/>
+      </w:r>
+      <w:r>
+        <w:rPr>
+          <w:noProof/>
+        </w:rPr>
+        <w:t>3</w:t>
+      </w:r>
+      <w:r>
+        <w:rPr>
+          <w:noProof/>
+        </w:rPr>
+        <w:fldChar w:fldCharType="end"/>
+      </w:r>
       <w:r>
         <w:t xml:space="preserve"> - Processus d'entrainement d'un RNN Standard</w:t>
       </w:r>
@@ -3197,7 +3234,7 @@
             <v:path o:extrusionok="f" gradientshapeok="t" o:connecttype="rect"/>
             <o:lock v:ext="edit" aspectratio="t"/>
           </v:shapetype>
-          <v:shape id="_x0000_i1030" type="#_x0000_t75" style="width:332.95pt;height:251.15pt">
+          <v:shape id="_x0000_i1025" type="#_x0000_t75" style="width:332.95pt;height:251.15pt">
             <v:imagedata r:id="rId15" o:title="Untitled Diagram" croptop="30025f"/>
           </v:shape>
         </w:pict>
@@ -3208,18 +3245,31 @@
         <w:pStyle w:val="Lgende"/>
         <w:jc w:val="center"/>
       </w:pPr>
-      <w:bookmarkStart w:id="12" w:name="_Toc501375138"/>
+      <w:bookmarkStart w:id="12" w:name="_Toc501727118"/>
       <w:r>
         <w:t xml:space="preserve">Figure </w:t>
       </w:r>
-      <w:fldSimple w:instr=" SEQ Figure \* ARABIC ">
-        <w:r>
-          <w:rPr>
-            <w:noProof/>
-          </w:rPr>
-          <w:t>4</w:t>
-        </w:r>
-      </w:fldSimple>
+      <w:r>
+        <w:fldChar w:fldCharType="begin"/>
+      </w:r>
+      <w:r>
+        <w:instrText xml:space="preserve"> SEQ Figure \* ARABIC </w:instrText>
+      </w:r>
+      <w:r>
+        <w:fldChar w:fldCharType="separate"/>
+      </w:r>
+      <w:r>
+        <w:rPr>
+          <w:noProof/>
+        </w:rPr>
+        <w:t>4</w:t>
+      </w:r>
+      <w:r>
+        <w:rPr>
+          <w:noProof/>
+        </w:rPr>
+        <w:fldChar w:fldCharType="end"/>
+      </w:r>
       <w:r>
         <w:t xml:space="preserve"> - Processus d'entrainement du QRNN</w:t>
       </w:r>
@@ -3248,6 +3298,10 @@
         <w:jc w:val="center"/>
       </w:pPr>
       <w:r>
+        <w:rPr>
+          <w:noProof/>
+          <w:lang w:eastAsia="fr-FR"/>
+        </w:rPr>
         <w:drawing>
           <wp:inline distT="0" distB="0" distL="0" distR="0" wp14:anchorId="690206F9" wp14:editId="0DD26A22">
             <wp:extent cx="5760720" cy="1724051"/>
@@ -3290,18 +3344,31 @@
         <w:pStyle w:val="Lgende"/>
         <w:jc w:val="center"/>
       </w:pPr>
-      <w:bookmarkStart w:id="13" w:name="_Toc501375139"/>
+      <w:bookmarkStart w:id="13" w:name="_Toc501727119"/>
       <w:r>
         <w:t xml:space="preserve">Figure </w:t>
       </w:r>
-      <w:fldSimple w:instr=" SEQ Figure \* ARABIC ">
-        <w:r>
-          <w:rPr>
-            <w:noProof/>
-          </w:rPr>
-          <w:t>5</w:t>
-        </w:r>
-      </w:fldSimple>
+      <w:r>
+        <w:fldChar w:fldCharType="begin"/>
+      </w:r>
+      <w:r>
+        <w:instrText xml:space="preserve"> SEQ Figure \* ARABIC </w:instrText>
+      </w:r>
+      <w:r>
+        <w:fldChar w:fldCharType="separate"/>
+      </w:r>
+      <w:r>
+        <w:rPr>
+          <w:noProof/>
+        </w:rPr>
+        <w:t>5</w:t>
+      </w:r>
+      <w:r>
+        <w:rPr>
+          <w:noProof/>
+        </w:rPr>
+        <w:fldChar w:fldCharType="end"/>
+      </w:r>
       <w:r>
         <w:t xml:space="preserve"> - Comparaison du temps d'entrainement entre LSTM et QRNN</w:t>
       </w:r>
@@ -3378,18 +3445,31 @@
         <w:pStyle w:val="Lgende"/>
         <w:jc w:val="center"/>
       </w:pPr>
-      <w:bookmarkStart w:id="14" w:name="_Toc501375140"/>
+      <w:bookmarkStart w:id="14" w:name="_Toc501727120"/>
       <w:r>
         <w:t xml:space="preserve">Figure </w:t>
       </w:r>
-      <w:fldSimple w:instr=" SEQ Figure \* ARABIC ">
-        <w:r>
-          <w:rPr>
-            <w:noProof/>
-          </w:rPr>
-          <w:t>6</w:t>
-        </w:r>
-      </w:fldSimple>
+      <w:r>
+        <w:fldChar w:fldCharType="begin"/>
+      </w:r>
+      <w:r>
+        <w:instrText xml:space="preserve"> SEQ Figure \* ARABIC </w:instrText>
+      </w:r>
+      <w:r>
+        <w:fldChar w:fldCharType="separate"/>
+      </w:r>
+      <w:r>
+        <w:rPr>
+          <w:noProof/>
+        </w:rPr>
+        <w:t>6</w:t>
+      </w:r>
+      <w:r>
+        <w:rPr>
+          <w:noProof/>
+        </w:rPr>
+        <w:fldChar w:fldCharType="end"/>
+      </w:r>
       <w:r>
         <w:t xml:space="preserve"> - Performance des modèles en Classification</w:t>
       </w:r>
@@ -3514,18 +3594,34 @@
           <w:lang w:eastAsia="fr-FR"/>
         </w:rPr>
       </w:pPr>
-      <w:bookmarkStart w:id="17" w:name="_Toc501375141"/>
+      <w:bookmarkStart w:id="17" w:name="_Toc501727121"/>
       <w:r>
         <w:t xml:space="preserve">Figure </w:t>
       </w:r>
-      <w:fldSimple w:instr=" SEQ Figure \* ARABIC ">
-        <w:r>
-          <w:rPr>
-            <w:noProof/>
-          </w:rPr>
-          <w:t>7</w:t>
-        </w:r>
-      </w:fldSimple>
+      <w:r>
+        <w:fldChar w:fldCharType="begin"/>
+      </w:r>
+      <w:r>
+        <w:instrText xml:space="preserve"> SEQ Figure \</w:instrText>
+      </w:r>
+      <w:r>
+        <w:instrText xml:space="preserve">* ARABIC </w:instrText>
+      </w:r>
+      <w:r>
+        <w:fldChar w:fldCharType="separate"/>
+      </w:r>
+      <w:r>
+        <w:rPr>
+          <w:noProof/>
+        </w:rPr>
+        <w:t>7</w:t>
+      </w:r>
+      <w:r>
+        <w:rPr>
+          <w:noProof/>
+        </w:rPr>
+        <w:fldChar w:fldCharType="end"/>
+      </w:r>
       <w:r>
         <w:t xml:space="preserve"> - Représentation du SimpleRNN</w:t>
       </w:r>
@@ -4172,7 +4268,7 @@
           <w:lang w:eastAsia="fr-FR"/>
         </w:rPr>
         <w:pict>
-          <v:shape id="_x0000_i1025" type="#_x0000_t75" style="width:454.45pt;height:201.6pt">
+          <v:shape id="_x0000_i1026" type="#_x0000_t75" style="width:454.45pt;height:201.6pt">
             <v:imagedata r:id="rId19" o:title="800px-Long_Short-Term_Memory"/>
           </v:shape>
         </w:pict>
@@ -4183,18 +4279,31 @@
         <w:pStyle w:val="Lgende"/>
         <w:jc w:val="center"/>
       </w:pPr>
-      <w:bookmarkStart w:id="19" w:name="_Toc501375142"/>
+      <w:bookmarkStart w:id="19" w:name="_Toc501727122"/>
       <w:r>
         <w:t xml:space="preserve">Figure </w:t>
       </w:r>
-      <w:fldSimple w:instr=" SEQ Figure \* ARABIC ">
-        <w:r>
-          <w:rPr>
-            <w:noProof/>
-          </w:rPr>
-          <w:t>8</w:t>
-        </w:r>
-      </w:fldSimple>
+      <w:r>
+        <w:fldChar w:fldCharType="begin"/>
+      </w:r>
+      <w:r>
+        <w:instrText xml:space="preserve"> SEQ Figure \* ARABIC </w:instrText>
+      </w:r>
+      <w:r>
+        <w:fldChar w:fldCharType="separate"/>
+      </w:r>
+      <w:r>
+        <w:rPr>
+          <w:noProof/>
+        </w:rPr>
+        <w:t>8</w:t>
+      </w:r>
+      <w:r>
+        <w:rPr>
+          <w:noProof/>
+        </w:rPr>
+        <w:fldChar w:fldCharType="end"/>
+      </w:r>
       <w:r>
         <w:t xml:space="preserve"> - </w:t>
       </w:r>
@@ -5376,21 +5485,68 @@
         <w:rPr>
           <w:rFonts w:eastAsiaTheme="minorEastAsia"/>
         </w:rPr>
-        <w:t xml:space="preserve"> et le Hidden State pour l'état suivant</w:t>
+        <w:t xml:space="preserve"> </w:t>
       </w:r>
       <w:r>
         <w:rPr>
           <w:rFonts w:eastAsiaTheme="minorEastAsia"/>
         </w:rPr>
-        <w:t>, il faut passer par la forget gate .</w:t>
-      </w:r>
-    </w:p>
-    <w:p>
-      <w:pPr>
+        <w:t>(</w:t>
+      </w:r>
+      <w:proofErr w:type="spellStart"/>
+      <w:r>
         <w:rPr>
           <w:rFonts w:eastAsiaTheme="minorEastAsia"/>
         </w:rPr>
-      </w:pPr>
+        <w:t>Hidden</w:t>
+      </w:r>
+      <w:proofErr w:type="spellEnd"/>
+      <w:r>
+        <w:rPr>
+          <w:rFonts w:eastAsiaTheme="minorEastAsia"/>
+        </w:rPr>
+        <w:t xml:space="preserve"> State</w:t>
+      </w:r>
+      <w:r>
+        <w:rPr>
+          <w:rFonts w:eastAsiaTheme="minorEastAsia"/>
+        </w:rPr>
+        <w:t xml:space="preserve">), il faut passer par </w:t>
+      </w:r>
+      <w:proofErr w:type="gramStart"/>
+      <w:r>
+        <w:rPr>
+          <w:rFonts w:eastAsiaTheme="minorEastAsia"/>
+        </w:rPr>
+        <w:t>la Output</w:t>
+      </w:r>
+      <w:proofErr w:type="gramEnd"/>
+      <w:r>
+        <w:rPr>
+          <w:rFonts w:eastAsiaTheme="minorEastAsia"/>
+        </w:rPr>
+        <w:t xml:space="preserve"> </w:t>
+      </w:r>
+      <w:proofErr w:type="spellStart"/>
+      <w:r>
+        <w:rPr>
+          <w:rFonts w:eastAsiaTheme="minorEastAsia"/>
+        </w:rPr>
+        <w:t>Gate</w:t>
+      </w:r>
+      <w:proofErr w:type="spellEnd"/>
+      <w:r>
+        <w:rPr>
+          <w:rFonts w:eastAsiaTheme="minorEastAsia"/>
+        </w:rPr>
+        <w:t>.</w:t>
+      </w:r>
+      <w:r>
+        <w:rPr>
+          <w:rFonts w:eastAsiaTheme="minorEastAsia"/>
+        </w:rPr>
+        <w:t xml:space="preserve"> </w:t>
+      </w:r>
       <w:r>
         <w:rPr>
           <w:rFonts w:eastAsiaTheme="minorEastAsia"/>
@@ -5595,11 +5751,19 @@
           <w:rFonts w:eastAsiaTheme="minorEastAsia"/>
         </w:rPr>
       </w:pPr>
+      <w:proofErr w:type="gramStart"/>
       <w:r>
         <w:rPr>
           <w:rFonts w:eastAsiaTheme="minorEastAsia"/>
         </w:rPr>
-        <w:t xml:space="preserve">Mais utilise aussi la Cell State pour </w:t>
+        <w:t>et</w:t>
+      </w:r>
+      <w:proofErr w:type="gramEnd"/>
+      <w:r>
+        <w:rPr>
+          <w:rFonts w:eastAsiaTheme="minorEastAsia"/>
+        </w:rPr>
+        <w:t xml:space="preserve"> utilise aussi la Cell State pour </w:t>
       </w:r>
       <w:r>
         <w:rPr>
@@ -5834,7 +5998,7 @@
       </w:pPr>
       <w:r>
         <w:pict>
-          <v:shape id="_x0000_i1026" type="#_x0000_t75" style="width:454.45pt;height:201.6pt">
+          <v:shape id="_x0000_i1027" type="#_x0000_t75" style="width:454.45pt;height:201.6pt">
             <v:imagedata r:id="rId20" o:title="800px-Gated_Recurrent_Unit"/>
           </v:shape>
         </w:pict>
@@ -5845,18 +6009,31 @@
         <w:pStyle w:val="Lgende"/>
         <w:jc w:val="center"/>
       </w:pPr>
-      <w:bookmarkStart w:id="21" w:name="_Toc501375143"/>
+      <w:bookmarkStart w:id="21" w:name="_Toc501727123"/>
       <w:r>
         <w:t xml:space="preserve">Figure </w:t>
       </w:r>
-      <w:fldSimple w:instr=" SEQ Figure \* ARABIC ">
-        <w:r>
-          <w:rPr>
-            <w:noProof/>
-          </w:rPr>
-          <w:t>9</w:t>
-        </w:r>
-      </w:fldSimple>
+      <w:r>
+        <w:fldChar w:fldCharType="begin"/>
+      </w:r>
+      <w:r>
+        <w:instrText xml:space="preserve"> SEQ Figure \* ARABIC </w:instrText>
+      </w:r>
+      <w:r>
+        <w:fldChar w:fldCharType="separate"/>
+      </w:r>
+      <w:r>
+        <w:rPr>
+          <w:noProof/>
+        </w:rPr>
+        <w:t>9</w:t>
+      </w:r>
+      <w:r>
+        <w:rPr>
+          <w:noProof/>
+        </w:rPr>
+        <w:fldChar w:fldCharType="end"/>
+      </w:r>
       <w:r>
         <w:t xml:space="preserve"> - </w:t>
       </w:r>
@@ -5902,12 +6079,7 @@
         <w:t xml:space="preserve"> Les 2 premiers</w:t>
       </w:r>
       <w:r>
-        <w:t xml:space="preserve"> "perceptro</w:t>
-      </w:r>
-      <w:bookmarkStart w:id="22" w:name="_GoBack"/>
-      <w:bookmarkEnd w:id="22"/>
-      <w:r>
-        <w:t>ns"</w:t>
+        <w:t xml:space="preserve"> "perceptrons"</w:t>
       </w:r>
       <w:r>
         <w:t xml:space="preserve"> sont </w:t>
@@ -6807,12 +6979,12 @@
       <w:pPr>
         <w:pStyle w:val="Titre1"/>
       </w:pPr>
-      <w:bookmarkStart w:id="23" w:name="_Toc501375292"/>
+      <w:bookmarkStart w:id="22" w:name="_Toc501375292"/>
       <w:r>
         <w:lastRenderedPageBreak/>
         <w:t>Evaluation / Comparaison</w:t>
       </w:r>
-      <w:bookmarkEnd w:id="23"/>
+      <w:bookmarkEnd w:id="22"/>
     </w:p>
     <w:p>
       <w:r>
@@ -8297,7 +8469,6 @@
                                 <w:szCs w:val="20"/>
                               </w:rPr>
                             </w:pPr>
-                            <w:proofErr w:type="gramStart"/>
                             <w:r>
                               <w:rPr>
                                 <w:rFonts w:ascii="Courier New" w:hAnsi="Courier New" w:cs="Courier New"/>
@@ -8305,17 +8476,7 @@
                                 <w:sz w:val="18"/>
                                 <w:szCs w:val="20"/>
                               </w:rPr>
-                              <w:t>model</w:t>
-                            </w:r>
-                            <w:proofErr w:type="gramEnd"/>
-                            <w:r>
-                              <w:rPr>
-                                <w:rFonts w:ascii="Courier New" w:hAnsi="Courier New" w:cs="Courier New"/>
-                                <w:color w:val="000000"/>
-                                <w:sz w:val="18"/>
-                                <w:szCs w:val="20"/>
-                              </w:rPr>
-                              <w:t xml:space="preserve"> </w:t>
+                              <w:t xml:space="preserve">model </w:t>
                             </w:r>
                             <w:r>
                               <w:rPr>
@@ -8338,6 +8499,7 @@
                               <w:t xml:space="preserve"> </w:t>
                             </w:r>
                             <w:proofErr w:type="spellStart"/>
+                            <w:proofErr w:type="gramStart"/>
                             <w:r>
                               <w:rPr>
                                 <w:rFonts w:ascii="Courier New" w:hAnsi="Courier New" w:cs="Courier New"/>
@@ -8359,6 +8521,7 @@
                               </w:rPr>
                               <w:t>()</w:t>
                             </w:r>
+                            <w:proofErr w:type="gramEnd"/>
                           </w:p>
                           <w:p>
                             <w:pPr>
@@ -8562,6 +8725,7 @@
                               </w:rPr>
                               <w:t>(</w:t>
                             </w:r>
+                            <w:proofErr w:type="spellStart"/>
                             <w:r>
                               <w:rPr>
                                 <w:rFonts w:ascii="Courier New" w:hAnsi="Courier New" w:cs="Courier New"/>
@@ -8571,6 +8735,7 @@
                               </w:rPr>
                               <w:t>SimpleRNN</w:t>
                             </w:r>
+                            <w:proofErr w:type="spellEnd"/>
                             <w:r>
                               <w:rPr>
                                 <w:rFonts w:ascii="Courier New" w:hAnsi="Courier New" w:cs="Courier New"/>
@@ -9111,18 +9276,17 @@
                               <w:t xml:space="preserve">              </w:t>
                             </w:r>
                             <w:proofErr w:type="spellStart"/>
+                            <w:r>
+                              <w:rPr>
+                                <w:rFonts w:ascii="Courier New" w:hAnsi="Courier New" w:cs="Courier New"/>
+                                <w:color w:val="000000"/>
+                                <w:sz w:val="18"/>
+                                <w:szCs w:val="20"/>
+                              </w:rPr>
+                              <w:t>metrics</w:t>
+                            </w:r>
+                            <w:proofErr w:type="spellEnd"/>
                             <w:proofErr w:type="gramStart"/>
-                            <w:r>
-                              <w:rPr>
-                                <w:rFonts w:ascii="Courier New" w:hAnsi="Courier New" w:cs="Courier New"/>
-                                <w:color w:val="000000"/>
-                                <w:sz w:val="18"/>
-                                <w:szCs w:val="20"/>
-                              </w:rPr>
-                              <w:t>metrics</w:t>
-                            </w:r>
-                            <w:proofErr w:type="spellEnd"/>
-                            <w:proofErr w:type="gramEnd"/>
                             <w:r>
                               <w:rPr>
                                 <w:rFonts w:ascii="Courier New" w:hAnsi="Courier New" w:cs="Courier New"/>
@@ -9134,6 +9298,7 @@
                               </w:rPr>
                               <w:t>=[</w:t>
                             </w:r>
+                            <w:proofErr w:type="gramEnd"/>
                             <w:r>
                               <w:rPr>
                                 <w:rFonts w:ascii="Courier New" w:hAnsi="Courier New" w:cs="Courier New"/>
@@ -9436,18 +9601,17 @@
                               <w:t xml:space="preserve">                     </w:t>
                             </w:r>
                             <w:proofErr w:type="spellStart"/>
+                            <w:r>
+                              <w:rPr>
+                                <w:rFonts w:ascii="Courier New" w:hAnsi="Courier New" w:cs="Courier New"/>
+                                <w:color w:val="000000"/>
+                                <w:sz w:val="18"/>
+                                <w:szCs w:val="20"/>
+                              </w:rPr>
+                              <w:t>validation_data</w:t>
+                            </w:r>
+                            <w:proofErr w:type="spellEnd"/>
                             <w:proofErr w:type="gramStart"/>
-                            <w:r>
-                              <w:rPr>
-                                <w:rFonts w:ascii="Courier New" w:hAnsi="Courier New" w:cs="Courier New"/>
-                                <w:color w:val="000000"/>
-                                <w:sz w:val="18"/>
-                                <w:szCs w:val="20"/>
-                              </w:rPr>
-                              <w:t>validation_data</w:t>
-                            </w:r>
-                            <w:proofErr w:type="spellEnd"/>
-                            <w:proofErr w:type="gramEnd"/>
                             <w:r>
                               <w:rPr>
                                 <w:rFonts w:ascii="Courier New" w:hAnsi="Courier New" w:cs="Courier New"/>
@@ -9460,6 +9624,7 @@
                               <w:t>=(</w:t>
                             </w:r>
                             <w:proofErr w:type="spellStart"/>
+                            <w:proofErr w:type="gramEnd"/>
                             <w:r>
                               <w:rPr>
                                 <w:rFonts w:ascii="Courier New" w:hAnsi="Courier New" w:cs="Courier New"/>
@@ -9534,7 +9699,6 @@
                               <w:t xml:space="preserve">                     </w:t>
                             </w:r>
                             <w:proofErr w:type="spellStart"/>
-                            <w:proofErr w:type="gramStart"/>
                             <w:r>
                               <w:rPr>
                                 <w:rFonts w:ascii="Courier New" w:hAnsi="Courier New" w:cs="Courier New"/>
@@ -9556,7 +9720,6 @@
                               </w:rPr>
                               <w:t>=</w:t>
                             </w:r>
-                            <w:proofErr w:type="gramEnd"/>
                             <w:r>
                               <w:rPr>
                                 <w:rFonts w:ascii="Courier New" w:hAnsi="Courier New" w:cs="Courier New"/>
@@ -9586,6 +9749,7 @@
                               </w:rPr>
                               <w:t xml:space="preserve"> callbacks</w:t>
                             </w:r>
+                            <w:proofErr w:type="gramStart"/>
                             <w:r>
                               <w:rPr>
                                 <w:rFonts w:ascii="Courier New" w:hAnsi="Courier New" w:cs="Courier New"/>
@@ -9598,6 +9762,7 @@
                               <w:t>=[</w:t>
                             </w:r>
                             <w:proofErr w:type="spellStart"/>
+                            <w:proofErr w:type="gramEnd"/>
                             <w:r>
                               <w:rPr>
                                 <w:rFonts w:ascii="Courier New" w:hAnsi="Courier New" w:cs="Courier New"/>
@@ -12537,7 +12702,7 @@
       <w:r>
         <w:lastRenderedPageBreak/>
         <w:pict>
-          <v:shape id="_x0000_i1031" type="#_x0000_t75" style="width:453.3pt;height:436.6pt">
+          <v:shape id="_x0000_i1028" type="#_x0000_t75" style="width:453.3pt;height:436.6pt">
             <v:imagedata r:id="rId22" o:title="overfitting"/>
           </v:shape>
         </w:pict>
@@ -12548,22 +12713,35 @@
         <w:pStyle w:val="Lgende"/>
         <w:jc w:val="center"/>
       </w:pPr>
-      <w:bookmarkStart w:id="24" w:name="_Toc501375144"/>
+      <w:bookmarkStart w:id="23" w:name="_Toc501727124"/>
       <w:r>
         <w:t xml:space="preserve">Figure </w:t>
       </w:r>
-      <w:fldSimple w:instr=" SEQ Figure \* ARABIC ">
-        <w:r>
-          <w:rPr>
-            <w:noProof/>
-          </w:rPr>
-          <w:t>10</w:t>
-        </w:r>
-      </w:fldSimple>
+      <w:r>
+        <w:fldChar w:fldCharType="begin"/>
+      </w:r>
+      <w:r>
+        <w:instrText xml:space="preserve"> SEQ Figure \* ARABIC </w:instrText>
+      </w:r>
+      <w:r>
+        <w:fldChar w:fldCharType="separate"/>
+      </w:r>
+      <w:r>
+        <w:rPr>
+          <w:noProof/>
+        </w:rPr>
+        <w:t>10</w:t>
+      </w:r>
+      <w:r>
+        <w:rPr>
+          <w:noProof/>
+        </w:rPr>
+        <w:fldChar w:fldCharType="end"/>
+      </w:r>
       <w:r>
         <w:t xml:space="preserve"> - Evolution du Loss par Epoch - Visualisation de l'overfitting</w:t>
       </w:r>
-      <w:bookmarkEnd w:id="24"/>
+      <w:bookmarkEnd w:id="23"/>
     </w:p>
     <w:p>
       <w:r>
@@ -12588,7 +12766,7 @@
       <w:r>
         <w:lastRenderedPageBreak/>
         <w:pict>
-          <v:shape id="_x0000_i1027" type="#_x0000_t75" style="width:434.9pt;height:421.05pt">
+          <v:shape id="_x0000_i1029" type="#_x0000_t75" style="width:434.9pt;height:421.05pt">
             <v:imagedata r:id="rId23" o:title="loss_batch" croptop="6253f" cropbottom="5168f" cropleft="4422f" cropright="5088f"/>
           </v:shape>
         </w:pict>
@@ -12599,22 +12777,35 @@
         <w:pStyle w:val="Lgende"/>
         <w:jc w:val="center"/>
       </w:pPr>
-      <w:bookmarkStart w:id="25" w:name="_Toc501375145"/>
+      <w:bookmarkStart w:id="24" w:name="_Toc501727125"/>
       <w:r>
         <w:t xml:space="preserve">Figure </w:t>
       </w:r>
-      <w:fldSimple w:instr=" SEQ Figure \* ARABIC ">
-        <w:r>
-          <w:rPr>
-            <w:noProof/>
-          </w:rPr>
-          <w:t>11</w:t>
-        </w:r>
-      </w:fldSimple>
+      <w:r>
+        <w:fldChar w:fldCharType="begin"/>
+      </w:r>
+      <w:r>
+        <w:instrText xml:space="preserve"> SEQ Figure \* ARABIC </w:instrText>
+      </w:r>
+      <w:r>
+        <w:fldChar w:fldCharType="separate"/>
+      </w:r>
+      <w:r>
+        <w:rPr>
+          <w:noProof/>
+        </w:rPr>
+        <w:t>11</w:t>
+      </w:r>
+      <w:r>
+        <w:rPr>
+          <w:noProof/>
+        </w:rPr>
+        <w:fldChar w:fldCharType="end"/>
+      </w:r>
       <w:r>
         <w:t xml:space="preserve"> - Evolution du Loss pendant la 1ère Epoch</w:t>
       </w:r>
-      <w:bookmarkEnd w:id="25"/>
+      <w:bookmarkEnd w:id="24"/>
     </w:p>
     <w:p>
       <w:r>
@@ -12648,7 +12839,7 @@
       <w:r>
         <w:lastRenderedPageBreak/>
         <w:pict>
-          <v:shape id="_x0000_i1028" type="#_x0000_t75" style="width:433.75pt;height:422.8pt">
+          <v:shape id="_x0000_i1030" type="#_x0000_t75" style="width:433.75pt;height:422.8pt">
             <v:imagedata r:id="rId24" o:title="acc_batch" croptop="5587f" cropbottom="4914f" cropleft="4248f" cropright="4748f"/>
           </v:shape>
         </w:pict>
@@ -12659,22 +12850,35 @@
         <w:pStyle w:val="Lgende"/>
         <w:jc w:val="center"/>
       </w:pPr>
-      <w:bookmarkStart w:id="26" w:name="_Toc501375146"/>
+      <w:bookmarkStart w:id="25" w:name="_Toc501727126"/>
       <w:r>
         <w:t xml:space="preserve">Figure </w:t>
       </w:r>
-      <w:fldSimple w:instr=" SEQ Figure \* ARABIC ">
-        <w:r>
-          <w:rPr>
-            <w:noProof/>
-          </w:rPr>
-          <w:t>12</w:t>
-        </w:r>
-      </w:fldSimple>
+      <w:r>
+        <w:fldChar w:fldCharType="begin"/>
+      </w:r>
+      <w:r>
+        <w:instrText xml:space="preserve"> SEQ Figure \* ARABIC </w:instrText>
+      </w:r>
+      <w:r>
+        <w:fldChar w:fldCharType="separate"/>
+      </w:r>
+      <w:r>
+        <w:rPr>
+          <w:noProof/>
+        </w:rPr>
+        <w:t>12</w:t>
+      </w:r>
+      <w:r>
+        <w:rPr>
+          <w:noProof/>
+        </w:rPr>
+        <w:fldChar w:fldCharType="end"/>
+      </w:r>
       <w:r>
         <w:t xml:space="preserve"> - Evolution de la précision pendant la 1ère Epoch</w:t>
       </w:r>
-      <w:bookmarkEnd w:id="26"/>
+      <w:bookmarkEnd w:id="25"/>
     </w:p>
     <w:p>
       <w:r>
@@ -12689,7 +12893,7 @@
       <w:r>
         <w:lastRenderedPageBreak/>
         <w:pict>
-          <v:shape id="_x0000_i1029" type="#_x0000_t75" style="width:433.75pt;height:419.35pt">
+          <v:shape id="_x0000_i1031" type="#_x0000_t75" style="width:433.75pt;height:419.35pt">
             <v:imagedata r:id="rId25" o:title="acc_time" croptop="6087f" cropbottom="5081f" cropleft="4248f" cropright="4835f"/>
           </v:shape>
         </w:pict>
@@ -12700,22 +12904,35 @@
         <w:pStyle w:val="Lgende"/>
         <w:jc w:val="center"/>
       </w:pPr>
-      <w:bookmarkStart w:id="27" w:name="_Toc501375147"/>
+      <w:bookmarkStart w:id="26" w:name="_Toc501727127"/>
       <w:r>
         <w:t xml:space="preserve">Figure </w:t>
       </w:r>
-      <w:fldSimple w:instr=" SEQ Figure \* ARABIC ">
-        <w:r>
-          <w:rPr>
-            <w:noProof/>
-          </w:rPr>
-          <w:t>13</w:t>
-        </w:r>
-      </w:fldSimple>
+      <w:r>
+        <w:fldChar w:fldCharType="begin"/>
+      </w:r>
+      <w:r>
+        <w:instrText xml:space="preserve"> SEQ Figure \* ARABIC </w:instrText>
+      </w:r>
+      <w:r>
+        <w:fldChar w:fldCharType="separate"/>
+      </w:r>
+      <w:r>
+        <w:rPr>
+          <w:noProof/>
+        </w:rPr>
+        <w:t>13</w:t>
+      </w:r>
+      <w:r>
+        <w:rPr>
+          <w:noProof/>
+        </w:rPr>
+        <w:fldChar w:fldCharType="end"/>
+      </w:r>
       <w:r>
         <w:t xml:space="preserve"> - Evolution de la précision en fonction du temps d'entrainement</w:t>
       </w:r>
-      <w:bookmarkEnd w:id="27"/>
+      <w:bookmarkEnd w:id="26"/>
     </w:p>
     <w:p>
       <w:r>
@@ -12757,22 +12974,35 @@
         <w:pStyle w:val="Lgende"/>
         <w:jc w:val="center"/>
       </w:pPr>
-      <w:bookmarkStart w:id="28" w:name="_Toc501375148"/>
+      <w:bookmarkStart w:id="27" w:name="_Toc501727128"/>
       <w:r>
         <w:t xml:space="preserve">Figure </w:t>
       </w:r>
-      <w:fldSimple w:instr=" SEQ Figure \* ARABIC ">
-        <w:r>
-          <w:rPr>
-            <w:noProof/>
-          </w:rPr>
-          <w:t>14</w:t>
-        </w:r>
-      </w:fldSimple>
+      <w:r>
+        <w:fldChar w:fldCharType="begin"/>
+      </w:r>
+      <w:r>
+        <w:instrText xml:space="preserve"> SEQ Figure \* ARABIC </w:instrText>
+      </w:r>
+      <w:r>
+        <w:fldChar w:fldCharType="separate"/>
+      </w:r>
+      <w:r>
+        <w:rPr>
+          <w:noProof/>
+        </w:rPr>
+        <w:t>14</w:t>
+      </w:r>
+      <w:r>
+        <w:rPr>
+          <w:noProof/>
+        </w:rPr>
+        <w:fldChar w:fldCharType="end"/>
+      </w:r>
       <w:r>
         <w:t xml:space="preserve"> - Evaluation du gain de temps d'entrainement entre LSTM et QRNN. Comparaison avec les performances annoncées</w:t>
       </w:r>
-      <w:bookmarkEnd w:id="28"/>
+      <w:bookmarkEnd w:id="27"/>
     </w:p>
     <w:p>
       <w:r>
@@ -12888,11 +13118,11 @@
       <w:pPr>
         <w:pStyle w:val="Titre1"/>
       </w:pPr>
-      <w:bookmarkStart w:id="29" w:name="_Toc501375293"/>
+      <w:bookmarkStart w:id="28" w:name="_Toc501375293"/>
       <w:r>
         <w:t>Conclusion</w:t>
       </w:r>
-      <w:bookmarkEnd w:id="29"/>
+      <w:bookmarkEnd w:id="28"/>
     </w:p>
     <w:p>
       <w:r>
@@ -12964,12 +13194,12 @@
       <w:pPr>
         <w:pStyle w:val="Titre1"/>
       </w:pPr>
-      <w:bookmarkStart w:id="30" w:name="_Toc501375294"/>
+      <w:bookmarkStart w:id="29" w:name="_Toc501375294"/>
       <w:r>
         <w:lastRenderedPageBreak/>
         <w:t>Annexe</w:t>
       </w:r>
-      <w:bookmarkEnd w:id="30"/>
+      <w:bookmarkEnd w:id="29"/>
     </w:p>
     <w:p>
       <w:pPr>
@@ -13717,13 +13947,7 @@
                           <w:rPr>
                             <w:rFonts w:ascii="Cambria Math" w:hAnsi="Cambria Math"/>
                           </w:rPr>
-                          <m:t>x                 p</m:t>
-                        </m:r>
-                        <m:r>
-                          <w:rPr>
-                            <w:rFonts w:ascii="Cambria Math" w:hAnsi="Cambria Math"/>
-                          </w:rPr>
-                          <m:t>our x&gt;0</m:t>
+                          <m:t>x                 pour x&gt;0</m:t>
                         </m:r>
                       </m:e>
                     </m:eqArr>
@@ -13901,12 +14125,12 @@
       <w:pPr>
         <w:pStyle w:val="Titre1"/>
       </w:pPr>
-      <w:bookmarkStart w:id="31" w:name="_Toc501375295"/>
+      <w:bookmarkStart w:id="30" w:name="_Toc501375295"/>
       <w:r>
         <w:lastRenderedPageBreak/>
         <w:t>Sources :</w:t>
       </w:r>
-      <w:bookmarkEnd w:id="31"/>
+      <w:bookmarkEnd w:id="30"/>
     </w:p>
     <w:p/>
     <w:p>
@@ -14029,19 +14253,7 @@
           <w:rPr>
             <w:rStyle w:val="Lienhypertexte"/>
           </w:rPr>
-          <w:t>https://en.wikipedia.org/wiki/Long_</w:t>
-        </w:r>
-        <w:r>
-          <w:rPr>
-            <w:rStyle w:val="Lienhypertexte"/>
-          </w:rPr>
-          <w:t>s</w:t>
-        </w:r>
-        <w:r>
-          <w:rPr>
-            <w:rStyle w:val="Lienhypertexte"/>
-          </w:rPr>
-          <w:t>hort-term_memory</w:t>
+          <w:t>https://en.wikipedia.org/wiki/Long_short-term_memory</w:t>
         </w:r>
       </w:hyperlink>
     </w:p>
@@ -14251,12 +14463,12 @@
       <w:pPr>
         <w:pStyle w:val="Titre1"/>
       </w:pPr>
-      <w:bookmarkStart w:id="32" w:name="_Toc501375296"/>
+      <w:bookmarkStart w:id="31" w:name="_Toc501375296"/>
       <w:r>
         <w:lastRenderedPageBreak/>
         <w:t>Table des illustrations</w:t>
       </w:r>
-      <w:bookmarkEnd w:id="32"/>
+      <w:bookmarkEnd w:id="31"/>
     </w:p>
     <w:p/>
     <w:p>
@@ -14266,7 +14478,9 @@
           <w:tab w:val="right" w:leader="dot" w:pos="9062"/>
         </w:tabs>
         <w:rPr>
+          <w:rFonts w:eastAsiaTheme="minorEastAsia"/>
           <w:noProof/>
+          <w:lang w:eastAsia="fr-FR"/>
         </w:rPr>
       </w:pPr>
       <w:r>
@@ -14278,7 +14492,7 @@
       <w:r>
         <w:fldChar w:fldCharType="separate"/>
       </w:r>
-      <w:hyperlink w:anchor="_Toc501375135" w:history="1">
+      <w:hyperlink w:anchor="_Toc501727115" w:history="1">
         <w:r>
           <w:rPr>
             <w:rStyle w:val="Lienhypertexte"/>
@@ -14305,7 +14519,7 @@
             <w:noProof/>
             <w:webHidden/>
           </w:rPr>
-          <w:instrText xml:space="preserve"> PAGEREF _Toc501375135 \h </w:instrText>
+          <w:instrText xml:space="preserve"> PAGEREF _Toc501727115 \h </w:instrText>
         </w:r>
         <w:r>
           <w:rPr>
@@ -14343,10 +14557,12 @@
           <w:tab w:val="right" w:leader="dot" w:pos="9062"/>
         </w:tabs>
         <w:rPr>
+          <w:rFonts w:eastAsiaTheme="minorEastAsia"/>
           <w:noProof/>
+          <w:lang w:eastAsia="fr-FR"/>
         </w:rPr>
       </w:pPr>
-      <w:hyperlink w:anchor="_Toc501375136" w:history="1">
+      <w:hyperlink w:anchor="_Toc501727116" w:history="1">
         <w:r>
           <w:rPr>
             <w:rStyle w:val="Lienhypertexte"/>
@@ -14373,7 +14589,7 @@
             <w:noProof/>
             <w:webHidden/>
           </w:rPr>
-          <w:instrText xml:space="preserve"> PAGEREF _Toc501375136 \h </w:instrText>
+          <w:instrText xml:space="preserve"> PAGEREF _Toc501727116 \h </w:instrText>
         </w:r>
         <w:r>
           <w:rPr>
@@ -14411,10 +14627,12 @@
           <w:tab w:val="right" w:leader="dot" w:pos="9062"/>
         </w:tabs>
         <w:rPr>
+          <w:rFonts w:eastAsiaTheme="minorEastAsia"/>
           <w:noProof/>
+          <w:lang w:eastAsia="fr-FR"/>
         </w:rPr>
       </w:pPr>
-      <w:hyperlink w:anchor="_Toc501375137" w:history="1">
+      <w:hyperlink w:anchor="_Toc501727117" w:history="1">
         <w:r>
           <w:rPr>
             <w:rStyle w:val="Lienhypertexte"/>
@@ -14441,7 +14659,7 @@
             <w:noProof/>
             <w:webHidden/>
           </w:rPr>
-          <w:instrText xml:space="preserve"> PAGEREF _Toc501375137 \h </w:instrText>
+          <w:instrText xml:space="preserve"> PAGEREF _Toc501727117 \h </w:instrText>
         </w:r>
         <w:r>
           <w:rPr>
@@ -14479,10 +14697,12 @@
           <w:tab w:val="right" w:leader="dot" w:pos="9062"/>
         </w:tabs>
         <w:rPr>
+          <w:rFonts w:eastAsiaTheme="minorEastAsia"/>
           <w:noProof/>
+          <w:lang w:eastAsia="fr-FR"/>
         </w:rPr>
       </w:pPr>
-      <w:hyperlink w:anchor="_Toc501375138" w:history="1">
+      <w:hyperlink w:anchor="_Toc501727118" w:history="1">
         <w:r>
           <w:rPr>
             <w:rStyle w:val="Lienhypertexte"/>
@@ -14509,7 +14729,7 @@
             <w:noProof/>
             <w:webHidden/>
           </w:rPr>
-          <w:instrText xml:space="preserve"> PAGEREF _Toc501375138 \h </w:instrText>
+          <w:instrText xml:space="preserve"> PAGEREF _Toc501727118 \h </w:instrText>
         </w:r>
         <w:r>
           <w:rPr>
@@ -14547,10 +14767,12 @@
           <w:tab w:val="right" w:leader="dot" w:pos="9062"/>
         </w:tabs>
         <w:rPr>
+          <w:rFonts w:eastAsiaTheme="minorEastAsia"/>
           <w:noProof/>
+          <w:lang w:eastAsia="fr-FR"/>
         </w:rPr>
       </w:pPr>
-      <w:hyperlink w:anchor="_Toc501375139" w:history="1">
+      <w:hyperlink w:anchor="_Toc501727119" w:history="1">
         <w:r>
           <w:rPr>
             <w:rStyle w:val="Lienhypertexte"/>
@@ -14577,7 +14799,7 @@
             <w:noProof/>
             <w:webHidden/>
           </w:rPr>
-          <w:instrText xml:space="preserve"> PAGEREF _Toc501375139 \h </w:instrText>
+          <w:instrText xml:space="preserve"> PAGEREF _Toc501727119 \h </w:instrText>
         </w:r>
         <w:r>
           <w:rPr>
@@ -14615,10 +14837,12 @@
           <w:tab w:val="right" w:leader="dot" w:pos="9062"/>
         </w:tabs>
         <w:rPr>
+          <w:rFonts w:eastAsiaTheme="minorEastAsia"/>
           <w:noProof/>
+          <w:lang w:eastAsia="fr-FR"/>
         </w:rPr>
       </w:pPr>
-      <w:hyperlink w:anchor="_Toc501375140" w:history="1">
+      <w:hyperlink w:anchor="_Toc501727120" w:history="1">
         <w:r>
           <w:rPr>
             <w:rStyle w:val="Lienhypertexte"/>
@@ -14645,7 +14869,7 @@
             <w:noProof/>
             <w:webHidden/>
           </w:rPr>
-          <w:instrText xml:space="preserve"> PAGEREF _Toc501375140 \h </w:instrText>
+          <w:instrText xml:space="preserve"> PAGEREF _Toc501727120 \h </w:instrText>
         </w:r>
         <w:r>
           <w:rPr>
@@ -14683,10 +14907,12 @@
           <w:tab w:val="right" w:leader="dot" w:pos="9062"/>
         </w:tabs>
         <w:rPr>
+          <w:rFonts w:eastAsiaTheme="minorEastAsia"/>
           <w:noProof/>
+          <w:lang w:eastAsia="fr-FR"/>
         </w:rPr>
       </w:pPr>
-      <w:hyperlink w:anchor="_Toc501375141" w:history="1">
+      <w:hyperlink w:anchor="_Toc501727121" w:history="1">
         <w:r>
           <w:rPr>
             <w:rStyle w:val="Lienhypertexte"/>
@@ -14713,7 +14939,7 @@
             <w:noProof/>
             <w:webHidden/>
           </w:rPr>
-          <w:instrText xml:space="preserve"> PAGEREF _Toc501375141 \h </w:instrText>
+          <w:instrText xml:space="preserve"> PAGEREF _Toc501727121 \h </w:instrText>
         </w:r>
         <w:r>
           <w:rPr>
@@ -14751,10 +14977,12 @@
           <w:tab w:val="right" w:leader="dot" w:pos="9062"/>
         </w:tabs>
         <w:rPr>
+          <w:rFonts w:eastAsiaTheme="minorEastAsia"/>
           <w:noProof/>
+          <w:lang w:eastAsia="fr-FR"/>
         </w:rPr>
       </w:pPr>
-      <w:hyperlink w:anchor="_Toc501375142" w:history="1">
+      <w:hyperlink w:anchor="_Toc501727122" w:history="1">
         <w:r>
           <w:rPr>
             <w:rStyle w:val="Lienhypertexte"/>
@@ -14781,7 +15009,7 @@
             <w:noProof/>
             <w:webHidden/>
           </w:rPr>
-          <w:instrText xml:space="preserve"> PAGEREF _Toc501375142 \h </w:instrText>
+          <w:instrText xml:space="preserve"> PAGEREF _Toc501727122 \h </w:instrText>
         </w:r>
         <w:r>
           <w:rPr>
@@ -14819,10 +15047,12 @@
           <w:tab w:val="right" w:leader="dot" w:pos="9062"/>
         </w:tabs>
         <w:rPr>
+          <w:rFonts w:eastAsiaTheme="minorEastAsia"/>
           <w:noProof/>
+          <w:lang w:eastAsia="fr-FR"/>
         </w:rPr>
       </w:pPr>
-      <w:hyperlink w:anchor="_Toc501375143" w:history="1">
+      <w:hyperlink w:anchor="_Toc501727123" w:history="1">
         <w:r>
           <w:rPr>
             <w:rStyle w:val="Lienhypertexte"/>
@@ -14849,7 +15079,7 @@
             <w:noProof/>
             <w:webHidden/>
           </w:rPr>
-          <w:instrText xml:space="preserve"> PAGEREF _Toc501375143 \h </w:instrText>
+          <w:instrText xml:space="preserve"> PAGEREF _Toc501727123 \h </w:instrText>
         </w:r>
         <w:r>
           <w:rPr>
@@ -14887,10 +15117,12 @@
           <w:tab w:val="right" w:leader="dot" w:pos="9062"/>
         </w:tabs>
         <w:rPr>
+          <w:rFonts w:eastAsiaTheme="minorEastAsia"/>
           <w:noProof/>
+          <w:lang w:eastAsia="fr-FR"/>
         </w:rPr>
       </w:pPr>
-      <w:hyperlink w:anchor="_Toc501375144" w:history="1">
+      <w:hyperlink w:anchor="_Toc501727124" w:history="1">
         <w:r>
           <w:rPr>
             <w:rStyle w:val="Lienhypertexte"/>
@@ -14917,7 +15149,7 @@
             <w:noProof/>
             <w:webHidden/>
           </w:rPr>
-          <w:instrText xml:space="preserve"> PAGEREF _Toc501375144 \h </w:instrText>
+          <w:instrText xml:space="preserve"> PAGEREF _Toc501727124 \h </w:instrText>
         </w:r>
         <w:r>
           <w:rPr>
@@ -14947,6 +15179,8 @@
           <w:fldChar w:fldCharType="end"/>
         </w:r>
       </w:hyperlink>
+      <w:bookmarkStart w:id="32" w:name="_GoBack"/>
+      <w:bookmarkEnd w:id="32"/>
     </w:p>
     <w:p>
       <w:pPr>
@@ -14955,10 +15189,12 @@
           <w:tab w:val="right" w:leader="dot" w:pos="9062"/>
         </w:tabs>
         <w:rPr>
+          <w:rFonts w:eastAsiaTheme="minorEastAsia"/>
           <w:noProof/>
+          <w:lang w:eastAsia="fr-FR"/>
         </w:rPr>
       </w:pPr>
-      <w:hyperlink w:anchor="_Toc501375145" w:history="1">
+      <w:hyperlink w:anchor="_Toc501727125" w:history="1">
         <w:r>
           <w:rPr>
             <w:rStyle w:val="Lienhypertexte"/>
@@ -14985,7 +15221,7 @@
             <w:noProof/>
             <w:webHidden/>
           </w:rPr>
-          <w:instrText xml:space="preserve"> PAGEREF _Toc501375145 \h </w:instrText>
+          <w:instrText xml:space="preserve"> PAGEREF _Toc501727125 \h </w:instrText>
         </w:r>
         <w:r>
           <w:rPr>
@@ -15023,10 +15259,12 @@
           <w:tab w:val="right" w:leader="dot" w:pos="9062"/>
         </w:tabs>
         <w:rPr>
+          <w:rFonts w:eastAsiaTheme="minorEastAsia"/>
           <w:noProof/>
+          <w:lang w:eastAsia="fr-FR"/>
         </w:rPr>
       </w:pPr>
-      <w:hyperlink w:anchor="_Toc501375146" w:history="1">
+      <w:hyperlink w:anchor="_Toc501727126" w:history="1">
         <w:r>
           <w:rPr>
             <w:rStyle w:val="Lienhypertexte"/>
@@ -15053,7 +15291,7 @@
             <w:noProof/>
             <w:webHidden/>
           </w:rPr>
-          <w:instrText xml:space="preserve"> PAGEREF _Toc501375146 \h </w:instrText>
+          <w:instrText xml:space="preserve"> PAGEREF _Toc501727126 \h </w:instrText>
         </w:r>
         <w:r>
           <w:rPr>
@@ -15091,10 +15329,12 @@
           <w:tab w:val="right" w:leader="dot" w:pos="9062"/>
         </w:tabs>
         <w:rPr>
+          <w:rFonts w:eastAsiaTheme="minorEastAsia"/>
           <w:noProof/>
+          <w:lang w:eastAsia="fr-FR"/>
         </w:rPr>
       </w:pPr>
-      <w:hyperlink w:anchor="_Toc501375147" w:history="1">
+      <w:hyperlink w:anchor="_Toc501727127" w:history="1">
         <w:r>
           <w:rPr>
             <w:rStyle w:val="Lienhypertexte"/>
@@ -15121,7 +15361,7 @@
             <w:noProof/>
             <w:webHidden/>
           </w:rPr>
-          <w:instrText xml:space="preserve"> PAGEREF _Toc501375147 \h </w:instrText>
+          <w:instrText xml:space="preserve"> PAGEREF _Toc501727127 \h </w:instrText>
         </w:r>
         <w:r>
           <w:rPr>
@@ -15159,10 +15399,12 @@
           <w:tab w:val="right" w:leader="dot" w:pos="9062"/>
         </w:tabs>
         <w:rPr>
+          <w:rFonts w:eastAsiaTheme="minorEastAsia"/>
           <w:noProof/>
+          <w:lang w:eastAsia="fr-FR"/>
         </w:rPr>
       </w:pPr>
-      <w:hyperlink w:anchor="_Toc501375148" w:history="1">
+      <w:hyperlink w:anchor="_Toc501727128" w:history="1">
         <w:r>
           <w:rPr>
             <w:rStyle w:val="Lienhypertexte"/>
@@ -15189,7 +15431,7 @@
             <w:noProof/>
             <w:webHidden/>
           </w:rPr>
-          <w:instrText xml:space="preserve"> PAGEREF _Toc501375148 \h </w:instrText>
+          <w:instrText xml:space="preserve"> PAGEREF _Toc501727128 \h </w:instrText>
         </w:r>
         <w:r>
           <w:rPr>
@@ -15271,6 +15513,7 @@
         <w:docPartUnique/>
       </w:docPartObj>
     </w:sdtPr>
+    <w:sdtEndPr/>
     <w:sdtContent>
       <w:p>
         <w:pPr>
@@ -15290,7 +15533,7 @@
           <w:rPr>
             <w:noProof/>
           </w:rPr>
-          <w:t>12</w:t>
+          <w:t>19</w:t>
         </w:r>
         <w:r>
           <w:fldChar w:fldCharType="end"/>
@@ -17572,7 +17815,7 @@
 </file>
 
 <file path=customXml/itemProps1.xml><?xml version="1.0" encoding="utf-8"?>
-<ds:datastoreItem xmlns:ds="http://schemas.openxmlformats.org/officeDocument/2006/customXml" ds:itemID="{29399B3D-6BE1-4E9D-86D5-4E4E8920656A}">
+<ds:datastoreItem xmlns:ds="http://schemas.openxmlformats.org/officeDocument/2006/customXml" ds:itemID="{93D751E8-7BBE-43B5-9D78-7CFF9CBA4C97}">
   <ds:schemaRefs>
     <ds:schemaRef ds:uri="http://schemas.openxmlformats.org/officeDocument/2006/bibliography"/>
   </ds:schemaRefs>

</xml_diff>